<commit_message>
Reworded Intro, Added References, reformatting
</commit_message>
<xml_diff>
--- a/doc/report.docx
+++ b/doc/report.docx
@@ -1,6 +1,6 @@
 
 <file path=word/document.xml><?xml version="1.0" encoding="utf-8"?>
-<w:document xmlns:mv="urn:schemas-microsoft-com:mac:vml" xmlns:mo="http://schemas.microsoft.com/office/mac/office/2008/main" xmlns:ve="http://schemas.openxmlformats.org/markup-compatibility/2006" xmlns:o="urn:schemas-microsoft-com:office:office" xmlns:r="http://schemas.openxmlformats.org/officeDocument/2006/relationships" xmlns:m="http://schemas.openxmlformats.org/officeDocument/2006/math" xmlns:v="urn:schemas-microsoft-com:vml" xmlns:w10="urn:schemas-microsoft-com:office:word" xmlns:w="http://schemas.openxmlformats.org/wordprocessingml/2006/main" xmlns:wne="http://schemas.microsoft.com/office/word/2006/wordml" xmlns:wp="http://schemas.openxmlformats.org/drawingml/2006/wordprocessingDrawing" ve:Ignorable="mv" ve:PreserveAttributes="mv:*">
+<w:document xmlns:ve="http://schemas.openxmlformats.org/markup-compatibility/2006" xmlns:o="urn:schemas-microsoft-com:office:office" xmlns:r="http://schemas.openxmlformats.org/officeDocument/2006/relationships" xmlns:m="http://schemas.openxmlformats.org/officeDocument/2006/math" xmlns:v="urn:schemas-microsoft-com:vml" xmlns:wp="http://schemas.openxmlformats.org/drawingml/2006/wordprocessingDrawing" xmlns:w10="urn:schemas-microsoft-com:office:word" xmlns:w="http://schemas.openxmlformats.org/wordprocessingml/2006/main" xmlns:wne="http://schemas.microsoft.com/office/word/2006/wordml">
   <w:body>
     <w:p>
       <w:pPr>
@@ -35,30 +35,15 @@
         <w:jc w:val="center"/>
         <w:rPr>
           <w:rFonts w:ascii="Times New Roman" w:hAnsi="Times New Roman"/>
-          <w:b/>
-        </w:rPr>
-      </w:pPr>
-      <w:r>
-        <w:rPr>
-          <w:rFonts w:ascii="Times New Roman" w:hAnsi="Times New Roman"/>
-          <w:b/>
-        </w:rPr>
-        <w:t>Khong Wai Foo Andrew</w:t>
-      </w:r>
-      <w:r>
-        <w:rPr>
-          <w:rFonts w:ascii="Times New Roman" w:hAnsi="Times New Roman"/>
-          <w:b/>
-          <w:vertAlign w:val="superscript"/>
-        </w:rPr>
-        <w:t>1</w:t>
-      </w:r>
-      <w:r>
-        <w:rPr>
-          <w:rFonts w:ascii="Times New Roman" w:hAnsi="Times New Roman"/>
-          <w:b/>
-        </w:rPr>
-        <w:t>,</w:t>
+          <w:sz w:val="18"/>
+        </w:rPr>
+      </w:pPr>
+      <w:r>
+        <w:rPr>
+          <w:rFonts w:ascii="Times New Roman" w:hAnsi="Times New Roman"/>
+          <w:b/>
+        </w:rPr>
+        <w:t>Khong Wai Foo Andrew,</w:t>
       </w:r>
       <w:r>
         <w:rPr>
@@ -71,180 +56,124 @@
           <w:rFonts w:ascii="Times New Roman" w:hAnsi="Times New Roman"/>
           <w:b/>
         </w:rPr>
-        <w:t>Sun Yick William</w:t>
-      </w:r>
-      <w:r>
-        <w:rPr>
-          <w:rFonts w:ascii="Times New Roman" w:hAnsi="Times New Roman"/>
-          <w:b/>
-          <w:vertAlign w:val="superscript"/>
-        </w:rPr>
-        <w:t>2</w:t>
-      </w:r>
-      <w:r>
-        <w:rPr>
-          <w:rFonts w:ascii="Times New Roman" w:hAnsi="Times New Roman"/>
-          <w:b/>
-        </w:rPr>
-        <w:t>, Samuel Winterton</w:t>
-      </w:r>
-      <w:r>
-        <w:rPr>
-          <w:rFonts w:ascii="Times New Roman" w:hAnsi="Times New Roman"/>
-          <w:b/>
-          <w:vertAlign w:val="superscript"/>
-        </w:rPr>
-        <w:t>3</w:t>
-      </w:r>
-      <w:r>
-        <w:rPr>
-          <w:rFonts w:ascii="Times New Roman" w:hAnsi="Times New Roman"/>
-          <w:b/>
-        </w:rPr>
-        <w:t>, Kim Tae Luke</w:t>
-      </w:r>
-      <w:r>
-        <w:rPr>
-          <w:rFonts w:ascii="Times New Roman" w:hAnsi="Times New Roman"/>
-          <w:b/>
-          <w:vertAlign w:val="superscript"/>
-        </w:rPr>
-        <w:t>4</w:t>
-      </w:r>
-    </w:p>
-    <w:p>
-      <w:pPr>
-        <w:jc w:val="center"/>
-        <w:rPr>
-          <w:rFonts w:ascii="Times New Roman" w:hAnsi="Times New Roman"/>
-        </w:rPr>
-      </w:pPr>
+        <w:t xml:space="preserve">Sun Yick William, Samuel Winterton, </w:t>
+      </w:r>
+      <w:r>
+        <w:rPr>
+          <w:rFonts w:ascii="Times New Roman" w:hAnsi="Times New Roman"/>
+          <w:b/>
+        </w:rPr>
+        <w:t xml:space="preserve">Kim </w:t>
+      </w:r>
+      <w:r>
+        <w:rPr>
+          <w:rFonts w:ascii="Times New Roman" w:hAnsi="Times New Roman"/>
+          <w:b/>
+        </w:rPr>
+        <w:t>Tae Hyung</w:t>
+      </w:r>
+      <w:r>
+        <w:rPr>
+          <w:rFonts w:ascii="Times New Roman" w:hAnsi="Times New Roman"/>
+          <w:b/>
+        </w:rPr>
+        <w:br/>
+      </w:r>
       <w:r>
         <w:rPr>
           <w:rFonts w:ascii="Times New Roman" w:hAnsi="Times New Roman"/>
         </w:rPr>
         <w:t>School of Computer Science &amp; Software Engineering</w:t>
       </w:r>
-    </w:p>
-    <w:p>
-      <w:pPr>
-        <w:jc w:val="center"/>
-        <w:rPr>
-          <w:rFonts w:ascii="Times New Roman" w:hAnsi="Times New Roman"/>
-        </w:rPr>
-      </w:pPr>
+      <w:r>
+        <w:rPr>
+          <w:rFonts w:ascii="Times New Roman" w:hAnsi="Times New Roman"/>
+        </w:rPr>
+        <w:br/>
+      </w:r>
       <w:r>
         <w:rPr>
           <w:rFonts w:ascii="Times New Roman" w:hAnsi="Times New Roman"/>
         </w:rPr>
         <w:t>The University of Western Australia</w:t>
       </w:r>
-    </w:p>
-    <w:p>
-      <w:pPr>
-        <w:jc w:val="center"/>
-        <w:rPr>
-          <w:rFonts w:ascii="Times New Roman" w:hAnsi="Times New Roman"/>
-        </w:rPr>
-      </w:pPr>
+      <w:r>
+        <w:rPr>
+          <w:rFonts w:ascii="Times New Roman" w:hAnsi="Times New Roman"/>
+        </w:rPr>
+        <w:br/>
+      </w:r>
       <w:r>
         <w:rPr>
           <w:rFonts w:ascii="Times New Roman" w:hAnsi="Times New Roman"/>
         </w:rPr>
         <w:t>35 Stirling Highway, Crawley WA 6009</w:t>
       </w:r>
-    </w:p>
-    <w:p>
-      <w:pPr>
-        <w:jc w:val="center"/>
-        <w:rPr>
-          <w:rFonts w:ascii="Times New Roman" w:hAnsi="Times New Roman"/>
-        </w:rPr>
-      </w:pPr>
-      <w:hyperlink r:id="rId5" w:history="1">
-        <w:r>
-          <w:rPr>
-            <w:rStyle w:val="Hyperlink"/>
-            <w:rFonts w:ascii="Times New Roman" w:hAnsi="Times New Roman"/>
-          </w:rPr>
-          <w:t>khongw01@student.uwa.edu.au</w:t>
-        </w:r>
-        <w:r>
-          <w:rPr>
-            <w:rStyle w:val="Hyperlink"/>
-            <w:rFonts w:ascii="Times New Roman" w:hAnsi="Times New Roman"/>
-            <w:vertAlign w:val="superscript"/>
-          </w:rPr>
-          <w:t>1</w:t>
-        </w:r>
-      </w:hyperlink>
-      <w:r>
-        <w:rPr>
-          <w:rFonts w:ascii="Times New Roman" w:hAnsi="Times New Roman"/>
-        </w:rPr>
-        <w:t xml:space="preserve">, </w:t>
-      </w:r>
-      <w:hyperlink r:id="rId6" w:history="1">
-        <w:r>
-          <w:rPr>
-            <w:rStyle w:val="Hyperlink"/>
-            <w:rFonts w:ascii="Times New Roman" w:hAnsi="Times New Roman"/>
-          </w:rPr>
-          <w:t>suny05@student.uwa.edu.au</w:t>
-        </w:r>
-        <w:r>
-          <w:rPr>
-            <w:rStyle w:val="Hyperlink"/>
-            <w:rFonts w:ascii="Times New Roman" w:hAnsi="Times New Roman"/>
-            <w:vertAlign w:val="superscript"/>
-          </w:rPr>
-          <w:t>2</w:t>
-        </w:r>
-      </w:hyperlink>
-      <w:r>
-        <w:rPr>
-          <w:rFonts w:ascii="Times New Roman" w:hAnsi="Times New Roman"/>
-        </w:rPr>
-        <w:t xml:space="preserve">, </w:t>
-      </w:r>
-      <w:hyperlink r:id="rId7" w:history="1">
-        <w:r>
-          <w:rPr>
-            <w:rStyle w:val="Hyperlink"/>
-            <w:rFonts w:ascii="Times New Roman" w:hAnsi="Times New Roman"/>
-          </w:rPr>
-          <w:t>wintes02@student.uwa.edu.au</w:t>
-        </w:r>
-        <w:r>
-          <w:rPr>
-            <w:rStyle w:val="Hyperlink"/>
-            <w:rFonts w:ascii="Times New Roman" w:hAnsi="Times New Roman"/>
-            <w:vertAlign w:val="superscript"/>
-          </w:rPr>
-          <w:t>3</w:t>
-        </w:r>
-      </w:hyperlink>
-      <w:r>
-        <w:rPr>
-          <w:rFonts w:ascii="Times New Roman" w:hAnsi="Times New Roman"/>
-        </w:rPr>
-        <w:t xml:space="preserve">, </w:t>
+      <w:r>
+        <w:rPr>
+          <w:rFonts w:ascii="Times New Roman" w:hAnsi="Times New Roman"/>
+        </w:rPr>
+        <w:br/>
       </w:r>
       <w:hyperlink r:id="rId8" w:history="1">
         <w:r>
           <w:rPr>
             <w:rStyle w:val="Hyperlink"/>
             <w:rFonts w:ascii="Times New Roman" w:hAnsi="Times New Roman"/>
+            <w:sz w:val="18"/>
           </w:rPr>
-          <w:t>kimt01@student.uwa.edu.au</w:t>
+          <w:t>khongw01@student.uwa.edu.au</w:t>
         </w:r>
+      </w:hyperlink>
+      <w:r>
+        <w:rPr>
+          <w:rFonts w:ascii="Times New Roman" w:hAnsi="Times New Roman"/>
+          <w:sz w:val="18"/>
+        </w:rPr>
+        <w:t xml:space="preserve">, </w:t>
+      </w:r>
+      <w:hyperlink r:id="rId9" w:history="1">
         <w:r>
           <w:rPr>
             <w:rStyle w:val="Hyperlink"/>
             <w:rFonts w:ascii="Times New Roman" w:hAnsi="Times New Roman"/>
-            <w:vertAlign w:val="superscript"/>
+            <w:sz w:val="18"/>
           </w:rPr>
-          <w:t>4</w:t>
+          <w:t>suny05@student.uwa.edu.au</w:t>
+        </w:r>
+      </w:hyperlink>
+      <w:r>
+        <w:rPr>
+          <w:rFonts w:ascii="Times New Roman" w:hAnsi="Times New Roman"/>
+          <w:sz w:val="18"/>
+        </w:rPr>
+        <w:t xml:space="preserve">, </w:t>
+      </w:r>
+      <w:hyperlink r:id="rId10" w:history="1">
+        <w:r>
+          <w:rPr>
+            <w:rStyle w:val="Hyperlink"/>
+            <w:rFonts w:ascii="Times New Roman" w:hAnsi="Times New Roman"/>
+            <w:sz w:val="18"/>
+          </w:rPr>
+          <w:t>wintes02@student.uwa.edu.au</w:t>
+        </w:r>
+      </w:hyperlink>
+      <w:r>
+        <w:rPr>
+          <w:rFonts w:ascii="Times New Roman" w:hAnsi="Times New Roman"/>
+          <w:sz w:val="18"/>
+        </w:rPr>
+        <w:t xml:space="preserve">, </w:t>
+      </w:r>
+      <w:hyperlink r:id="rId11" w:history="1">
+        <w:r>
+          <w:rPr>
+            <w:rStyle w:val="Hyperlink"/>
+            <w:rFonts w:ascii="Times New Roman" w:hAnsi="Times New Roman"/>
+            <w:sz w:val="18"/>
+          </w:rPr>
+          <w:t>kimt01@student.uwa.edu.au</w:t>
         </w:r>
       </w:hyperlink>
     </w:p>
@@ -282,6 +211,7 @@
           <w:rFonts w:ascii="Times New Roman" w:hAnsi="Times New Roman"/>
           <w:b/>
         </w:rPr>
+        <w:lastRenderedPageBreak/>
         <w:t>Abstract – The Minimax algorithm with alpha-beta pruning (or simply alpha-beta pruning) is commonly used in machine playing of two-player game</w:t>
       </w:r>
       <w:r>
@@ -291,14 +221,71 @@
         </w:rPr>
         <w:t>s such as Tic-tac-toe and chess.</w:t>
       </w:r>
-      <w:r>
-        <w:rPr>
-          <w:rFonts w:ascii="Times New Roman" w:hAnsi="Times New Roman"/>
-          <w:b/>
-          <w:vertAlign w:val="superscript"/>
-        </w:rPr>
-        <w:t>[1]</w:t>
-      </w:r>
+      <w:sdt>
+        <w:sdtPr>
+          <w:rPr>
+            <w:rFonts w:ascii="Times New Roman" w:hAnsi="Times New Roman"/>
+            <w:b/>
+            <w:vertAlign w:val="superscript"/>
+          </w:rPr>
+          <w:id w:val="1180784"/>
+          <w:citation/>
+        </w:sdtPr>
+        <w:sdtContent>
+          <w:r>
+            <w:rPr>
+              <w:rFonts w:ascii="Times New Roman" w:hAnsi="Times New Roman"/>
+              <w:b/>
+              <w:vertAlign w:val="superscript"/>
+            </w:rPr>
+            <w:fldChar w:fldCharType="begin"/>
+          </w:r>
+          <w:r>
+            <w:rPr>
+              <w:rFonts w:ascii="Times New Roman" w:hAnsi="Times New Roman"/>
+              <w:b/>
+              <w:vertAlign w:val="superscript"/>
+              <w:lang w:val="en-AU"/>
+            </w:rPr>
+            <w:instrText xml:space="preserve"> CITATION Alp09 \l 3081 </w:instrText>
+          </w:r>
+          <w:r>
+            <w:rPr>
+              <w:rFonts w:ascii="Times New Roman" w:hAnsi="Times New Roman"/>
+              <w:b/>
+              <w:vertAlign w:val="superscript"/>
+            </w:rPr>
+            <w:fldChar w:fldCharType="separate"/>
+          </w:r>
+          <w:r>
+            <w:rPr>
+              <w:rFonts w:ascii="Times New Roman" w:hAnsi="Times New Roman"/>
+              <w:b/>
+              <w:noProof/>
+              <w:vertAlign w:val="superscript"/>
+              <w:lang w:val="en-AU"/>
+            </w:rPr>
+            <w:t xml:space="preserve"> </w:t>
+          </w:r>
+          <w:r>
+            <w:rPr>
+              <w:rFonts w:ascii="Times New Roman" w:hAnsi="Times New Roman"/>
+              <w:noProof/>
+              <w:vertAlign w:val="superscript"/>
+              <w:lang w:val="en-AU"/>
+            </w:rPr>
+            <w:t>(1)</w:t>
+          </w:r>
+          <w:r>
+            <w:rPr>
+              <w:rFonts w:ascii="Times New Roman" w:hAnsi="Times New Roman"/>
+              <w:b/>
+              <w:vertAlign w:val="superscript"/>
+            </w:rPr>
+            <w:fldChar w:fldCharType="end"/>
+          </w:r>
+        </w:sdtContent>
+      </w:sdt>
     </w:p>
     <w:p>
       <w:pPr>
@@ -391,7 +378,7 @@
           <w:rFonts w:ascii="Times New Roman" w:hAnsi="Times New Roman"/>
           <w:b/>
         </w:rPr>
-        <w:t xml:space="preserve">Finally data gathered from the decision tree will be compared with just the alpha-beta pruning algorithm to determine whether there is an improvement in the agent’s play. </w:t>
+        <w:t>Finally data gathered from the decision tree will be compared with just the alpha-beta pruning algorithm to determine whether there is an improvement in the agent’s play.</w:t>
       </w:r>
     </w:p>
     <w:p>
@@ -399,6 +386,29 @@
         <w:jc w:val="both"/>
         <w:rPr>
           <w:rFonts w:ascii="Times New Roman" w:hAnsi="Times New Roman"/>
+          <w:b/>
+        </w:rPr>
+      </w:pPr>
+      <w:r>
+        <w:rPr>
+          <w:rFonts w:ascii="Times New Roman" w:hAnsi="Times New Roman"/>
+          <w:b/>
+        </w:rPr>
+        <w:t>[NEED TO INCLUDE WHAT WE FOUND HERE]</w:t>
+      </w:r>
+      <w:r>
+        <w:rPr>
+          <w:rFonts w:ascii="Times New Roman" w:hAnsi="Times New Roman"/>
+          <w:b/>
+        </w:rPr>
+        <w:t xml:space="preserve"> </w:t>
+      </w:r>
+    </w:p>
+    <w:p>
+      <w:pPr>
+        <w:jc w:val="both"/>
+        <w:rPr>
+          <w:rFonts w:ascii="Times New Roman" w:hAnsi="Times New Roman"/>
         </w:rPr>
       </w:pPr>
       <w:r>
@@ -420,6 +430,12 @@
         </w:rPr>
         <w:t>MixMeta4, Decision Tree</w:t>
       </w:r>
+      <w:r>
+        <w:rPr>
+          <w:rFonts w:ascii="Times New Roman" w:hAnsi="Times New Roman"/>
+        </w:rPr>
+        <w:t>, Learning</w:t>
+      </w:r>
     </w:p>
     <w:p>
       <w:pPr>
@@ -463,13 +479,79 @@
         <w:rPr>
           <w:rFonts w:ascii="Times New Roman" w:hAnsi="Times New Roman"/>
         </w:rPr>
-        <w:t xml:space="preserve">ithm is more commonly used in machine playing games than the naïve Minimax algorithm as it searches faster. </w:t>
-      </w:r>
-      <w:r>
-        <w:rPr>
-          <w:rFonts w:ascii="Times New Roman" w:hAnsi="Times New Roman"/>
-        </w:rPr>
-        <w:t>The reason is that it prunes away search paths if the value of the target node is worse than the alpha value.</w:t>
+        <w:t>ithm is more commonly used in machine playing games than the naïve Minimax algorithm</w:t>
+      </w:r>
+      <w:r>
+        <w:rPr>
+          <w:rFonts w:ascii="Times New Roman" w:hAnsi="Times New Roman"/>
+        </w:rPr>
+        <w:t>, generally p</w:t>
+      </w:r>
+      <w:r>
+        <w:rPr>
+          <w:rFonts w:ascii="Times New Roman" w:hAnsi="Times New Roman"/>
+        </w:rPr>
+        <w:t>erform</w:t>
+      </w:r>
+      <w:r>
+        <w:rPr>
+          <w:rFonts w:ascii="Times New Roman" w:hAnsi="Times New Roman"/>
+        </w:rPr>
+        <w:t>ing</w:t>
+      </w:r>
+      <w:r>
+        <w:rPr>
+          <w:rFonts w:ascii="Times New Roman" w:hAnsi="Times New Roman"/>
+        </w:rPr>
+        <w:t xml:space="preserve"> better </w:t>
+      </w:r>
+      <w:r>
+        <w:rPr>
+          <w:rFonts w:ascii="Times New Roman" w:hAnsi="Times New Roman"/>
+        </w:rPr>
+        <w:t xml:space="preserve">by </w:t>
+      </w:r>
+      <w:r>
+        <w:rPr>
+          <w:rFonts w:ascii="Times New Roman" w:hAnsi="Times New Roman"/>
+        </w:rPr>
+        <w:t>prun</w:t>
+      </w:r>
+      <w:r>
+        <w:rPr>
+          <w:rFonts w:ascii="Times New Roman" w:hAnsi="Times New Roman"/>
+        </w:rPr>
+        <w:t>ing</w:t>
+      </w:r>
+      <w:r>
+        <w:rPr>
+          <w:rFonts w:ascii="Times New Roman" w:hAnsi="Times New Roman"/>
+        </w:rPr>
+        <w:t xml:space="preserve"> away search paths</w:t>
+      </w:r>
+      <w:r>
+        <w:rPr>
+          <w:rFonts w:ascii="Times New Roman" w:hAnsi="Times New Roman"/>
+        </w:rPr>
+        <w:t xml:space="preserve"> and </w:t>
+      </w:r>
+      <w:r>
+        <w:rPr>
+          <w:rFonts w:ascii="Times New Roman" w:hAnsi="Times New Roman"/>
+        </w:rPr>
+        <w:t xml:space="preserve">thus </w:t>
+      </w:r>
+      <w:r>
+        <w:rPr>
+          <w:rFonts w:ascii="Times New Roman" w:hAnsi="Times New Roman"/>
+        </w:rPr>
+        <w:t>reducing the size of the search space</w:t>
+      </w:r>
+      <w:r>
+        <w:rPr>
+          <w:rFonts w:ascii="Times New Roman" w:hAnsi="Times New Roman"/>
+        </w:rPr>
+        <w:t>.</w:t>
       </w:r>
     </w:p>
     <w:p>
@@ -483,19 +565,134 @@
         <w:rPr>
           <w:rFonts w:ascii="Times New Roman" w:hAnsi="Times New Roman"/>
         </w:rPr>
+        <w:lastRenderedPageBreak/>
         <w:tab/>
       </w:r>
       <w:r>
         <w:rPr>
           <w:rFonts w:ascii="Times New Roman" w:hAnsi="Times New Roman"/>
         </w:rPr>
-        <w:t>In the MixMeta4 environment, an agent with just the alpha-beta pruning algorithm seems to win all the games against an agent that chooses random moves in the game such as Arnie. However, when it is played against more intelligent agent such as Hal,</w:t>
-      </w:r>
-      <w:r>
-        <w:rPr>
-          <w:rFonts w:ascii="Times New Roman" w:hAnsi="Times New Roman"/>
-        </w:rPr>
-        <w:t xml:space="preserve"> it moves backwards or away from the opposition towards the end of the game, thus loses the game. </w:t>
+        <w:t xml:space="preserve">In the MixMeta4 environment, an agent </w:t>
+      </w:r>
+      <w:r>
+        <w:rPr>
+          <w:rFonts w:ascii="Times New Roman" w:hAnsi="Times New Roman"/>
+        </w:rPr>
+        <w:t>that utilise</w:t>
+      </w:r>
+      <w:r>
+        <w:rPr>
+          <w:rFonts w:ascii="Times New Roman" w:hAnsi="Times New Roman"/>
+        </w:rPr>
+        <w:t>s</w:t>
+      </w:r>
+      <w:r>
+        <w:rPr>
+          <w:rFonts w:ascii="Times New Roman" w:hAnsi="Times New Roman"/>
+        </w:rPr>
+        <w:t xml:space="preserve"> </w:t>
+      </w:r>
+      <w:r>
+        <w:rPr>
+          <w:rFonts w:ascii="Times New Roman" w:hAnsi="Times New Roman"/>
+        </w:rPr>
+        <w:t xml:space="preserve">the alpha-beta pruning algorithm </w:t>
+      </w:r>
+      <w:r>
+        <w:rPr>
+          <w:rFonts w:ascii="Times New Roman" w:hAnsi="Times New Roman"/>
+        </w:rPr>
+        <w:t xml:space="preserve">is expected </w:t>
+      </w:r>
+      <w:r>
+        <w:rPr>
+          <w:rFonts w:ascii="Times New Roman" w:hAnsi="Times New Roman"/>
+        </w:rPr>
+        <w:t xml:space="preserve">to win </w:t>
+      </w:r>
+      <w:r>
+        <w:rPr>
+          <w:rFonts w:ascii="Times New Roman" w:hAnsi="Times New Roman"/>
+        </w:rPr>
+        <w:t xml:space="preserve">a </w:t>
+      </w:r>
+      <w:r>
+        <w:rPr>
+          <w:rFonts w:ascii="Times New Roman" w:hAnsi="Times New Roman"/>
+        </w:rPr>
+        <w:t xml:space="preserve">game against an agent that </w:t>
+      </w:r>
+      <w:r>
+        <w:rPr>
+          <w:rFonts w:ascii="Times New Roman" w:hAnsi="Times New Roman"/>
+        </w:rPr>
+        <w:t xml:space="preserve">simply </w:t>
+      </w:r>
+      <w:r>
+        <w:rPr>
+          <w:rFonts w:ascii="Times New Roman" w:hAnsi="Times New Roman"/>
+        </w:rPr>
+        <w:t>chooses random moves</w:t>
+      </w:r>
+      <w:r>
+        <w:rPr>
+          <w:rFonts w:ascii="Times New Roman" w:hAnsi="Times New Roman"/>
+        </w:rPr>
+        <w:t xml:space="preserve">. </w:t>
+      </w:r>
+      <w:r>
+        <w:rPr>
+          <w:rFonts w:ascii="Times New Roman" w:hAnsi="Times New Roman"/>
+        </w:rPr>
+        <w:t>However, when played against more intelligent agent</w:t>
+      </w:r>
+      <w:r>
+        <w:rPr>
+          <w:rFonts w:ascii="Times New Roman" w:hAnsi="Times New Roman"/>
+        </w:rPr>
+        <w:t>s</w:t>
+      </w:r>
+      <w:r>
+        <w:rPr>
+          <w:rFonts w:ascii="Times New Roman" w:hAnsi="Times New Roman"/>
+        </w:rPr>
+        <w:t xml:space="preserve"> such as Hal,</w:t>
+      </w:r>
+      <w:r>
+        <w:rPr>
+          <w:rFonts w:ascii="Times New Roman" w:hAnsi="Times New Roman"/>
+        </w:rPr>
+        <w:t xml:space="preserve"> </w:t>
+      </w:r>
+      <w:r>
+        <w:rPr>
+          <w:rFonts w:ascii="Times New Roman" w:hAnsi="Times New Roman"/>
+        </w:rPr>
+        <w:t xml:space="preserve">its endgame performance is lacking, often producing moves </w:t>
+      </w:r>
+      <w:r>
+        <w:rPr>
+          <w:rFonts w:ascii="Times New Roman" w:hAnsi="Times New Roman"/>
+        </w:rPr>
+        <w:t>backwards or away from the opposition</w:t>
+      </w:r>
+      <w:r>
+        <w:rPr>
+          <w:rFonts w:ascii="Times New Roman" w:hAnsi="Times New Roman"/>
+        </w:rPr>
+        <w:t xml:space="preserve">, </w:t>
+      </w:r>
+      <w:r>
+        <w:rPr>
+          <w:rFonts w:ascii="Times New Roman" w:hAnsi="Times New Roman"/>
+        </w:rPr>
+        <w:t>losing</w:t>
+      </w:r>
+      <w:r>
+        <w:rPr>
+          <w:rFonts w:ascii="Times New Roman" w:hAnsi="Times New Roman"/>
+        </w:rPr>
+        <w:t xml:space="preserve"> the game.</w:t>
       </w:r>
     </w:p>
     <w:p>
@@ -510,7 +707,25 @@
           <w:rFonts w:ascii="Times New Roman" w:hAnsi="Times New Roman"/>
         </w:rPr>
         <w:tab/>
-        <w:t>In this paper, we investigate the effect of allowing the agent to learn the moves via Decision Tree on the probability of winning a chess game against more intelligent agent such as Hal in the MixMeta4 environment.</w:t>
+        <w:t xml:space="preserve">In this paper, we investigate the effect of allowing the agent to learn </w:t>
+      </w:r>
+      <w:r>
+        <w:rPr>
+          <w:rFonts w:ascii="Times New Roman" w:hAnsi="Times New Roman"/>
+        </w:rPr>
+        <w:t xml:space="preserve">better moves from playing </w:t>
+      </w:r>
+      <w:r>
+        <w:rPr>
+          <w:rFonts w:ascii="Times New Roman" w:hAnsi="Times New Roman"/>
+        </w:rPr>
+        <w:t xml:space="preserve">agents such as </w:t>
+      </w:r>
+      <w:r>
+        <w:rPr>
+          <w:rFonts w:ascii="Times New Roman" w:hAnsi="Times New Roman"/>
+        </w:rPr>
+        <w:t>Hal, where the result probabilites are gathered using Decision Tree learning and stored for future games.</w:t>
       </w:r>
     </w:p>
     <w:p>
@@ -524,35 +739,25 @@
         <w:rPr>
           <w:rFonts w:ascii="Times New Roman" w:hAnsi="Times New Roman"/>
         </w:rPr>
-        <w:tab/>
-      </w:r>
-      <w:r>
-        <w:rPr>
-          <w:rFonts w:ascii="Times New Roman" w:hAnsi="Times New Roman"/>
-          <w:b/>
-        </w:rPr>
-        <w:t>H</w:t>
-      </w:r>
-      <w:r>
-        <w:rPr>
-          <w:rFonts w:ascii="Times New Roman" w:hAnsi="Times New Roman"/>
-          <w:b/>
-          <w:vertAlign w:val="subscript"/>
-        </w:rPr>
-        <w:t>0</w:t>
-      </w:r>
-      <w:r>
-        <w:rPr>
-          <w:rFonts w:ascii="Times New Roman" w:hAnsi="Times New Roman"/>
-          <w:b/>
-        </w:rPr>
-        <w:t>:</w:t>
-      </w:r>
-      <w:r>
-        <w:rPr>
-          <w:rFonts w:ascii="Times New Roman" w:hAnsi="Times New Roman"/>
-        </w:rPr>
-        <w:t xml:space="preserve"> Agent that uses Decision Tree learning technique will make beneficial </w:t>
+        <w:t>Therefore our hypothesis is, that an A</w:t>
+      </w:r>
+      <w:r>
+        <w:rPr>
+          <w:rFonts w:ascii="Times New Roman" w:hAnsi="Times New Roman"/>
+        </w:rPr>
+        <w:t xml:space="preserve">gent that uses </w:t>
+      </w:r>
+      <w:r>
+        <w:rPr>
+          <w:rFonts w:ascii="Times New Roman" w:hAnsi="Times New Roman"/>
+        </w:rPr>
+        <w:t xml:space="preserve">the </w:t>
+      </w:r>
+      <w:r>
+        <w:rPr>
+          <w:rFonts w:ascii="Times New Roman" w:hAnsi="Times New Roman"/>
+        </w:rPr>
+        <w:t xml:space="preserve">Decision Tree learning technique will make beneficial </w:t>
       </w:r>
       <w:r>
         <w:rPr>
@@ -564,19 +769,31 @@
         <w:rPr>
           <w:rFonts w:ascii="Times New Roman" w:hAnsi="Times New Roman"/>
         </w:rPr>
-        <w:t xml:space="preserve"> will lean towards winning the game in a shorter time </w:t>
-      </w:r>
-      <w:r>
-        <w:rPr>
-          <w:rFonts w:ascii="Times New Roman" w:hAnsi="Times New Roman"/>
-        </w:rPr>
-        <w:t>than agent that</w:t>
-      </w:r>
-      <w:r>
-        <w:rPr>
-          <w:rFonts w:ascii="Times New Roman" w:hAnsi="Times New Roman"/>
-        </w:rPr>
-        <w:t xml:space="preserve"> does not use the Decision Tree learning technique</w:t>
+        <w:t xml:space="preserve"> will </w:t>
+      </w:r>
+      <w:r>
+        <w:rPr>
+          <w:rFonts w:ascii="Times New Roman" w:hAnsi="Times New Roman"/>
+        </w:rPr>
+        <w:t>improve it's game playing performance over an</w:t>
+      </w:r>
+      <w:r>
+        <w:rPr>
+          <w:rFonts w:ascii="Times New Roman" w:hAnsi="Times New Roman"/>
+        </w:rPr>
+        <w:t xml:space="preserve"> agent that</w:t>
+      </w:r>
+      <w:r>
+        <w:rPr>
+          <w:rFonts w:ascii="Times New Roman" w:hAnsi="Times New Roman"/>
+        </w:rPr>
+        <w:t xml:space="preserve"> </w:t>
+      </w:r>
+      <w:r>
+        <w:rPr>
+          <w:rFonts w:ascii="Times New Roman" w:hAnsi="Times New Roman"/>
+        </w:rPr>
+        <w:t>simply uses only Alpha-Beta Pruning.</w:t>
       </w:r>
     </w:p>
     <w:p>
@@ -590,54 +807,58 @@
         <w:rPr>
           <w:rFonts w:ascii="Times New Roman" w:hAnsi="Times New Roman"/>
         </w:rPr>
-        <w:tab/>
-      </w:r>
-      <w:r>
-        <w:rPr>
-          <w:rFonts w:ascii="Times New Roman" w:hAnsi="Times New Roman"/>
-          <w:b/>
-        </w:rPr>
-        <w:t>H</w:t>
-      </w:r>
-      <w:r>
-        <w:rPr>
-          <w:rFonts w:ascii="Times New Roman" w:hAnsi="Times New Roman"/>
-          <w:b/>
-          <w:vertAlign w:val="subscript"/>
-        </w:rPr>
-        <w:t>1</w:t>
-      </w:r>
-      <w:r>
-        <w:rPr>
-          <w:rFonts w:ascii="Times New Roman" w:hAnsi="Times New Roman"/>
-          <w:b/>
-        </w:rPr>
-        <w:t>:</w:t>
-      </w:r>
-      <w:r>
-        <w:rPr>
-          <w:rFonts w:ascii="Times New Roman" w:hAnsi="Times New Roman"/>
+        <w:t xml:space="preserve">In section 2 we describe our method for capturing </w:t>
+      </w:r>
+      <w:r>
+        <w:rPr>
+          <w:rFonts w:ascii="Times New Roman" w:hAnsi="Times New Roman"/>
+          <w:i/>
+        </w:rPr>
+        <w:t>good</w:t>
+      </w:r>
+      <w:r>
+        <w:rPr>
+          <w:rFonts w:ascii="Times New Roman" w:hAnsi="Times New Roman"/>
+        </w:rPr>
+        <w:t xml:space="preserve"> moves using Decision Tree learning, and in section 3 show the effect of applying this </w:t>
+      </w:r>
+      <w:r>
+        <w:rPr>
+          <w:rFonts w:ascii="Times New Roman" w:hAnsi="Times New Roman"/>
+          <w:i/>
+        </w:rPr>
+        <w:t>learnt knowledge</w:t>
+      </w:r>
+      <w:r>
+        <w:rPr>
+          <w:rFonts w:ascii="Times New Roman" w:hAnsi="Times New Roman"/>
+        </w:rPr>
+        <w:t xml:space="preserve"> against agents such as Hal that have histotically performed well against a Alpha-Beta Pruning agent.</w:t>
+      </w:r>
+    </w:p>
+    <w:p>
+      <w:pPr>
+        <w:jc w:val="both"/>
+        <w:rPr>
+          <w:rFonts w:ascii="Times New Roman" w:hAnsi="Times New Roman"/>
+          <w:b/>
+          <w:sz w:val="28"/>
+        </w:rPr>
+      </w:pPr>
+      <w:r>
+        <w:rPr>
+          <w:rFonts w:ascii="Times New Roman" w:hAnsi="Times New Roman"/>
+        </w:rPr>
+        <w:t>Finally we discuss in a more general sense what implications our results have for not only game playing, but also machine learning.</w:t>
+      </w:r>
+      <w:r>
+        <w:rPr>
+          <w:rFonts w:ascii="Times New Roman" w:hAnsi="Times New Roman"/>
+          <w:b/>
+          <w:sz w:val="28"/>
         </w:rPr>
         <w:t xml:space="preserve"> </w:t>
       </w:r>
-      <w:r>
-        <w:rPr>
-          <w:rFonts w:ascii="Times New Roman" w:hAnsi="Times New Roman"/>
-        </w:rPr>
-        <w:t xml:space="preserve">Agent that uses Decision Tree learning technique will not make beneficial moves </w:t>
-      </w:r>
-      <w:r>
-        <w:rPr>
-          <w:rFonts w:ascii="Times New Roman" w:hAnsi="Times New Roman"/>
-        </w:rPr>
-        <w:t>that</w:t>
-      </w:r>
-      <w:r>
-        <w:rPr>
-          <w:rFonts w:ascii="Times New Roman" w:hAnsi="Times New Roman"/>
-        </w:rPr>
-        <w:t xml:space="preserve"> will lean towards winning the game in a shorter time than agent that does not use the Decision Tree learning technique</w:t>
-      </w:r>
     </w:p>
     <w:p>
       <w:pPr>
@@ -648,23 +869,217 @@
           <w:sz w:val="28"/>
         </w:rPr>
       </w:pPr>
+      <w:r>
+        <w:rPr>
+          <w:rFonts w:ascii="Times New Roman" w:hAnsi="Times New Roman"/>
+          <w:b/>
+          <w:sz w:val="28"/>
+        </w:rPr>
+        <w:t>2 Method</w:t>
+      </w:r>
+    </w:p>
+    <w:p>
+      <w:pPr>
+        <w:rPr>
+          <w:rFonts w:ascii="Times New Roman" w:hAnsi="Times New Roman"/>
+          <w:b/>
+          <w:sz w:val="28"/>
+        </w:rPr>
+      </w:pPr>
+      <w:r>
+        <w:rPr>
+          <w:rFonts w:ascii="Times New Roman" w:hAnsi="Times New Roman"/>
+          <w:b/>
+          <w:sz w:val="28"/>
+        </w:rPr>
+        <w:lastRenderedPageBreak/>
+        <w:t>2.1 Data Capture</w:t>
+      </w:r>
+      <w:r>
+        <w:rPr>
+          <w:rFonts w:ascii="Times New Roman" w:hAnsi="Times New Roman"/>
+          <w:b/>
+          <w:sz w:val="28"/>
+        </w:rPr>
+        <w:br/>
+        <w:t>2.2 Data Storage</w:t>
+      </w:r>
+      <w:r>
+        <w:rPr>
+          <w:rFonts w:ascii="Times New Roman" w:hAnsi="Times New Roman"/>
+          <w:b/>
+          <w:sz w:val="28"/>
+        </w:rPr>
+        <w:br/>
+        <w:t>2.2 Data Processing</w:t>
+      </w:r>
+      <w:r>
+        <w:rPr>
+          <w:rFonts w:ascii="Times New Roman" w:hAnsi="Times New Roman"/>
+          <w:b/>
+          <w:sz w:val="28"/>
+        </w:rPr>
+        <w:br/>
+        <w:t>2.3 Application of Moves</w:t>
+      </w:r>
     </w:p>
     <w:p>
       <w:pPr>
         <w:jc w:val="both"/>
         <w:rPr>
           <w:rFonts w:ascii="Times New Roman" w:hAnsi="Times New Roman"/>
-        </w:rPr>
-      </w:pPr>
-      <w:r>
-        <w:rPr>
-          <w:rFonts w:ascii="Times New Roman" w:hAnsi="Times New Roman"/>
-          <w:b/>
-          <w:sz w:val="28"/>
-        </w:rPr>
-        <w:t>2 Method</w:t>
-      </w:r>
-    </w:p>
+          <w:b/>
+          <w:sz w:val="28"/>
+        </w:rPr>
+      </w:pPr>
+      <w:r>
+        <w:rPr>
+          <w:rFonts w:ascii="Times New Roman" w:hAnsi="Times New Roman"/>
+          <w:b/>
+          <w:sz w:val="28"/>
+        </w:rPr>
+        <w:t>3 Results</w:t>
+      </w:r>
+    </w:p>
+    <w:p>
+      <w:pPr>
+        <w:rPr>
+          <w:rFonts w:ascii="Times New Roman" w:hAnsi="Times New Roman"/>
+          <w:b/>
+          <w:sz w:val="28"/>
+        </w:rPr>
+      </w:pPr>
+      <w:r>
+        <w:rPr>
+          <w:rFonts w:ascii="Times New Roman" w:hAnsi="Times New Roman"/>
+          <w:b/>
+          <w:sz w:val="28"/>
+        </w:rPr>
+        <w:t>4 Discussion</w:t>
+      </w:r>
+      <w:r>
+        <w:rPr>
+          <w:rFonts w:ascii="Times New Roman" w:hAnsi="Times New Roman"/>
+          <w:b/>
+          <w:sz w:val="28"/>
+        </w:rPr>
+        <w:br/>
+        <w:t>4.1 Alpha-Beta Pruning</w:t>
+      </w:r>
+      <w:r>
+        <w:rPr>
+          <w:rFonts w:ascii="Times New Roman" w:hAnsi="Times New Roman"/>
+          <w:b/>
+          <w:sz w:val="28"/>
+        </w:rPr>
+        <w:br/>
+        <w:t>4.2 Game Playing</w:t>
+      </w:r>
+      <w:r>
+        <w:rPr>
+          <w:rFonts w:ascii="Times New Roman" w:hAnsi="Times New Roman"/>
+          <w:b/>
+          <w:sz w:val="28"/>
+        </w:rPr>
+        <w:br/>
+        <w:t>4.3 Decision Trees</w:t>
+      </w:r>
+      <w:r>
+        <w:rPr>
+          <w:rFonts w:ascii="Times New Roman" w:hAnsi="Times New Roman"/>
+          <w:b/>
+          <w:sz w:val="28"/>
+        </w:rPr>
+        <w:br/>
+        <w:t>4.4 Machine Learning</w:t>
+      </w:r>
+      <w:r>
+        <w:rPr>
+          <w:rFonts w:ascii="Times New Roman" w:hAnsi="Times New Roman"/>
+          <w:b/>
+          <w:sz w:val="28"/>
+        </w:rPr>
+        <w:br/>
+      </w:r>
+      <w:r>
+        <w:rPr>
+          <w:rFonts w:ascii="Times New Roman" w:hAnsi="Times New Roman"/>
+          <w:b/>
+          <w:sz w:val="28"/>
+        </w:rPr>
+        <w:br/>
+        <w:t>5 Conclusion</w:t>
+      </w:r>
+    </w:p>
+    <w:sdt>
+      <w:sdtPr>
+        <w:id w:val="1180791"/>
+        <w:docPartObj>
+          <w:docPartGallery w:val="Bibliographies"/>
+          <w:docPartUnique/>
+        </w:docPartObj>
+      </w:sdtPr>
+      <w:sdtContent>
+        <w:p>
+          <w:pPr>
+            <w:jc w:val="both"/>
+            <w:rPr>
+              <w:rFonts w:ascii="Times New Roman" w:hAnsi="Times New Roman"/>
+            </w:rPr>
+          </w:pPr>
+          <w:r>
+            <w:rPr>
+              <w:rFonts w:ascii="Times New Roman" w:hAnsi="Times New Roman"/>
+              <w:b/>
+              <w:sz w:val="28"/>
+            </w:rPr>
+            <w:t>References</w:t>
+          </w:r>
+        </w:p>
+        <w:p>
+          <w:pPr>
+            <w:pStyle w:val="Bibliography"/>
+            <w:rPr>
+              <w:noProof/>
+            </w:rPr>
+          </w:pPr>
+          <w:r>
+            <w:fldChar w:fldCharType="begin"/>
+          </w:r>
+          <w:r>
+            <w:instrText xml:space="preserve"> BIBLIOGRAPHY </w:instrText>
+          </w:r>
+          <w:r>
+            <w:fldChar w:fldCharType="separate"/>
+          </w:r>
+          <w:r>
+            <w:rPr>
+              <w:noProof/>
+            </w:rPr>
+            <w:t xml:space="preserve">1. Alpha-Beta pruning. </w:t>
+          </w:r>
+          <w:r>
+            <w:rPr>
+              <w:i/>
+              <w:iCs/>
+              <w:noProof/>
+            </w:rPr>
+            <w:t xml:space="preserve">Wikipedia. </w:t>
+          </w:r>
+          <w:r>
+            <w:rPr>
+              <w:noProof/>
+            </w:rPr>
+            <w:t>[Online] [Cited: May 13, 2009.] http://en.wikipedia.org/wiki/Alpha-beta_pruning.</w:t>
+          </w:r>
+        </w:p>
+        <w:p>
+          <w:r>
+            <w:fldChar w:fldCharType="end"/>
+          </w:r>
+        </w:p>
+      </w:sdtContent>
+    </w:sdt>
     <w:p>
       <w:pPr>
         <w:jc w:val="both"/>
@@ -678,13 +1093,64 @@
       <w:pgSz w:w="11900" w:h="16840"/>
       <w:pgMar w:top="1440" w:right="1410" w:bottom="1440" w:left="1276" w:header="708" w:footer="708" w:gutter="0"/>
       <w:cols w:num="2" w:space="426"/>
+      <w:docGrid w:linePitch="360"/>
     </w:sectPr>
   </w:body>
 </w:document>
 </file>
 
+<file path=word/endnotes.xml><?xml version="1.0" encoding="utf-8"?>
+<w:endnotes xmlns:ve="http://schemas.openxmlformats.org/markup-compatibility/2006" xmlns:o="urn:schemas-microsoft-com:office:office" xmlns:r="http://schemas.openxmlformats.org/officeDocument/2006/relationships" xmlns:m="http://schemas.openxmlformats.org/officeDocument/2006/math" xmlns:v="urn:schemas-microsoft-com:vml" xmlns:wp="http://schemas.openxmlformats.org/drawingml/2006/wordprocessingDrawing" xmlns:w10="urn:schemas-microsoft-com:office:word" xmlns:w="http://schemas.openxmlformats.org/wordprocessingml/2006/main" xmlns:wne="http://schemas.microsoft.com/office/word/2006/wordml">
+  <w:endnote w:type="separator" w:id="-1">
+    <w:p>
+      <w:pPr>
+        <w:spacing w:after="0"/>
+      </w:pPr>
+      <w:r>
+        <w:separator/>
+      </w:r>
+    </w:p>
+  </w:endnote>
+  <w:endnote w:type="continuationSeparator" w:id="0">
+    <w:p>
+      <w:pPr>
+        <w:spacing w:after="0"/>
+      </w:pPr>
+      <w:r>
+        <w:continuationSeparator/>
+      </w:r>
+    </w:p>
+  </w:endnote>
+</w:endnotes>
+</file>
+
+<file path=word/footnotes.xml><?xml version="1.0" encoding="utf-8"?>
+<w:footnotes xmlns:ve="http://schemas.openxmlformats.org/markup-compatibility/2006" xmlns:o="urn:schemas-microsoft-com:office:office" xmlns:r="http://schemas.openxmlformats.org/officeDocument/2006/relationships" xmlns:m="http://schemas.openxmlformats.org/officeDocument/2006/math" xmlns:v="urn:schemas-microsoft-com:vml" xmlns:wp="http://schemas.openxmlformats.org/drawingml/2006/wordprocessingDrawing" xmlns:w10="urn:schemas-microsoft-com:office:word" xmlns:w="http://schemas.openxmlformats.org/wordprocessingml/2006/main" xmlns:wne="http://schemas.microsoft.com/office/word/2006/wordml">
+  <w:footnote w:type="separator" w:id="-1">
+    <w:p>
+      <w:pPr>
+        <w:spacing w:after="0"/>
+      </w:pPr>
+      <w:r>
+        <w:separator/>
+      </w:r>
+    </w:p>
+  </w:footnote>
+  <w:footnote w:type="continuationSeparator" w:id="0">
+    <w:p>
+      <w:pPr>
+        <w:spacing w:after="0"/>
+      </w:pPr>
+      <w:r>
+        <w:continuationSeparator/>
+      </w:r>
+    </w:p>
+  </w:footnote>
+</w:footnotes>
+</file>
+
 <file path=word/numbering.xml><?xml version="1.0" encoding="utf-8"?>
-<w:numbering xmlns:mv="urn:schemas-microsoft-com:mac:vml" xmlns:mo="http://schemas.microsoft.com/office/mac/office/2008/main" xmlns:ve="http://schemas.openxmlformats.org/markup-compatibility/2006" xmlns:o="urn:schemas-microsoft-com:office:office" xmlns:r="http://schemas.openxmlformats.org/officeDocument/2006/relationships" xmlns:m="http://schemas.openxmlformats.org/officeDocument/2006/math" xmlns:v="urn:schemas-microsoft-com:vml" xmlns:w10="urn:schemas-microsoft-com:office:word" xmlns:w="http://schemas.openxmlformats.org/wordprocessingml/2006/main" xmlns:wne="http://schemas.microsoft.com/office/word/2006/wordml" xmlns:wp="http://schemas.openxmlformats.org/drawingml/2006/wordprocessingDrawing">
+<w:numbering xmlns:ve="http://schemas.openxmlformats.org/markup-compatibility/2006" xmlns:o="urn:schemas-microsoft-com:office:office" xmlns:r="http://schemas.openxmlformats.org/officeDocument/2006/relationships" xmlns:m="http://schemas.openxmlformats.org/officeDocument/2006/math" xmlns:v="urn:schemas-microsoft-com:vml" xmlns:wp="http://schemas.openxmlformats.org/drawingml/2006/wordprocessingDrawing" xmlns:w10="urn:schemas-microsoft-com:office:word" xmlns:w="http://schemas.openxmlformats.org/wordprocessingml/2006/main" xmlns:wne="http://schemas.microsoft.com/office/word/2006/wordml">
   <w:abstractNum w:abstractNumId="0">
     <w:nsid w:val="FFFFFF89"/>
     <w:multiLevelType w:val="singleLevel"/>
@@ -726,7 +1192,7 @@
       </w:pPr>
     </w:pPrDefault>
   </w:docDefaults>
-  <w:latentStyles w:defLockedState="0" w:defUIPriority="99" w:defSemiHidden="1" w:defUnhideWhenUsed="1" w:defQFormat="0" w:count="276">
+  <w:latentStyles w:defLockedState="0" w:defUIPriority="99" w:defSemiHidden="1" w:defUnhideWhenUsed="1" w:defQFormat="0" w:count="267">
     <w:lsdException w:name="Normal" w:semiHidden="0" w:uiPriority="0" w:unhideWhenUsed="0" w:qFormat="1"/>
     <w:lsdException w:name="heading 1" w:semiHidden="0" w:uiPriority="9" w:unhideWhenUsed="0" w:qFormat="1"/>
     <w:lsdException w:name="heading 2" w:uiPriority="9" w:qFormat="1"/>
@@ -874,13 +1340,39 @@
       <w:szCs w:val="24"/>
     </w:rPr>
   </w:style>
+  <w:style w:type="paragraph" w:styleId="Heading1">
+    <w:name w:val="heading 1"/>
+    <w:basedOn w:val="Normal"/>
+    <w:next w:val="Normal"/>
+    <w:link w:val="Heading1Char"/>
+    <w:uiPriority w:val="9"/>
+    <w:qFormat/>
+    <w:rsid w:val="00AE5606"/>
+    <w:pPr>
+      <w:keepNext/>
+      <w:keepLines/>
+      <w:spacing w:before="480" w:after="0" w:line="276" w:lineRule="auto"/>
+      <w:outlineLvl w:val="0"/>
+    </w:pPr>
+    <w:rPr>
+      <w:rFonts w:asciiTheme="majorHAnsi" w:eastAsiaTheme="majorEastAsia" w:hAnsiTheme="majorHAnsi" w:cstheme="majorBidi"/>
+      <w:b/>
+      <w:bCs/>
+      <w:color w:val="365F91" w:themeColor="accent1" w:themeShade="BF"/>
+      <w:sz w:val="28"/>
+      <w:szCs w:val="28"/>
+      <w:lang w:bidi="en-US"/>
+    </w:rPr>
+  </w:style>
   <w:style w:type="character" w:default="1" w:styleId="DefaultParagraphFont">
     <w:name w:val="Default Paragraph Font"/>
+    <w:uiPriority w:val="1"/>
     <w:semiHidden/>
     <w:unhideWhenUsed/>
   </w:style>
   <w:style w:type="table" w:default="1" w:styleId="TableNormal">
     <w:name w:val="Normal Table"/>
+    <w:uiPriority w:val="99"/>
     <w:semiHidden/>
     <w:unhideWhenUsed/>
     <w:qFormat/>
@@ -896,6 +1388,7 @@
   </w:style>
   <w:style w:type="numbering" w:default="1" w:styleId="NoList">
     <w:name w:val="No List"/>
+    <w:uiPriority w:val="99"/>
     <w:semiHidden/>
     <w:unhideWhenUsed/>
   </w:style>
@@ -910,6 +1403,95 @@
       <w:color w:val="0000FF" w:themeColor="hyperlink"/>
       <w:u w:val="single"/>
     </w:rPr>
+  </w:style>
+  <w:style w:type="paragraph" w:styleId="EndnoteText">
+    <w:name w:val="endnote text"/>
+    <w:basedOn w:val="Normal"/>
+    <w:link w:val="EndnoteTextChar"/>
+    <w:uiPriority w:val="99"/>
+    <w:semiHidden/>
+    <w:unhideWhenUsed/>
+    <w:rsid w:val="00394510"/>
+    <w:pPr>
+      <w:spacing w:after="0"/>
+    </w:pPr>
+    <w:rPr>
+      <w:sz w:val="20"/>
+      <w:szCs w:val="20"/>
+    </w:rPr>
+  </w:style>
+  <w:style w:type="character" w:customStyle="1" w:styleId="EndnoteTextChar">
+    <w:name w:val="Endnote Text Char"/>
+    <w:basedOn w:val="DefaultParagraphFont"/>
+    <w:link w:val="EndnoteText"/>
+    <w:uiPriority w:val="99"/>
+    <w:semiHidden/>
+    <w:rsid w:val="00394510"/>
+  </w:style>
+  <w:style w:type="character" w:styleId="EndnoteReference">
+    <w:name w:val="endnote reference"/>
+    <w:basedOn w:val="DefaultParagraphFont"/>
+    <w:uiPriority w:val="99"/>
+    <w:semiHidden/>
+    <w:unhideWhenUsed/>
+    <w:rsid w:val="00394510"/>
+    <w:rPr>
+      <w:vertAlign w:val="superscript"/>
+    </w:rPr>
+  </w:style>
+  <w:style w:type="paragraph" w:styleId="BalloonText">
+    <w:name w:val="Balloon Text"/>
+    <w:basedOn w:val="Normal"/>
+    <w:link w:val="BalloonTextChar"/>
+    <w:uiPriority w:val="99"/>
+    <w:semiHidden/>
+    <w:unhideWhenUsed/>
+    <w:rsid w:val="00394510"/>
+    <w:pPr>
+      <w:spacing w:after="0"/>
+    </w:pPr>
+    <w:rPr>
+      <w:rFonts w:ascii="Tahoma" w:hAnsi="Tahoma" w:cs="Tahoma"/>
+      <w:sz w:val="16"/>
+      <w:szCs w:val="16"/>
+    </w:rPr>
+  </w:style>
+  <w:style w:type="character" w:customStyle="1" w:styleId="BalloonTextChar">
+    <w:name w:val="Balloon Text Char"/>
+    <w:basedOn w:val="DefaultParagraphFont"/>
+    <w:link w:val="BalloonText"/>
+    <w:uiPriority w:val="99"/>
+    <w:semiHidden/>
+    <w:rsid w:val="00394510"/>
+    <w:rPr>
+      <w:rFonts w:ascii="Tahoma" w:hAnsi="Tahoma" w:cs="Tahoma"/>
+      <w:sz w:val="16"/>
+      <w:szCs w:val="16"/>
+    </w:rPr>
+  </w:style>
+  <w:style w:type="character" w:customStyle="1" w:styleId="Heading1Char">
+    <w:name w:val="Heading 1 Char"/>
+    <w:basedOn w:val="DefaultParagraphFont"/>
+    <w:link w:val="Heading1"/>
+    <w:uiPriority w:val="9"/>
+    <w:rsid w:val="00AE5606"/>
+    <w:rPr>
+      <w:rFonts w:asciiTheme="majorHAnsi" w:eastAsiaTheme="majorEastAsia" w:hAnsiTheme="majorHAnsi" w:cstheme="majorBidi"/>
+      <w:b/>
+      <w:bCs/>
+      <w:color w:val="365F91" w:themeColor="accent1" w:themeShade="BF"/>
+      <w:sz w:val="28"/>
+      <w:szCs w:val="28"/>
+      <w:lang w:bidi="en-US"/>
+    </w:rPr>
+  </w:style>
+  <w:style w:type="paragraph" w:styleId="Bibliography">
+    <w:name w:val="Bibliography"/>
+    <w:basedOn w:val="Normal"/>
+    <w:next w:val="Normal"/>
+    <w:uiPriority w:val="37"/>
+    <w:unhideWhenUsed/>
+    <w:rsid w:val="00AE5606"/>
   </w:style>
 </w:styles>
 </file>
@@ -1230,4 +1812,30 @@
   </a:objectDefaults>
   <a:extraClrSchemeLst/>
 </a:theme>
+</file>
+
+<file path=customXml/item1.xml><?xml version="1.0" encoding="utf-8"?>
+<b:Sources xmlns:b="http://schemas.openxmlformats.org/officeDocument/2006/bibliography" xmlns="http://schemas.openxmlformats.org/officeDocument/2006/bibliography" SelectedStyle="\ISO690Nmerical.XSL" StyleName="ISO 690 - Numerical Reference">
+  <b:Source>
+    <b:Tag>Alp09</b:Tag>
+    <b:SourceType>DocumentFromInternetSite</b:SourceType>
+    <b:Guid>{05C53C51-8919-41F7-ACF0-4189A26336C4}</b:Guid>
+    <b:LCID>0</b:LCID>
+    <b:Title>Alpha-Beta pruning</b:Title>
+    <b:InternetSiteTitle>Wikipedia</b:InternetSiteTitle>
+    <b:YearAccessed>2009</b:YearAccessed>
+    <b:MonthAccessed>May</b:MonthAccessed>
+    <b:DayAccessed>13</b:DayAccessed>
+    <b:URL>http://en.wikipedia.org/wiki/Alpha-beta_pruning</b:URL>
+    <b:RefOrder>1</b:RefOrder>
+  </b:Source>
+</b:Sources>
+</file>
+
+<file path=customXml/itemProps1.xml><?xml version="1.0" encoding="utf-8"?>
+<ds:datastoreItem xmlns:ds="http://schemas.openxmlformats.org/officeDocument/2006/customXml" ds:itemID="{6D50C819-640A-4903-A0AC-3EC5B2A7258D}">
+  <ds:schemaRefs>
+    <ds:schemaRef ds:uri="http://schemas.openxmlformats.org/officeDocument/2006/bibliography"/>
+  </ds:schemaRefs>
+</ds:datastoreItem>
 </file>
</xml_diff>

<commit_message>
Added 2.1 Learning Decision Trees section
</commit_message>
<xml_diff>
--- a/doc/report.docx
+++ b/doc/report.docx
@@ -245,7 +245,6 @@
               <w:rFonts w:ascii="Times New Roman" w:hAnsi="Times New Roman"/>
               <w:b/>
               <w:vertAlign w:val="superscript"/>
-              <w:lang w:val="en-AU"/>
             </w:rPr>
             <w:instrText xml:space="preserve"> CITATION Alp09 \l 3081 </w:instrText>
           </w:r>
@@ -263,7 +262,6 @@
               <w:b/>
               <w:noProof/>
               <w:vertAlign w:val="superscript"/>
-              <w:lang w:val="en-AU"/>
             </w:rPr>
             <w:t xml:space="preserve"> </w:t>
           </w:r>
@@ -272,7 +270,6 @@
               <w:rFonts w:ascii="Times New Roman" w:hAnsi="Times New Roman"/>
               <w:noProof/>
               <w:vertAlign w:val="superscript"/>
-              <w:lang w:val="en-AU"/>
             </w:rPr>
             <w:t>(1)</w:t>
           </w:r>
@@ -725,7 +722,31 @@
         <w:rPr>
           <w:rFonts w:ascii="Times New Roman" w:hAnsi="Times New Roman"/>
         </w:rPr>
-        <w:t>Hal, where the result probabilites are gathered using Decision Tree learning and stored for future games.</w:t>
+        <w:t xml:space="preserve">Hal, where the result </w:t>
+      </w:r>
+      <w:r>
+        <w:rPr>
+          <w:rFonts w:ascii="Times New Roman" w:hAnsi="Times New Roman"/>
+        </w:rPr>
+        <w:t>probabilities</w:t>
+      </w:r>
+      <w:r>
+        <w:rPr>
+          <w:rFonts w:ascii="Times New Roman" w:hAnsi="Times New Roman"/>
+        </w:rPr>
+        <w:t xml:space="preserve"> are gathered using Decision Tree</w:t>
+      </w:r>
+      <w:r>
+        <w:rPr>
+          <w:rFonts w:ascii="Times New Roman" w:hAnsi="Times New Roman"/>
+        </w:rPr>
+        <w:t>s</w:t>
+      </w:r>
+      <w:r>
+        <w:rPr>
+          <w:rFonts w:ascii="Times New Roman" w:hAnsi="Times New Roman"/>
+        </w:rPr>
+        <w:t xml:space="preserve"> and stored for future games.</w:t>
       </w:r>
     </w:p>
     <w:p>
@@ -775,7 +796,19 @@
         <w:rPr>
           <w:rFonts w:ascii="Times New Roman" w:hAnsi="Times New Roman"/>
         </w:rPr>
-        <w:t>improve it's game playing performance over an</w:t>
+        <w:t xml:space="preserve">improve </w:t>
+      </w:r>
+      <w:r>
+        <w:rPr>
+          <w:rFonts w:ascii="Times New Roman" w:hAnsi="Times New Roman"/>
+        </w:rPr>
+        <w:t>its</w:t>
+      </w:r>
+      <w:r>
+        <w:rPr>
+          <w:rFonts w:ascii="Times New Roman" w:hAnsi="Times New Roman"/>
+        </w:rPr>
+        <w:t xml:space="preserve"> game playing performance over an</w:t>
       </w:r>
       <w:r>
         <w:rPr>
@@ -833,7 +866,19 @@
         <w:rPr>
           <w:rFonts w:ascii="Times New Roman" w:hAnsi="Times New Roman"/>
         </w:rPr>
-        <w:t xml:space="preserve"> against agents such as Hal that have histotically performed well against a Alpha-Beta Pruning agent.</w:t>
+        <w:t xml:space="preserve"> against agents such as Hal that have </w:t>
+      </w:r>
+      <w:r>
+        <w:rPr>
+          <w:rFonts w:ascii="Times New Roman" w:hAnsi="Times New Roman"/>
+        </w:rPr>
+        <w:t>historically</w:t>
+      </w:r>
+      <w:r>
+        <w:rPr>
+          <w:rFonts w:ascii="Times New Roman" w:hAnsi="Times New Roman"/>
+        </w:rPr>
+        <w:t xml:space="preserve"> performed well against a Alpha-Beta Pruning agent.</w:t>
       </w:r>
     </w:p>
     <w:p>
@@ -893,8 +938,126 @@
           <w:sz w:val="28"/>
         </w:rPr>
         <w:lastRenderedPageBreak/>
-        <w:t>2.1 Data Capture</w:t>
-      </w:r>
+        <w:t xml:space="preserve">2.1 </w:t>
+      </w:r>
+      <w:r>
+        <w:rPr>
+          <w:rFonts w:ascii="Times New Roman" w:hAnsi="Times New Roman"/>
+          <w:b/>
+          <w:sz w:val="28"/>
+        </w:rPr>
+        <w:t>Learning Decision Trees</w:t>
+      </w:r>
+    </w:p>
+    <w:p>
+      <w:r>
+        <w:t xml:space="preserve">To effectively "teach" our Agent what the best move is given the current state of the environment, we asked it to "learn" </w:t>
+      </w:r>
+      <w:r>
+        <w:t>decision trees, something known as Decision Tree Induction.</w:t>
+      </w:r>
+    </w:p>
+    <w:p>
+      <w:r>
+        <w:t>Each node within the tree is called an Attribute, and can be thought of as the input. Each resulting decision is called the Goal.</w:t>
+      </w:r>
+    </w:p>
+    <w:p>
+      <w:r>
+        <w:t xml:space="preserve">We started </w:t>
+      </w:r>
+      <w:r>
+        <w:t xml:space="preserve">by building a </w:t>
+      </w:r>
+      <w:r>
+        <w:t xml:space="preserve">training set; a </w:t>
+      </w:r>
+      <w:r>
+        <w:t>database of Attributes and their associated Goals.</w:t>
+      </w:r>
+    </w:p>
+    <w:p>
+      <w:r>
+        <w:t>To maintain a feasible experiment we chose relatively simple, but pertinent Attributes to compute, such as if our Agent could take a piece or be taken by a piece.</w:t>
+      </w:r>
+    </w:p>
+    <w:p>
+      <w:r>
+        <w:t xml:space="preserve">The </w:t>
+      </w:r>
+      <w:r>
+        <w:t>Goals were</w:t>
+      </w:r>
+      <w:r>
+        <w:t xml:space="preserve"> provided by a human "expert" or an Agent known to be better than Alpha-Beta pruning.</w:t>
+      </w:r>
+      <w:r>
+        <w:t xml:space="preserve"> Originally we hoped to provide all Goals via human experts, but due to the volume of data, generated Goals from known better performing players were used.</w:t>
+      </w:r>
+    </w:p>
+    <w:p>
+      <w:pPr>
+        <w:rPr>
+          <w:ins w:id="0" w:author="Luke Kim" w:date="2009-05-13T21:59:00Z"/>
+        </w:rPr>
+      </w:pPr>
+      <w:r>
+        <w:t>Once the training set was complete for multiple games, we then analysed the sets together to produce probabilities for each Decision Tree branch. This data was then fed into</w:t>
+      </w:r>
+      <w:ins w:id="1" w:author="Luke Kim" w:date="2009-05-13T21:58:00Z">
+        <w:r>
+          <w:t xml:space="preserve"> </w:t>
+        </w:r>
+        <w:r>
+          <w:t>our utility function</w:t>
+        </w:r>
+      </w:ins>
+      <w:ins w:id="2" w:author="Luke Kim" w:date="2009-05-13T21:59:00Z">
+        <w:r>
+          <w:t xml:space="preserve"> within our Alpha-Beta pruning algorithm.</w:t>
+        </w:r>
+      </w:ins>
+    </w:p>
+    <w:p>
+      <w:pPr>
+        <w:rPr>
+          <w:del w:id="3" w:author="Luke Kim" w:date="2009-05-13T21:59:00Z"/>
+        </w:rPr>
+      </w:pPr>
+      <w:ins w:id="4" w:author="Luke Kim" w:date="2009-05-13T21:59:00Z">
+        <w:r>
+          <w:t>[NEED MORE HERE ABOUT LIBRARY ETC]</w:t>
+        </w:r>
+      </w:ins>
+    </w:p>
+    <w:p>
+      <w:pPr>
+        <w:rPr>
+          <w:del w:id="5" w:author="Luke Kim" w:date="2009-05-13T21:59:00Z"/>
+          <w:rFonts w:ascii="Times New Roman" w:hAnsi="Times New Roman"/>
+          <w:b/>
+          <w:sz w:val="28"/>
+        </w:rPr>
+      </w:pPr>
+      <w:del w:id="6" w:author="Luke Kim" w:date="2009-05-13T21:59:00Z">
+        <w:r>
+          <w:rPr>
+            <w:rFonts w:ascii="Times New Roman" w:hAnsi="Times New Roman"/>
+            <w:b/>
+            <w:sz w:val="28"/>
+          </w:rPr>
+          <w:delText>O</w:delText>
+        </w:r>
+      </w:del>
+    </w:p>
+    <w:p>
+      <w:pPr>
+        <w:rPr>
+          <w:rFonts w:ascii="Times New Roman" w:hAnsi="Times New Roman"/>
+          <w:b/>
+          <w:sz w:val="28"/>
+        </w:rPr>
+      </w:pPr>
       <w:r>
         <w:rPr>
           <w:rFonts w:ascii="Times New Roman" w:hAnsi="Times New Roman"/>
@@ -902,16 +1065,6 @@
           <w:sz w:val="28"/>
         </w:rPr>
         <w:br/>
-        <w:t>2.2 Data Storage</w:t>
-      </w:r>
-      <w:r>
-        <w:rPr>
-          <w:rFonts w:ascii="Times New Roman" w:hAnsi="Times New Roman"/>
-          <w:b/>
-          <w:sz w:val="28"/>
-        </w:rPr>
-        <w:br/>
-        <w:t>2.2 Data Processing</w:t>
       </w:r>
       <w:r>
         <w:rPr>
@@ -1338,6 +1491,7 @@
     <w:rPr>
       <w:sz w:val="24"/>
       <w:szCs w:val="24"/>
+      <w:lang w:val="en-AU"/>
     </w:rPr>
   </w:style>
   <w:style w:type="paragraph" w:styleId="Heading1">
@@ -1833,7 +1987,7 @@
 </file>
 
 <file path=customXml/itemProps1.xml><?xml version="1.0" encoding="utf-8"?>
-<ds:datastoreItem xmlns:ds="http://schemas.openxmlformats.org/officeDocument/2006/customXml" ds:itemID="{6D50C819-640A-4903-A0AC-3EC5B2A7258D}">
+<ds:datastoreItem xmlns:ds="http://schemas.openxmlformats.org/officeDocument/2006/customXml" ds:itemID="{F4429E13-CF97-4423-B8E7-92AF9AA92E12}">
   <ds:schemaRefs>
     <ds:schemaRef ds:uri="http://schemas.openxmlformats.org/officeDocument/2006/bibliography"/>
   </ds:schemaRefs>

</xml_diff>

<commit_message>
Added jaDTi Library section, added Generalisation section
</commit_message>
<xml_diff>
--- a/doc/report.docx
+++ b/doc/report.docx
@@ -17,7 +17,117 @@
           <w:b/>
           <w:sz w:val="32"/>
         </w:rPr>
-        <w:t>Moves Performance Optimisation for Large Search Space using Decision Tree Learning Technique on Minimax Algorithm with Alpha-Beta Pruning</w:t>
+        <w:t>Move</w:t>
+      </w:r>
+      <w:del w:id="0" w:author="Luke Kim" w:date="2009-05-14T10:00:00Z">
+        <w:r>
+          <w:rPr>
+            <w:rFonts w:ascii="Times New Roman" w:hAnsi="Times New Roman"/>
+            <w:b/>
+            <w:sz w:val="32"/>
+          </w:rPr>
+          <w:delText>s</w:delText>
+        </w:r>
+      </w:del>
+      <w:r>
+        <w:rPr>
+          <w:rFonts w:ascii="Times New Roman" w:hAnsi="Times New Roman"/>
+          <w:b/>
+          <w:sz w:val="32"/>
+        </w:rPr>
+        <w:t xml:space="preserve"> Performance Optimisation for Large Search Space using Decision Tree Learning</w:t>
+      </w:r>
+      <w:del w:id="1" w:author="Luke Kim" w:date="2009-05-14T10:00:00Z">
+        <w:r>
+          <w:rPr>
+            <w:rFonts w:ascii="Times New Roman" w:hAnsi="Times New Roman"/>
+            <w:b/>
+            <w:sz w:val="32"/>
+          </w:rPr>
+          <w:delText xml:space="preserve"> Technique</w:delText>
+        </w:r>
+      </w:del>
+      <w:r>
+        <w:rPr>
+          <w:rFonts w:ascii="Times New Roman" w:hAnsi="Times New Roman"/>
+          <w:b/>
+          <w:sz w:val="32"/>
+        </w:rPr>
+        <w:t xml:space="preserve"> </w:t>
+      </w:r>
+      <w:ins w:id="2" w:author="Luke Kim" w:date="2009-05-14T10:00:00Z">
+        <w:r>
+          <w:rPr>
+            <w:rFonts w:ascii="Times New Roman" w:hAnsi="Times New Roman"/>
+            <w:b/>
+            <w:sz w:val="32"/>
+          </w:rPr>
+          <w:t>with</w:t>
+        </w:r>
+      </w:ins>
+      <w:del w:id="3" w:author="Luke Kim" w:date="2009-05-14T10:00:00Z">
+        <w:r>
+          <w:rPr>
+            <w:rFonts w:ascii="Times New Roman" w:hAnsi="Times New Roman"/>
+            <w:b/>
+            <w:sz w:val="32"/>
+          </w:rPr>
+          <w:delText>on</w:delText>
+        </w:r>
+      </w:del>
+      <w:r>
+        <w:rPr>
+          <w:rFonts w:ascii="Times New Roman" w:hAnsi="Times New Roman"/>
+          <w:b/>
+          <w:sz w:val="32"/>
+        </w:rPr>
+        <w:t xml:space="preserve"> </w:t>
+      </w:r>
+      <w:ins w:id="4" w:author="Luke Kim" w:date="2009-05-14T10:00:00Z">
+        <w:r>
+          <w:rPr>
+            <w:rFonts w:ascii="Times New Roman" w:hAnsi="Times New Roman"/>
+            <w:b/>
+            <w:sz w:val="32"/>
+          </w:rPr>
+          <w:t xml:space="preserve">the </w:t>
+        </w:r>
+      </w:ins>
+      <w:r>
+        <w:rPr>
+          <w:rFonts w:ascii="Times New Roman" w:hAnsi="Times New Roman"/>
+          <w:b/>
+          <w:sz w:val="32"/>
+        </w:rPr>
+        <w:t xml:space="preserve">Minimax Algorithm </w:t>
+      </w:r>
+      <w:ins w:id="5" w:author="Luke Kim" w:date="2009-05-14T10:00:00Z">
+        <w:r>
+          <w:rPr>
+            <w:rFonts w:ascii="Times New Roman" w:hAnsi="Times New Roman"/>
+            <w:b/>
+            <w:sz w:val="32"/>
+          </w:rPr>
+          <w:t>and</w:t>
+        </w:r>
+      </w:ins>
+      <w:del w:id="6" w:author="Luke Kim" w:date="2009-05-14T10:00:00Z">
+        <w:r>
+          <w:rPr>
+            <w:rFonts w:ascii="Times New Roman" w:hAnsi="Times New Roman"/>
+            <w:b/>
+            <w:sz w:val="32"/>
+          </w:rPr>
+          <w:delText>with</w:delText>
+        </w:r>
+      </w:del>
+      <w:r>
+        <w:rPr>
+          <w:rFonts w:ascii="Times New Roman" w:hAnsi="Times New Roman"/>
+          <w:b/>
+          <w:sz w:val="32"/>
+        </w:rPr>
+        <w:t xml:space="preserve"> Alpha-Beta Pruning</w:t>
       </w:r>
     </w:p>
     <w:p>
@@ -760,7 +870,29 @@
         <w:rPr>
           <w:rFonts w:ascii="Times New Roman" w:hAnsi="Times New Roman"/>
         </w:rPr>
-        <w:t>Therefore our hypothesis is, that an A</w:t>
+        <w:t xml:space="preserve">Therefore our hypothesis </w:t>
+      </w:r>
+      <w:del w:id="7" w:author="Luke Kim" w:date="2009-05-14T10:15:00Z">
+        <w:r>
+          <w:rPr>
+            <w:rFonts w:ascii="Times New Roman" w:hAnsi="Times New Roman"/>
+          </w:rPr>
+          <w:delText>is,</w:delText>
+        </w:r>
+      </w:del>
+      <w:ins w:id="8" w:author="Luke Kim" w:date="2009-05-14T10:15:00Z">
+        <w:r>
+          <w:rPr>
+            <w:rFonts w:ascii="Times New Roman" w:hAnsi="Times New Roman"/>
+          </w:rPr>
+          <w:t>is</w:t>
+        </w:r>
+      </w:ins>
+      <w:r>
+        <w:rPr>
+          <w:rFonts w:ascii="Times New Roman" w:hAnsi="Times New Roman"/>
+        </w:rPr>
+        <w:t xml:space="preserve"> that an A</w:t>
       </w:r>
       <w:r>
         <w:rPr>
@@ -833,7 +965,7 @@
       <w:pPr>
         <w:jc w:val="both"/>
         <w:rPr>
-          <w:rFonts w:ascii="Times New Roman" w:hAnsi="Times New Roman"/>
+          <w:rFonts w:ascii="Times New Roman" w:hAnsi="Times New Roman" w:cs="Times New Roman"/>
         </w:rPr>
       </w:pPr>
       <w:r>
@@ -853,30 +985,36 @@
         <w:rPr>
           <w:rFonts w:ascii="Times New Roman" w:hAnsi="Times New Roman"/>
         </w:rPr>
-        <w:t xml:space="preserve"> moves using Decision Tree learning, and in section 3 show the effect of applying this </w:t>
-      </w:r>
-      <w:r>
-        <w:rPr>
-          <w:rFonts w:ascii="Times New Roman" w:hAnsi="Times New Roman"/>
+        <w:t xml:space="preserve"> moves using Decision Tree learning, and in section 3 show the effect of </w:t>
+      </w:r>
+      <w:r>
+        <w:rPr>
+          <w:rFonts w:ascii="Times New Roman" w:hAnsi="Times New Roman" w:cs="Times New Roman"/>
+        </w:rPr>
+        <w:t xml:space="preserve">applying this </w:t>
+      </w:r>
+      <w:r>
+        <w:rPr>
+          <w:rFonts w:ascii="Times New Roman" w:hAnsi="Times New Roman" w:cs="Times New Roman"/>
           <w:i/>
         </w:rPr>
         <w:t>learnt knowledge</w:t>
       </w:r>
       <w:r>
         <w:rPr>
-          <w:rFonts w:ascii="Times New Roman" w:hAnsi="Times New Roman"/>
+          <w:rFonts w:ascii="Times New Roman" w:hAnsi="Times New Roman" w:cs="Times New Roman"/>
         </w:rPr>
         <w:t xml:space="preserve"> against agents such as Hal that have </w:t>
       </w:r>
       <w:r>
         <w:rPr>
-          <w:rFonts w:ascii="Times New Roman" w:hAnsi="Times New Roman"/>
+          <w:rFonts w:ascii="Times New Roman" w:hAnsi="Times New Roman" w:cs="Times New Roman"/>
         </w:rPr>
         <w:t>historically</w:t>
       </w:r>
       <w:r>
         <w:rPr>
-          <w:rFonts w:ascii="Times New Roman" w:hAnsi="Times New Roman"/>
+          <w:rFonts w:ascii="Times New Roman" w:hAnsi="Times New Roman" w:cs="Times New Roman"/>
         </w:rPr>
         <w:t xml:space="preserve"> performed well against a Alpha-Beta Pruning agent.</w:t>
       </w:r>
@@ -885,22 +1023,34 @@
       <w:pPr>
         <w:jc w:val="both"/>
         <w:rPr>
-          <w:rFonts w:ascii="Times New Roman" w:hAnsi="Times New Roman"/>
-          <w:b/>
-          <w:sz w:val="28"/>
-        </w:rPr>
-      </w:pPr>
-      <w:r>
-        <w:rPr>
-          <w:rFonts w:ascii="Times New Roman" w:hAnsi="Times New Roman"/>
+          <w:rFonts w:ascii="Times New Roman" w:hAnsi="Times New Roman" w:cs="Times New Roman"/>
+          <w:b/>
+          <w:rPrChange w:id="9" w:author="Luke Kim" w:date="2009-05-14T09:59:00Z">
+            <w:rPr>
+              <w:rFonts w:ascii="Times New Roman" w:hAnsi="Times New Roman"/>
+              <w:b/>
+              <w:sz w:val="28"/>
+            </w:rPr>
+          </w:rPrChange>
+        </w:rPr>
+      </w:pPr>
+      <w:r>
+        <w:rPr>
+          <w:rFonts w:ascii="Times New Roman" w:hAnsi="Times New Roman" w:cs="Times New Roman"/>
         </w:rPr>
         <w:t>Finally we discuss in a more general sense what implications our results have for not only game playing, but also machine learning.</w:t>
       </w:r>
       <w:r>
         <w:rPr>
-          <w:rFonts w:ascii="Times New Roman" w:hAnsi="Times New Roman"/>
-          <w:b/>
-          <w:sz w:val="28"/>
+          <w:rFonts w:ascii="Times New Roman" w:hAnsi="Times New Roman" w:cs="Times New Roman"/>
+          <w:b/>
+          <w:rPrChange w:id="10" w:author="Luke Kim" w:date="2009-05-14T09:59:00Z">
+            <w:rPr>
+              <w:rFonts w:ascii="Times New Roman" w:hAnsi="Times New Roman"/>
+              <w:b/>
+              <w:sz w:val="28"/>
+            </w:rPr>
+          </w:rPrChange>
         </w:rPr>
         <w:t xml:space="preserve"> </w:t>
       </w:r>
@@ -909,16 +1059,28 @@
       <w:pPr>
         <w:jc w:val="both"/>
         <w:rPr>
-          <w:rFonts w:ascii="Times New Roman" w:hAnsi="Times New Roman"/>
-          <w:b/>
-          <w:sz w:val="28"/>
-        </w:rPr>
-      </w:pPr>
-      <w:r>
-        <w:rPr>
-          <w:rFonts w:ascii="Times New Roman" w:hAnsi="Times New Roman"/>
-          <w:b/>
-          <w:sz w:val="28"/>
+          <w:rFonts w:ascii="Times New Roman" w:hAnsi="Times New Roman" w:cs="Times New Roman"/>
+          <w:b/>
+          <w:rPrChange w:id="11" w:author="Luke Kim" w:date="2009-05-14T09:59:00Z">
+            <w:rPr>
+              <w:rFonts w:ascii="Times New Roman" w:hAnsi="Times New Roman"/>
+              <w:b/>
+              <w:sz w:val="28"/>
+            </w:rPr>
+          </w:rPrChange>
+        </w:rPr>
+      </w:pPr>
+      <w:r>
+        <w:rPr>
+          <w:rFonts w:ascii="Times New Roman" w:hAnsi="Times New Roman" w:cs="Times New Roman"/>
+          <w:b/>
+          <w:rPrChange w:id="12" w:author="Luke Kim" w:date="2009-05-14T09:59:00Z">
+            <w:rPr>
+              <w:rFonts w:ascii="Times New Roman" w:hAnsi="Times New Roman"/>
+              <w:b/>
+              <w:sz w:val="28"/>
+            </w:rPr>
+          </w:rPrChange>
         </w:rPr>
         <w:t>2 Method</w:t>
       </w:r>
@@ -926,125 +1088,689 @@
     <w:p>
       <w:pPr>
         <w:rPr>
-          <w:rFonts w:ascii="Times New Roman" w:hAnsi="Times New Roman"/>
-          <w:b/>
-          <w:sz w:val="28"/>
-        </w:rPr>
-      </w:pPr>
-      <w:r>
-        <w:rPr>
-          <w:rFonts w:ascii="Times New Roman" w:hAnsi="Times New Roman"/>
-          <w:b/>
-          <w:sz w:val="28"/>
+          <w:rFonts w:ascii="Times New Roman" w:hAnsi="Times New Roman" w:cs="Times New Roman"/>
+          <w:b/>
+          <w:rPrChange w:id="13" w:author="Luke Kim" w:date="2009-05-14T09:59:00Z">
+            <w:rPr>
+              <w:rFonts w:ascii="Times New Roman" w:hAnsi="Times New Roman"/>
+              <w:b/>
+              <w:sz w:val="28"/>
+            </w:rPr>
+          </w:rPrChange>
+        </w:rPr>
+      </w:pPr>
+      <w:r>
+        <w:rPr>
+          <w:rFonts w:ascii="Times New Roman" w:hAnsi="Times New Roman" w:cs="Times New Roman"/>
+          <w:b/>
+          <w:rPrChange w:id="14" w:author="Luke Kim" w:date="2009-05-14T09:59:00Z">
+            <w:rPr>
+              <w:rFonts w:ascii="Times New Roman" w:hAnsi="Times New Roman"/>
+              <w:b/>
+              <w:sz w:val="28"/>
+            </w:rPr>
+          </w:rPrChange>
+        </w:rPr>
+        <w:t xml:space="preserve">2.1 </w:t>
+      </w:r>
+      <w:del w:id="15" w:author="Luke Kim" w:date="2009-05-14T09:58:00Z">
+        <w:r>
+          <w:rPr>
+            <w:rFonts w:ascii="Times New Roman" w:hAnsi="Times New Roman" w:cs="Times New Roman"/>
+            <w:b/>
+            <w:rPrChange w:id="16" w:author="Luke Kim" w:date="2009-05-14T09:59:00Z">
+              <w:rPr>
+                <w:rFonts w:ascii="Times New Roman" w:hAnsi="Times New Roman"/>
+                <w:b/>
+                <w:sz w:val="28"/>
+              </w:rPr>
+            </w:rPrChange>
+          </w:rPr>
+          <w:delText>Learning Decision Trees</w:delText>
+        </w:r>
+      </w:del>
+      <w:ins w:id="17" w:author="Luke Kim" w:date="2009-05-14T09:58:00Z">
+        <w:r>
+          <w:rPr>
+            <w:rFonts w:ascii="Times New Roman" w:hAnsi="Times New Roman" w:cs="Times New Roman"/>
+            <w:b/>
+            <w:rPrChange w:id="18" w:author="Luke Kim" w:date="2009-05-14T09:59:00Z">
+              <w:rPr>
+                <w:rFonts w:ascii="Times New Roman" w:hAnsi="Times New Roman"/>
+                <w:b/>
+                <w:sz w:val="28"/>
+              </w:rPr>
+            </w:rPrChange>
+          </w:rPr>
+          <w:t>De</w:t>
+        </w:r>
+      </w:ins>
+      <w:ins w:id="19" w:author="Luke Kim" w:date="2009-05-14T09:59:00Z">
+        <w:r>
+          <w:rPr>
+            <w:rFonts w:ascii="Times New Roman" w:hAnsi="Times New Roman" w:cs="Times New Roman"/>
+            <w:b/>
+            <w:rPrChange w:id="20" w:author="Luke Kim" w:date="2009-05-14T09:59:00Z">
+              <w:rPr>
+                <w:rFonts w:ascii="Times New Roman" w:hAnsi="Times New Roman"/>
+                <w:b/>
+                <w:sz w:val="28"/>
+              </w:rPr>
+            </w:rPrChange>
+          </w:rPr>
+          <w:t>cision Tree Training Sets</w:t>
+        </w:r>
+      </w:ins>
+    </w:p>
+    <w:p>
+      <w:pPr>
+        <w:rPr>
+          <w:rFonts w:ascii="Times New Roman" w:hAnsi="Times New Roman" w:cs="Times New Roman"/>
+          <w:rPrChange w:id="21" w:author="Luke Kim" w:date="2009-05-14T09:59:00Z">
+            <w:rPr/>
+          </w:rPrChange>
+        </w:rPr>
+      </w:pPr>
+      <w:r>
+        <w:rPr>
+          <w:rFonts w:ascii="Times New Roman" w:hAnsi="Times New Roman" w:cs="Times New Roman"/>
+          <w:rPrChange w:id="22" w:author="Luke Kim" w:date="2009-05-14T09:59:00Z">
+            <w:rPr/>
+          </w:rPrChange>
         </w:rPr>
         <w:lastRenderedPageBreak/>
-        <w:t xml:space="preserve">2.1 </w:t>
-      </w:r>
-      <w:r>
-        <w:rPr>
-          <w:rFonts w:ascii="Times New Roman" w:hAnsi="Times New Roman"/>
-          <w:b/>
-          <w:sz w:val="28"/>
-        </w:rPr>
-        <w:t>Learning Decision Trees</w:t>
-      </w:r>
-    </w:p>
-    <w:p>
-      <w:r>
         <w:t xml:space="preserve">To effectively "teach" our Agent what the best move is given the current state of the environment, we asked it to "learn" </w:t>
       </w:r>
       <w:r>
+        <w:rPr>
+          <w:rFonts w:ascii="Times New Roman" w:hAnsi="Times New Roman" w:cs="Times New Roman"/>
+          <w:rPrChange w:id="23" w:author="Luke Kim" w:date="2009-05-14T09:59:00Z">
+            <w:rPr/>
+          </w:rPrChange>
+        </w:rPr>
         <w:t>decision trees, something known as Decision Tree Induction.</w:t>
       </w:r>
     </w:p>
     <w:p>
-      <w:r>
+      <w:pPr>
+        <w:rPr>
+          <w:ins w:id="24" w:author="Luke Kim" w:date="2009-05-14T10:24:00Z"/>
+          <w:rFonts w:ascii="Times New Roman" w:hAnsi="Times New Roman" w:cs="Times New Roman"/>
+        </w:rPr>
+      </w:pPr>
+      <w:ins w:id="25" w:author="Luke Kim" w:date="2009-05-14T10:24:00Z">
+        <w:r>
+          <w:rPr>
+            <w:rFonts w:ascii="Times New Roman" w:hAnsi="Times New Roman" w:cs="Times New Roman"/>
+          </w:rPr>
+          <w:t>We started by building a training set; a database of Attributes and their associated Goals.</w:t>
+        </w:r>
+      </w:ins>
+    </w:p>
+    <w:p>
+      <w:pPr>
+        <w:rPr>
+          <w:del w:id="26" w:author="Luke Kim" w:date="2009-05-14T10:24:00Z"/>
+          <w:rFonts w:ascii="Times New Roman" w:hAnsi="Times New Roman" w:cs="Times New Roman"/>
+          <w:rPrChange w:id="27" w:author="Luke Kim" w:date="2009-05-14T09:59:00Z">
+            <w:rPr>
+              <w:del w:id="28" w:author="Luke Kim" w:date="2009-05-14T10:24:00Z"/>
+            </w:rPr>
+          </w:rPrChange>
+        </w:rPr>
+      </w:pPr>
+      <w:r>
+        <w:rPr>
+          <w:rFonts w:ascii="Times New Roman" w:hAnsi="Times New Roman" w:cs="Times New Roman"/>
+          <w:rPrChange w:id="29" w:author="Luke Kim" w:date="2009-05-14T09:59:00Z">
+            <w:rPr/>
+          </w:rPrChange>
+        </w:rPr>
         <w:t>Each node within the tree is called an Attribute, and can be thought of as the input. Each resulting decision is called the Goal.</w:t>
       </w:r>
     </w:p>
     <w:p>
-      <w:r>
-        <w:t xml:space="preserve">We started </w:t>
-      </w:r>
-      <w:r>
-        <w:t xml:space="preserve">by building a </w:t>
-      </w:r>
-      <w:r>
-        <w:t xml:space="preserve">training set; a </w:t>
-      </w:r>
-      <w:r>
-        <w:t>database of Attributes and their associated Goals.</w:t>
-      </w:r>
-    </w:p>
-    <w:p>
-      <w:r>
+      <w:pPr>
+        <w:rPr>
+          <w:rFonts w:ascii="Times New Roman" w:hAnsi="Times New Roman" w:cs="Times New Roman"/>
+          <w:rPrChange w:id="30" w:author="Luke Kim" w:date="2009-05-14T09:59:00Z">
+            <w:rPr/>
+          </w:rPrChange>
+        </w:rPr>
+      </w:pPr>
+      <w:del w:id="31" w:author="Luke Kim" w:date="2009-05-14T10:24:00Z">
+        <w:r>
+          <w:rPr>
+            <w:rFonts w:ascii="Times New Roman" w:hAnsi="Times New Roman" w:cs="Times New Roman"/>
+            <w:rPrChange w:id="32" w:author="Luke Kim" w:date="2009-05-14T09:59:00Z">
+              <w:rPr/>
+            </w:rPrChange>
+          </w:rPr>
+          <w:delText xml:space="preserve">We started </w:delText>
+        </w:r>
+        <w:r>
+          <w:rPr>
+            <w:rFonts w:ascii="Times New Roman" w:hAnsi="Times New Roman" w:cs="Times New Roman"/>
+            <w:rPrChange w:id="33" w:author="Luke Kim" w:date="2009-05-14T09:59:00Z">
+              <w:rPr/>
+            </w:rPrChange>
+          </w:rPr>
+          <w:delText xml:space="preserve">by building a </w:delText>
+        </w:r>
+        <w:r>
+          <w:rPr>
+            <w:rFonts w:ascii="Times New Roman" w:hAnsi="Times New Roman" w:cs="Times New Roman"/>
+            <w:rPrChange w:id="34" w:author="Luke Kim" w:date="2009-05-14T09:59:00Z">
+              <w:rPr/>
+            </w:rPrChange>
+          </w:rPr>
+          <w:delText xml:space="preserve">training set; a </w:delText>
+        </w:r>
+        <w:r>
+          <w:rPr>
+            <w:rFonts w:ascii="Times New Roman" w:hAnsi="Times New Roman" w:cs="Times New Roman"/>
+            <w:rPrChange w:id="35" w:author="Luke Kim" w:date="2009-05-14T09:59:00Z">
+              <w:rPr/>
+            </w:rPrChange>
+          </w:rPr>
+          <w:delText>database of Attributes and their associated Goals.</w:delText>
+        </w:r>
+      </w:del>
+    </w:p>
+    <w:p>
+      <w:pPr>
+        <w:rPr>
+          <w:rFonts w:ascii="Times New Roman" w:hAnsi="Times New Roman" w:cs="Times New Roman"/>
+          <w:rPrChange w:id="36" w:author="Luke Kim" w:date="2009-05-14T09:59:00Z">
+            <w:rPr/>
+          </w:rPrChange>
+        </w:rPr>
+      </w:pPr>
+      <w:r>
+        <w:rPr>
+          <w:rFonts w:ascii="Times New Roman" w:hAnsi="Times New Roman" w:cs="Times New Roman"/>
+          <w:rPrChange w:id="37" w:author="Luke Kim" w:date="2009-05-14T09:59:00Z">
+            <w:rPr/>
+          </w:rPrChange>
+        </w:rPr>
         <w:t>To maintain a feasible experiment we chose relatively simple, but pertinent Attributes to compute, such as if our Agent could take a piece or be taken by a piece.</w:t>
       </w:r>
     </w:p>
     <w:p>
-      <w:r>
+      <w:pPr>
+        <w:rPr>
+          <w:ins w:id="38" w:author="Luke Kim" w:date="2009-05-14T10:24:00Z"/>
+          <w:rFonts w:ascii="Times New Roman" w:hAnsi="Times New Roman" w:cs="Times New Roman"/>
+        </w:rPr>
+      </w:pPr>
+      <w:r>
+        <w:rPr>
+          <w:rFonts w:ascii="Times New Roman" w:hAnsi="Times New Roman" w:cs="Times New Roman"/>
+          <w:rPrChange w:id="39" w:author="Luke Kim" w:date="2009-05-14T09:59:00Z">
+            <w:rPr/>
+          </w:rPrChange>
+        </w:rPr>
         <w:t xml:space="preserve">The </w:t>
       </w:r>
       <w:r>
+        <w:rPr>
+          <w:rFonts w:ascii="Times New Roman" w:hAnsi="Times New Roman" w:cs="Times New Roman"/>
+          <w:rPrChange w:id="40" w:author="Luke Kim" w:date="2009-05-14T09:59:00Z">
+            <w:rPr/>
+          </w:rPrChange>
+        </w:rPr>
         <w:t>Goals were</w:t>
       </w:r>
       <w:r>
-        <w:t xml:space="preserve"> provided by a human "expert" or an Agent known to be better than Alpha-Beta pruning.</w:t>
-      </w:r>
-      <w:r>
-        <w:t xml:space="preserve"> Originally we hoped to provide all Goals via human experts, but due to the volume of data, generated Goals from known better performing players were used.</w:t>
-      </w:r>
-    </w:p>
-    <w:p>
-      <w:pPr>
-        <w:rPr>
-          <w:ins w:id="0" w:author="Luke Kim" w:date="2009-05-13T21:59:00Z"/>
-        </w:rPr>
-      </w:pPr>
-      <w:r>
-        <w:t>Once the training set was complete for multiple games, we then analysed the sets together to produce probabilities for each Decision Tree branch. This data was then fed into</w:t>
-      </w:r>
-      <w:ins w:id="1" w:author="Luke Kim" w:date="2009-05-13T21:58:00Z">
-        <w:r>
+        <w:rPr>
+          <w:rFonts w:ascii="Times New Roman" w:hAnsi="Times New Roman" w:cs="Times New Roman"/>
+          <w:rPrChange w:id="41" w:author="Luke Kim" w:date="2009-05-14T09:59:00Z">
+            <w:rPr/>
+          </w:rPrChange>
+        </w:rPr>
+        <w:t xml:space="preserve"> provided by a human "expert" or an Agent known to be better than Alpha-Beta pruning</w:t>
+      </w:r>
+      <w:ins w:id="42" w:author="Luke Kim" w:date="2009-05-14T10:25:00Z">
+        <w:r>
+          <w:rPr>
+            <w:rFonts w:ascii="Times New Roman" w:hAnsi="Times New Roman" w:cs="Times New Roman"/>
+          </w:rPr>
+          <w:t xml:space="preserve"> playing games. We captured the result of the Agent performing each combination of Attributes.</w:t>
+        </w:r>
+      </w:ins>
+      <w:del w:id="43" w:author="Luke Kim" w:date="2009-05-14T10:24:00Z">
+        <w:r>
+          <w:rPr>
+            <w:rFonts w:ascii="Times New Roman" w:hAnsi="Times New Roman" w:cs="Times New Roman"/>
+            <w:rPrChange w:id="44" w:author="Luke Kim" w:date="2009-05-14T09:59:00Z">
+              <w:rPr/>
+            </w:rPrChange>
+          </w:rPr>
+          <w:delText>.</w:delText>
+        </w:r>
+      </w:del>
+    </w:p>
+    <w:p>
+      <w:pPr>
+        <w:rPr>
+          <w:rFonts w:ascii="Times New Roman" w:hAnsi="Times New Roman" w:cs="Times New Roman"/>
+          <w:rPrChange w:id="45" w:author="Luke Kim" w:date="2009-05-14T09:59:00Z">
+            <w:rPr/>
+          </w:rPrChange>
+        </w:rPr>
+      </w:pPr>
+      <w:del w:id="46" w:author="Luke Kim" w:date="2009-05-14T10:24:00Z">
+        <w:r>
+          <w:rPr>
+            <w:rFonts w:ascii="Times New Roman" w:hAnsi="Times New Roman" w:cs="Times New Roman"/>
+            <w:rPrChange w:id="47" w:author="Luke Kim" w:date="2009-05-14T09:59:00Z">
+              <w:rPr/>
+            </w:rPrChange>
+          </w:rPr>
+          <w:delText xml:space="preserve"> </w:delText>
+        </w:r>
+      </w:del>
+      <w:r>
+        <w:rPr>
+          <w:rFonts w:ascii="Times New Roman" w:hAnsi="Times New Roman" w:cs="Times New Roman"/>
+          <w:rPrChange w:id="48" w:author="Luke Kim" w:date="2009-05-14T09:59:00Z">
+            <w:rPr/>
+          </w:rPrChange>
+        </w:rPr>
+        <w:t>Originally we hoped to provide all Goals via human experts, but due to the volume of data, generated Goals from known better performing players were used.</w:t>
+      </w:r>
+    </w:p>
+    <w:p>
+      <w:pPr>
+        <w:rPr>
+          <w:ins w:id="49" w:author="Luke Kim" w:date="2009-05-14T10:16:00Z"/>
+          <w:rFonts w:ascii="Times New Roman" w:hAnsi="Times New Roman" w:cs="Times New Roman"/>
+        </w:rPr>
+      </w:pPr>
+      <w:del w:id="50" w:author="Luke Kim" w:date="2009-05-14T10:03:00Z">
+        <w:r>
+          <w:rPr>
+            <w:rFonts w:ascii="Times New Roman" w:hAnsi="Times New Roman" w:cs="Times New Roman"/>
+            <w:rPrChange w:id="51" w:author="Luke Kim" w:date="2009-05-14T09:59:00Z">
+              <w:rPr/>
+            </w:rPrChange>
+          </w:rPr>
+          <w:delText>Once the training set was complete for multiple games, we then analysed the sets together to produce probabilities for each Decision Tree branch. This data was then fed into</w:delText>
+        </w:r>
+      </w:del>
+      <w:ins w:id="52" w:author="Luke Kim" w:date="2009-05-14T10:05:00Z">
+        <w:r>
+          <w:rPr>
+            <w:rFonts w:ascii="Times New Roman" w:hAnsi="Times New Roman" w:cs="Times New Roman"/>
+          </w:rPr>
+          <w:t>Each training set</w:t>
+        </w:r>
+      </w:ins>
+      <w:ins w:id="53" w:author="Luke Kim" w:date="2009-05-14T10:13:00Z">
+        <w:r>
+          <w:rPr>
+            <w:rFonts w:ascii="Times New Roman" w:hAnsi="Times New Roman" w:cs="Times New Roman"/>
+          </w:rPr>
+          <w:t xml:space="preserve"> was built from data captured from multiple games and stored within a training set directory.</w:t>
+        </w:r>
+      </w:ins>
+    </w:p>
+    <w:p>
+      <w:pPr>
+        <w:rPr>
+          <w:ins w:id="54" w:author="Luke Kim" w:date="2009-05-14T10:17:00Z"/>
+          <w:rFonts w:ascii="Times New Roman" w:hAnsi="Times New Roman" w:cs="Times New Roman"/>
+          <w:b/>
+        </w:rPr>
+      </w:pPr>
+      <w:ins w:id="55" w:author="Luke Kim" w:date="2009-05-14T10:16:00Z">
+        <w:r>
+          <w:rPr>
+            <w:rFonts w:ascii="Times New Roman" w:hAnsi="Times New Roman" w:cs="Times New Roman"/>
+            <w:b/>
+          </w:rPr>
+          <w:t>2.2</w:t>
+        </w:r>
+        <w:r>
+          <w:rPr>
+            <w:rFonts w:ascii="Times New Roman" w:hAnsi="Times New Roman" w:cs="Times New Roman"/>
+            <w:b/>
+          </w:rPr>
           <w:t xml:space="preserve"> </w:t>
         </w:r>
-        <w:r>
-          <w:t>our utility function</w:t>
-        </w:r>
-      </w:ins>
-      <w:ins w:id="2" w:author="Luke Kim" w:date="2009-05-13T21:59:00Z">
-        <w:r>
-          <w:t xml:space="preserve"> within our Alpha-Beta pruning algorithm.</w:t>
-        </w:r>
-      </w:ins>
-    </w:p>
-    <w:p>
-      <w:pPr>
-        <w:rPr>
-          <w:del w:id="3" w:author="Luke Kim" w:date="2009-05-13T21:59:00Z"/>
-        </w:rPr>
-      </w:pPr>
-      <w:ins w:id="4" w:author="Luke Kim" w:date="2009-05-13T21:59:00Z">
-        <w:r>
-          <w:t>[NEED MORE HERE ABOUT LIBRARY ETC]</w:t>
-        </w:r>
-      </w:ins>
-    </w:p>
-    <w:p>
-      <w:pPr>
-        <w:rPr>
-          <w:del w:id="5" w:author="Luke Kim" w:date="2009-05-13T21:59:00Z"/>
-          <w:rFonts w:ascii="Times New Roman" w:hAnsi="Times New Roman"/>
-          <w:b/>
-          <w:sz w:val="28"/>
-        </w:rPr>
-      </w:pPr>
-      <w:del w:id="6" w:author="Luke Kim" w:date="2009-05-13T21:59:00Z">
-        <w:r>
-          <w:rPr>
-            <w:rFonts w:ascii="Times New Roman" w:hAnsi="Times New Roman"/>
+      </w:ins>
+      <w:ins w:id="56" w:author="Luke Kim" w:date="2009-05-14T10:17:00Z">
+        <w:r>
+          <w:rPr>
+            <w:rFonts w:ascii="Times New Roman" w:hAnsi="Times New Roman" w:cs="Times New Roman"/>
             <w:b/>
-            <w:sz w:val="28"/>
+          </w:rPr>
+          <w:t>The jaDTi Library</w:t>
+        </w:r>
+      </w:ins>
+    </w:p>
+    <w:p>
+      <w:pPr>
+        <w:rPr>
+          <w:ins w:id="57" w:author="Luke Kim" w:date="2009-05-14T10:26:00Z"/>
+          <w:rFonts w:ascii="Times New Roman" w:hAnsi="Times New Roman" w:cs="Times New Roman"/>
+        </w:rPr>
+      </w:pPr>
+      <w:ins w:id="58" w:author="Luke Kim" w:date="2009-05-14T10:19:00Z">
+        <w:r>
+          <w:rPr>
+            <w:rFonts w:ascii="Times New Roman" w:hAnsi="Times New Roman" w:cs="Times New Roman"/>
+          </w:rPr>
+          <w:t xml:space="preserve">Once our training set was complete, we then fed this </w:t>
+        </w:r>
+      </w:ins>
+      <w:ins w:id="59" w:author="Luke Kim" w:date="2009-05-14T10:20:00Z">
+        <w:r>
+          <w:rPr>
+            <w:rFonts w:ascii="Times New Roman" w:hAnsi="Times New Roman" w:cs="Times New Roman"/>
+          </w:rPr>
+          <w:t xml:space="preserve">raw </w:t>
+        </w:r>
+      </w:ins>
+      <w:ins w:id="60" w:author="Luke Kim" w:date="2009-05-14T10:19:00Z">
+        <w:r>
+          <w:rPr>
+            <w:rFonts w:ascii="Times New Roman" w:hAnsi="Times New Roman" w:cs="Times New Roman"/>
+          </w:rPr>
+          <w:t xml:space="preserve">data into </w:t>
+        </w:r>
+      </w:ins>
+      <w:ins w:id="61" w:author="Luke Kim" w:date="2009-05-14T10:20:00Z">
+        <w:r>
+          <w:rPr>
+            <w:rFonts w:ascii="Times New Roman" w:hAnsi="Times New Roman" w:cs="Times New Roman"/>
+          </w:rPr>
+          <w:t>the jaDTi library</w:t>
+        </w:r>
+      </w:ins>
+      <w:ins w:id="62" w:author="Luke Kim" w:date="2009-05-14T10:26:00Z">
+        <w:r>
+          <w:rPr>
+            <w:rFonts w:ascii="Times New Roman" w:hAnsi="Times New Roman" w:cs="Times New Roman"/>
+          </w:rPr>
+          <w:t xml:space="preserve"> to produce our actual Decision Trees.</w:t>
+        </w:r>
+      </w:ins>
+    </w:p>
+    <w:p>
+      <w:pPr>
+        <w:rPr>
+          <w:ins w:id="63" w:author="Luke Kim" w:date="2009-05-14T10:28:00Z"/>
+          <w:rFonts w:ascii="Times New Roman" w:hAnsi="Times New Roman" w:cs="Times New Roman"/>
+        </w:rPr>
+      </w:pPr>
+      <w:ins w:id="64" w:author="Luke Kim" w:date="2009-05-14T10:26:00Z">
+        <w:r>
+          <w:rPr>
+            <w:rFonts w:ascii="Times New Roman" w:hAnsi="Times New Roman" w:cs="Times New Roman"/>
+          </w:rPr>
+          <w:t>We used the jaDTi library in interest of time, and because we didn</w:t>
+        </w:r>
+      </w:ins>
+      <w:ins w:id="65" w:author="Luke Kim" w:date="2009-05-14T10:27:00Z">
+        <w:r>
+          <w:rPr>
+            <w:rFonts w:ascii="Times New Roman" w:hAnsi="Times New Roman" w:cs="Times New Roman"/>
+          </w:rPr>
+          <w:t>’</w:t>
+        </w:r>
+        <w:r>
+          <w:rPr>
+            <w:rFonts w:ascii="Times New Roman" w:hAnsi="Times New Roman" w:cs="Times New Roman"/>
+          </w:rPr>
+          <w:t xml:space="preserve">t want to </w:t>
+        </w:r>
+        <w:r>
+          <w:rPr>
+            <w:rFonts w:ascii="Times New Roman" w:hAnsi="Times New Roman" w:cs="Times New Roman"/>
+          </w:rPr>
+          <w:t>“</w:t>
+        </w:r>
+        <w:r>
+          <w:rPr>
+            <w:rFonts w:ascii="Times New Roman" w:hAnsi="Times New Roman" w:cs="Times New Roman"/>
+          </w:rPr>
+          <w:t>reinvent the wheel.</w:t>
+        </w:r>
+        <w:r>
+          <w:rPr>
+            <w:rFonts w:ascii="Times New Roman" w:hAnsi="Times New Roman" w:cs="Times New Roman"/>
+          </w:rPr>
+          <w:t>”</w:t>
+        </w:r>
+        <w:r>
+          <w:rPr>
+            <w:rFonts w:ascii="Times New Roman" w:hAnsi="Times New Roman" w:cs="Times New Roman"/>
+          </w:rPr>
+          <w:t xml:space="preserve"> Although we did actually first attempt to write a Decision Tree library ourselves, the jaDTi library proved to produce the results we were looking for.</w:t>
+        </w:r>
+      </w:ins>
+    </w:p>
+    <w:p>
+      <w:pPr>
+        <w:rPr>
+          <w:ins w:id="66" w:author="Luke Kim" w:date="2009-05-14T10:28:00Z"/>
+          <w:rFonts w:ascii="Times New Roman" w:hAnsi="Times New Roman" w:cs="Times New Roman"/>
+        </w:rPr>
+      </w:pPr>
+      <w:ins w:id="67" w:author="Luke Kim" w:date="2009-05-14T10:28:00Z">
+        <w:r>
+          <w:rPr>
+            <w:rFonts w:ascii="Times New Roman" w:hAnsi="Times New Roman" w:cs="Times New Roman"/>
+          </w:rPr>
+          <w:t>To feed data into the library, we first had to write a utility to convert our training set of raw data files into a Java Database readable by the library.</w:t>
+        </w:r>
+      </w:ins>
+    </w:p>
+    <w:p>
+      <w:pPr>
+        <w:rPr>
+          <w:ins w:id="68" w:author="Luke Kim" w:date="2009-05-14T10:33:00Z"/>
+          <w:rFonts w:ascii="Times New Roman" w:hAnsi="Times New Roman" w:cs="Times New Roman"/>
+        </w:rPr>
+      </w:pPr>
+      <w:ins w:id="69" w:author="Luke Kim" w:date="2009-05-14T10:33:00Z">
+        <w:r>
+          <w:rPr>
+            <w:rFonts w:ascii="Times New Roman" w:hAnsi="Times New Roman" w:cs="Times New Roman"/>
+          </w:rPr>
+          <w:lastRenderedPageBreak/>
+          <w:t>Using jaDTi also allowed us to visualise the Decision Trees built as shown below.</w:t>
+        </w:r>
+      </w:ins>
+    </w:p>
+    <w:p>
+      <w:pPr>
+        <w:rPr>
+          <w:ins w:id="70" w:author="Luke Kim" w:date="2009-05-14T10:33:00Z"/>
+          <w:rFonts w:ascii="Times New Roman" w:hAnsi="Times New Roman" w:cs="Times New Roman"/>
+        </w:rPr>
+        <w:pPrChange w:id="71" w:author="Luke Kim" w:date="2009-05-14T10:30:00Z">
+          <w:pPr/>
+        </w:pPrChange>
+      </w:pPr>
+      <w:ins w:id="72" w:author="Luke Kim" w:date="2009-05-14T10:33:00Z">
+        <w:r>
+          <w:rPr>
+            <w:rFonts w:ascii="Times New Roman" w:hAnsi="Times New Roman" w:cs="Times New Roman"/>
+          </w:rPr>
+          <w:t>[INSERT DECISION TREE FIGURE HERE]</w:t>
+        </w:r>
+      </w:ins>
+    </w:p>
+    <w:p>
+      <w:pPr>
+        <w:rPr>
+          <w:ins w:id="73" w:author="Luke Kim" w:date="2009-05-14T10:32:00Z"/>
+          <w:rFonts w:ascii="Times New Roman" w:hAnsi="Times New Roman" w:cs="Times New Roman"/>
+        </w:rPr>
+        <w:pPrChange w:id="74" w:author="Luke Kim" w:date="2009-05-14T10:30:00Z">
+          <w:pPr/>
+        </w:pPrChange>
+      </w:pPr>
+      <w:ins w:id="75" w:author="Luke Kim" w:date="2009-05-14T10:29:00Z">
+        <w:r>
+          <w:rPr>
+            <w:rFonts w:ascii="Times New Roman" w:hAnsi="Times New Roman" w:cs="Times New Roman"/>
+          </w:rPr>
+          <w:t xml:space="preserve">Once the database was built, </w:t>
+        </w:r>
+      </w:ins>
+      <w:ins w:id="76" w:author="Luke Kim" w:date="2009-05-14T10:31:00Z">
+        <w:r>
+          <w:rPr>
+            <w:rFonts w:ascii="Times New Roman" w:hAnsi="Times New Roman" w:cs="Times New Roman"/>
+          </w:rPr>
+          <w:t xml:space="preserve">upon </w:t>
+        </w:r>
+      </w:ins>
+      <w:ins w:id="77" w:author="Luke Kim" w:date="2009-05-14T10:33:00Z">
+        <w:r>
+          <w:rPr>
+            <w:rFonts w:ascii="Times New Roman" w:hAnsi="Times New Roman" w:cs="Times New Roman"/>
+          </w:rPr>
+          <w:t>initialisation</w:t>
+        </w:r>
+      </w:ins>
+      <w:ins w:id="78" w:author="Luke Kim" w:date="2009-05-14T10:31:00Z">
+        <w:r>
+          <w:rPr>
+            <w:rFonts w:ascii="Times New Roman" w:hAnsi="Times New Roman" w:cs="Times New Roman"/>
+          </w:rPr>
+          <w:t xml:space="preserve"> of our Agent we run </w:t>
+        </w:r>
+      </w:ins>
+      <w:ins w:id="79" w:author="Luke Kim" w:date="2009-05-14T10:29:00Z">
+        <w:r>
+          <w:rPr>
+            <w:rFonts w:ascii="Times New Roman" w:hAnsi="Times New Roman" w:cs="Times New Roman"/>
+          </w:rPr>
+          <w:t>jaDTi over the data, generating actual Decision Tree objects.</w:t>
+        </w:r>
+      </w:ins>
+      <w:ins w:id="80" w:author="Luke Kim" w:date="2009-05-14T10:32:00Z">
+        <w:r>
+          <w:rPr>
+            <w:rFonts w:ascii="Times New Roman" w:hAnsi="Times New Roman" w:cs="Times New Roman"/>
+          </w:rPr>
+          <w:t xml:space="preserve"> At this stage the Agent has </w:t>
+        </w:r>
+      </w:ins>
+      <w:ins w:id="81" w:author="Luke Kim" w:date="2009-05-14T10:33:00Z">
+        <w:r>
+          <w:rPr>
+            <w:rFonts w:ascii="Times New Roman" w:hAnsi="Times New Roman" w:cs="Times New Roman"/>
+          </w:rPr>
+          <w:t>“</w:t>
+        </w:r>
+        <w:r>
+          <w:rPr>
+            <w:rFonts w:ascii="Times New Roman" w:hAnsi="Times New Roman" w:cs="Times New Roman"/>
+          </w:rPr>
+          <w:t>learnt</w:t>
+        </w:r>
+        <w:r>
+          <w:rPr>
+            <w:rFonts w:ascii="Times New Roman" w:hAnsi="Times New Roman" w:cs="Times New Roman"/>
+          </w:rPr>
+          <w:t>”</w:t>
+        </w:r>
+        <w:r>
+          <w:rPr>
+            <w:rFonts w:ascii="Times New Roman" w:hAnsi="Times New Roman" w:cs="Times New Roman"/>
+          </w:rPr>
+          <w:t xml:space="preserve"> the moves of the </w:t>
+        </w:r>
+        <w:r>
+          <w:rPr>
+            <w:rFonts w:ascii="Times New Roman" w:hAnsi="Times New Roman" w:cs="Times New Roman"/>
+          </w:rPr>
+          <w:t>“</w:t>
+        </w:r>
+        <w:r>
+          <w:rPr>
+            <w:rFonts w:ascii="Times New Roman" w:hAnsi="Times New Roman" w:cs="Times New Roman"/>
+          </w:rPr>
+          <w:t>expert.</w:t>
+        </w:r>
+        <w:r>
+          <w:rPr>
+            <w:rFonts w:ascii="Times New Roman" w:hAnsi="Times New Roman" w:cs="Times New Roman"/>
+          </w:rPr>
+          <w:t>”</w:t>
+        </w:r>
+      </w:ins>
+    </w:p>
+    <w:p>
+      <w:pPr>
+        <w:rPr>
+          <w:del w:id="82" w:author="Luke Kim" w:date="2009-05-13T21:59:00Z"/>
+          <w:rFonts w:ascii="Times New Roman" w:hAnsi="Times New Roman" w:cs="Times New Roman"/>
+        </w:rPr>
+      </w:pPr>
+      <w:ins w:id="83" w:author="Luke Kim" w:date="2009-05-14T10:32:00Z">
+        <w:r>
+          <w:rPr>
+            <w:rFonts w:ascii="Times New Roman" w:hAnsi="Times New Roman" w:cs="Times New Roman"/>
+          </w:rPr>
+          <w:t>These Decision Trees are then used duri</w:t>
+        </w:r>
+      </w:ins>
+      <w:ins w:id="84" w:author="Luke Kim" w:date="2009-05-14T10:33:00Z">
+        <w:r>
+          <w:rPr>
+            <w:rFonts w:ascii="Times New Roman" w:hAnsi="Times New Roman" w:cs="Times New Roman"/>
+          </w:rPr>
+          <w:t>ng game play to choose the best move to play when the Agent is presented with a similar set of Attributes during the game.</w:t>
+        </w:r>
+      </w:ins>
+    </w:p>
+    <w:p>
+      <w:pPr>
+        <w:rPr>
+          <w:ins w:id="85" w:author="Luke Kim" w:date="2009-05-14T10:35:00Z"/>
+          <w:rFonts w:ascii="Times New Roman" w:hAnsi="Times New Roman" w:cs="Times New Roman"/>
+          <w:rPrChange w:id="86" w:author="Luke Kim" w:date="2009-05-14T09:59:00Z">
+            <w:rPr>
+              <w:ins w:id="87" w:author="Luke Kim" w:date="2009-05-14T10:35:00Z"/>
+            </w:rPr>
+          </w:rPrChange>
+        </w:rPr>
+      </w:pPr>
+    </w:p>
+    <w:p>
+      <w:pPr>
+        <w:rPr>
+          <w:del w:id="88" w:author="Luke Kim" w:date="2009-05-13T21:59:00Z"/>
+          <w:rFonts w:ascii="Times New Roman" w:hAnsi="Times New Roman" w:cs="Times New Roman"/>
+          <w:b/>
+          <w:rPrChange w:id="89" w:author="Luke Kim" w:date="2009-05-14T09:59:00Z">
+            <w:rPr>
+              <w:del w:id="90" w:author="Luke Kim" w:date="2009-05-13T21:59:00Z"/>
+              <w:rFonts w:ascii="Times New Roman" w:hAnsi="Times New Roman"/>
+              <w:b/>
+              <w:sz w:val="28"/>
+            </w:rPr>
+          </w:rPrChange>
+        </w:rPr>
+      </w:pPr>
+      <w:del w:id="91" w:author="Luke Kim" w:date="2009-05-13T21:59:00Z">
+        <w:r>
+          <w:rPr>
+            <w:rFonts w:ascii="Times New Roman" w:hAnsi="Times New Roman" w:cs="Times New Roman"/>
+            <w:b/>
+            <w:rPrChange w:id="92" w:author="Luke Kim" w:date="2009-05-14T09:59:00Z">
+              <w:rPr>
+                <w:rFonts w:ascii="Times New Roman" w:hAnsi="Times New Roman"/>
+                <w:b/>
+                <w:sz w:val="28"/>
+              </w:rPr>
+            </w:rPrChange>
           </w:rPr>
           <w:delText>O</w:delText>
         </w:r>
@@ -1053,43 +1779,208 @@
     <w:p>
       <w:pPr>
         <w:rPr>
-          <w:rFonts w:ascii="Times New Roman" w:hAnsi="Times New Roman"/>
-          <w:b/>
-          <w:sz w:val="28"/>
-        </w:rPr>
-      </w:pPr>
-      <w:r>
-        <w:rPr>
-          <w:rFonts w:ascii="Times New Roman" w:hAnsi="Times New Roman"/>
-          <w:b/>
-          <w:sz w:val="28"/>
-        </w:rPr>
-        <w:br/>
-      </w:r>
-      <w:r>
-        <w:rPr>
-          <w:rFonts w:ascii="Times New Roman" w:hAnsi="Times New Roman"/>
-          <w:b/>
-          <w:sz w:val="28"/>
-        </w:rPr>
-        <w:br/>
-        <w:t>2.3 Application of Moves</w:t>
-      </w:r>
+          <w:ins w:id="93" w:author="Luke Kim" w:date="2009-05-14T10:35:00Z"/>
+          <w:rFonts w:ascii="Times New Roman" w:hAnsi="Times New Roman" w:cs="Times New Roman"/>
+          <w:b/>
+        </w:rPr>
+      </w:pPr>
+      <w:del w:id="94" w:author="Luke Kim" w:date="2009-05-14T10:30:00Z">
+        <w:r>
+          <w:rPr>
+            <w:rFonts w:ascii="Times New Roman" w:hAnsi="Times New Roman" w:cs="Times New Roman"/>
+            <w:b/>
+            <w:rPrChange w:id="95" w:author="Luke Kim" w:date="2009-05-14T09:59:00Z">
+              <w:rPr>
+                <w:rFonts w:ascii="Times New Roman" w:hAnsi="Times New Roman"/>
+                <w:b/>
+                <w:sz w:val="28"/>
+              </w:rPr>
+            </w:rPrChange>
+          </w:rPr>
+          <w:br/>
+        </w:r>
+      </w:del>
+      <w:del w:id="96" w:author="Luke Kim" w:date="2009-05-14T10:35:00Z">
+        <w:r>
+          <w:rPr>
+            <w:rFonts w:ascii="Times New Roman" w:hAnsi="Times New Roman" w:cs="Times New Roman"/>
+            <w:b/>
+            <w:rPrChange w:id="97" w:author="Luke Kim" w:date="2009-05-14T09:59:00Z">
+              <w:rPr>
+                <w:rFonts w:ascii="Times New Roman" w:hAnsi="Times New Roman"/>
+                <w:b/>
+                <w:sz w:val="28"/>
+              </w:rPr>
+            </w:rPrChange>
+          </w:rPr>
+          <w:br/>
+        </w:r>
+      </w:del>
+      <w:r>
+        <w:rPr>
+          <w:rFonts w:ascii="Times New Roman" w:hAnsi="Times New Roman" w:cs="Times New Roman"/>
+          <w:b/>
+          <w:rPrChange w:id="98" w:author="Luke Kim" w:date="2009-05-14T09:59:00Z">
+            <w:rPr>
+              <w:rFonts w:ascii="Times New Roman" w:hAnsi="Times New Roman"/>
+              <w:b/>
+              <w:sz w:val="28"/>
+            </w:rPr>
+          </w:rPrChange>
+        </w:rPr>
+        <w:t xml:space="preserve">2.3 </w:t>
+      </w:r>
+      <w:del w:id="99" w:author="Luke Kim" w:date="2009-05-14T10:35:00Z">
+        <w:r>
+          <w:rPr>
+            <w:rFonts w:ascii="Times New Roman" w:hAnsi="Times New Roman" w:cs="Times New Roman"/>
+            <w:b/>
+            <w:rPrChange w:id="100" w:author="Luke Kim" w:date="2009-05-14T09:59:00Z">
+              <w:rPr>
+                <w:rFonts w:ascii="Times New Roman" w:hAnsi="Times New Roman"/>
+                <w:b/>
+                <w:sz w:val="28"/>
+              </w:rPr>
+            </w:rPrChange>
+          </w:rPr>
+          <w:delText>Application of Moves</w:delText>
+        </w:r>
+      </w:del>
+      <w:ins w:id="101" w:author="Luke Kim" w:date="2009-05-14T10:35:00Z">
+        <w:r>
+          <w:rPr>
+            <w:rFonts w:ascii="Times New Roman" w:hAnsi="Times New Roman" w:cs="Times New Roman"/>
+            <w:b/>
+          </w:rPr>
+          <w:t>Generalisation of Moves</w:t>
+        </w:r>
+      </w:ins>
+    </w:p>
+    <w:p>
+      <w:pPr>
+        <w:rPr>
+          <w:ins w:id="102" w:author="Luke Kim" w:date="2009-05-14T10:36:00Z"/>
+          <w:rFonts w:ascii="Times New Roman" w:hAnsi="Times New Roman" w:cs="Times New Roman"/>
+        </w:rPr>
+      </w:pPr>
+      <w:ins w:id="103" w:author="Luke Kim" w:date="2009-05-14T10:35:00Z">
+        <w:r>
+          <w:rPr>
+            <w:rFonts w:ascii="Times New Roman" w:hAnsi="Times New Roman" w:cs="Times New Roman"/>
+          </w:rPr>
+          <w:t xml:space="preserve">As it would be infeasible to capture data for all possible moves, and therefore build Decision Trees for every game state, </w:t>
+        </w:r>
+      </w:ins>
+      <w:ins w:id="104" w:author="Luke Kim" w:date="2009-05-14T10:36:00Z">
+        <w:r>
+          <w:rPr>
+            <w:rFonts w:ascii="Times New Roman" w:hAnsi="Times New Roman" w:cs="Times New Roman"/>
+          </w:rPr>
+          <w:t>our Agent</w:t>
+        </w:r>
+      </w:ins>
+      <w:ins w:id="105" w:author="Luke Kim" w:date="2009-05-14T10:35:00Z">
+        <w:r>
+          <w:rPr>
+            <w:rFonts w:ascii="Times New Roman" w:hAnsi="Times New Roman" w:cs="Times New Roman"/>
+          </w:rPr>
+          <w:t xml:space="preserve"> had to </w:t>
+        </w:r>
+      </w:ins>
+      <w:ins w:id="106" w:author="Luke Kim" w:date="2009-05-14T10:39:00Z">
+        <w:r>
+          <w:rPr>
+            <w:rFonts w:ascii="Times New Roman" w:hAnsi="Times New Roman" w:cs="Times New Roman"/>
+          </w:rPr>
+          <w:t>fall back</w:t>
+        </w:r>
+      </w:ins>
+      <w:ins w:id="107" w:author="Luke Kim" w:date="2009-05-14T10:35:00Z">
+        <w:r>
+          <w:rPr>
+            <w:rFonts w:ascii="Times New Roman" w:hAnsi="Times New Roman" w:cs="Times New Roman"/>
+          </w:rPr>
+          <w:t xml:space="preserve"> on a generalisation wher</w:t>
+        </w:r>
+      </w:ins>
+      <w:ins w:id="108" w:author="Luke Kim" w:date="2009-05-14T10:36:00Z">
+        <w:r>
+          <w:rPr>
+            <w:rFonts w:ascii="Times New Roman" w:hAnsi="Times New Roman" w:cs="Times New Roman"/>
+          </w:rPr>
+          <w:t xml:space="preserve">e it had insufficient </w:t>
+        </w:r>
+        <w:r>
+          <w:rPr>
+            <w:rFonts w:ascii="Times New Roman" w:hAnsi="Times New Roman" w:cs="Times New Roman"/>
+          </w:rPr>
+          <w:t>“</w:t>
+        </w:r>
+        <w:r>
+          <w:rPr>
+            <w:rFonts w:ascii="Times New Roman" w:hAnsi="Times New Roman" w:cs="Times New Roman"/>
+          </w:rPr>
+          <w:t>knowledge.</w:t>
+        </w:r>
+        <w:r>
+          <w:rPr>
+            <w:rFonts w:ascii="Times New Roman" w:hAnsi="Times New Roman" w:cs="Times New Roman"/>
+          </w:rPr>
+          <w:t>”</w:t>
+        </w:r>
+      </w:ins>
+    </w:p>
+    <w:p>
+      <w:pPr>
+        <w:rPr>
+          <w:rFonts w:ascii="Times New Roman" w:hAnsi="Times New Roman" w:cs="Times New Roman"/>
+          <w:rPrChange w:id="109" w:author="Luke Kim" w:date="2009-05-14T10:35:00Z">
+            <w:rPr>
+              <w:rFonts w:ascii="Times New Roman" w:hAnsi="Times New Roman"/>
+              <w:b/>
+              <w:sz w:val="28"/>
+            </w:rPr>
+          </w:rPrChange>
+        </w:rPr>
+        <w:pPrChange w:id="110" w:author="Luke Kim" w:date="2009-05-14T10:42:00Z">
+          <w:pPr/>
+        </w:pPrChange>
+      </w:pPr>
+      <w:ins w:id="111" w:author="Luke Kim" w:date="2009-05-14T10:36:00Z">
+        <w:r>
+          <w:rPr>
+            <w:rFonts w:ascii="Times New Roman" w:hAnsi="Times New Roman" w:cs="Times New Roman"/>
+          </w:rPr>
+          <w:t>As we only wanted to test the effect of Decision Tree learning, we generalise by falling back on just Alpha-Beta pruning.</w:t>
+        </w:r>
+      </w:ins>
     </w:p>
     <w:p>
       <w:pPr>
         <w:jc w:val="both"/>
         <w:rPr>
-          <w:rFonts w:ascii="Times New Roman" w:hAnsi="Times New Roman"/>
-          <w:b/>
-          <w:sz w:val="28"/>
-        </w:rPr>
-      </w:pPr>
-      <w:r>
-        <w:rPr>
-          <w:rFonts w:ascii="Times New Roman" w:hAnsi="Times New Roman"/>
-          <w:b/>
-          <w:sz w:val="28"/>
+          <w:rFonts w:ascii="Times New Roman" w:hAnsi="Times New Roman" w:cs="Times New Roman"/>
+          <w:b/>
+          <w:rPrChange w:id="112" w:author="Luke Kim" w:date="2009-05-14T09:59:00Z">
+            <w:rPr>
+              <w:rFonts w:ascii="Times New Roman" w:hAnsi="Times New Roman"/>
+              <w:b/>
+              <w:sz w:val="28"/>
+            </w:rPr>
+          </w:rPrChange>
+        </w:rPr>
+      </w:pPr>
+      <w:r>
+        <w:rPr>
+          <w:rFonts w:ascii="Times New Roman" w:hAnsi="Times New Roman" w:cs="Times New Roman"/>
+          <w:b/>
+          <w:rPrChange w:id="113" w:author="Luke Kim" w:date="2009-05-14T09:59:00Z">
+            <w:rPr>
+              <w:rFonts w:ascii="Times New Roman" w:hAnsi="Times New Roman"/>
+              <w:b/>
+              <w:sz w:val="28"/>
+            </w:rPr>
+          </w:rPrChange>
         </w:rPr>
         <w:t>3 Results</w:t>
       </w:r>
@@ -1097,68 +1988,116 @@
     <w:p>
       <w:pPr>
         <w:rPr>
-          <w:rFonts w:ascii="Times New Roman" w:hAnsi="Times New Roman"/>
-          <w:b/>
-          <w:sz w:val="28"/>
-        </w:rPr>
-      </w:pPr>
-      <w:r>
-        <w:rPr>
-          <w:rFonts w:ascii="Times New Roman" w:hAnsi="Times New Roman"/>
-          <w:b/>
-          <w:sz w:val="28"/>
+          <w:rFonts w:ascii="Times New Roman" w:hAnsi="Times New Roman" w:cs="Times New Roman"/>
+          <w:b/>
+          <w:rPrChange w:id="114" w:author="Luke Kim" w:date="2009-05-14T09:59:00Z">
+            <w:rPr>
+              <w:rFonts w:ascii="Times New Roman" w:hAnsi="Times New Roman"/>
+              <w:b/>
+              <w:sz w:val="28"/>
+            </w:rPr>
+          </w:rPrChange>
+        </w:rPr>
+      </w:pPr>
+      <w:r>
+        <w:rPr>
+          <w:rFonts w:ascii="Times New Roman" w:hAnsi="Times New Roman" w:cs="Times New Roman"/>
+          <w:b/>
+          <w:rPrChange w:id="115" w:author="Luke Kim" w:date="2009-05-14T09:59:00Z">
+            <w:rPr>
+              <w:rFonts w:ascii="Times New Roman" w:hAnsi="Times New Roman"/>
+              <w:b/>
+              <w:sz w:val="28"/>
+            </w:rPr>
+          </w:rPrChange>
         </w:rPr>
         <w:t>4 Discussion</w:t>
       </w:r>
       <w:r>
         <w:rPr>
-          <w:rFonts w:ascii="Times New Roman" w:hAnsi="Times New Roman"/>
-          <w:b/>
-          <w:sz w:val="28"/>
+          <w:rFonts w:ascii="Times New Roman" w:hAnsi="Times New Roman" w:cs="Times New Roman"/>
+          <w:b/>
+          <w:rPrChange w:id="116" w:author="Luke Kim" w:date="2009-05-14T09:59:00Z">
+            <w:rPr>
+              <w:rFonts w:ascii="Times New Roman" w:hAnsi="Times New Roman"/>
+              <w:b/>
+              <w:sz w:val="28"/>
+            </w:rPr>
+          </w:rPrChange>
         </w:rPr>
         <w:br/>
         <w:t>4.1 Alpha-Beta Pruning</w:t>
       </w:r>
       <w:r>
         <w:rPr>
-          <w:rFonts w:ascii="Times New Roman" w:hAnsi="Times New Roman"/>
-          <w:b/>
-          <w:sz w:val="28"/>
+          <w:rFonts w:ascii="Times New Roman" w:hAnsi="Times New Roman" w:cs="Times New Roman"/>
+          <w:b/>
+          <w:rPrChange w:id="117" w:author="Luke Kim" w:date="2009-05-14T09:59:00Z">
+            <w:rPr>
+              <w:rFonts w:ascii="Times New Roman" w:hAnsi="Times New Roman"/>
+              <w:b/>
+              <w:sz w:val="28"/>
+            </w:rPr>
+          </w:rPrChange>
         </w:rPr>
         <w:br/>
         <w:t>4.2 Game Playing</w:t>
       </w:r>
       <w:r>
         <w:rPr>
-          <w:rFonts w:ascii="Times New Roman" w:hAnsi="Times New Roman"/>
-          <w:b/>
-          <w:sz w:val="28"/>
+          <w:rFonts w:ascii="Times New Roman" w:hAnsi="Times New Roman" w:cs="Times New Roman"/>
+          <w:b/>
+          <w:rPrChange w:id="118" w:author="Luke Kim" w:date="2009-05-14T09:59:00Z">
+            <w:rPr>
+              <w:rFonts w:ascii="Times New Roman" w:hAnsi="Times New Roman"/>
+              <w:b/>
+              <w:sz w:val="28"/>
+            </w:rPr>
+          </w:rPrChange>
         </w:rPr>
         <w:br/>
         <w:t>4.3 Decision Trees</w:t>
       </w:r>
       <w:r>
         <w:rPr>
-          <w:rFonts w:ascii="Times New Roman" w:hAnsi="Times New Roman"/>
-          <w:b/>
-          <w:sz w:val="28"/>
+          <w:rFonts w:ascii="Times New Roman" w:hAnsi="Times New Roman" w:cs="Times New Roman"/>
+          <w:b/>
+          <w:rPrChange w:id="119" w:author="Luke Kim" w:date="2009-05-14T09:59:00Z">
+            <w:rPr>
+              <w:rFonts w:ascii="Times New Roman" w:hAnsi="Times New Roman"/>
+              <w:b/>
+              <w:sz w:val="28"/>
+            </w:rPr>
+          </w:rPrChange>
         </w:rPr>
         <w:br/>
         <w:t>4.4 Machine Learning</w:t>
       </w:r>
       <w:r>
         <w:rPr>
-          <w:rFonts w:ascii="Times New Roman" w:hAnsi="Times New Roman"/>
-          <w:b/>
-          <w:sz w:val="28"/>
+          <w:rFonts w:ascii="Times New Roman" w:hAnsi="Times New Roman" w:cs="Times New Roman"/>
+          <w:b/>
+          <w:rPrChange w:id="120" w:author="Luke Kim" w:date="2009-05-14T09:59:00Z">
+            <w:rPr>
+              <w:rFonts w:ascii="Times New Roman" w:hAnsi="Times New Roman"/>
+              <w:b/>
+              <w:sz w:val="28"/>
+            </w:rPr>
+          </w:rPrChange>
         </w:rPr>
         <w:br/>
       </w:r>
       <w:r>
         <w:rPr>
-          <w:rFonts w:ascii="Times New Roman" w:hAnsi="Times New Roman"/>
-          <w:b/>
-          <w:sz w:val="28"/>
+          <w:rFonts w:ascii="Times New Roman" w:hAnsi="Times New Roman" w:cs="Times New Roman"/>
+          <w:b/>
+          <w:rPrChange w:id="121" w:author="Luke Kim" w:date="2009-05-14T09:59:00Z">
+            <w:rPr>
+              <w:rFonts w:ascii="Times New Roman" w:hAnsi="Times New Roman"/>
+              <w:b/>
+              <w:sz w:val="28"/>
+            </w:rPr>
+          </w:rPrChange>
         </w:rPr>
         <w:br/>
         <w:t>5 Conclusion</w:t>
@@ -1166,6 +2105,12 @@
     </w:p>
     <w:sdt>
       <w:sdtPr>
+        <w:rPr>
+          <w:rFonts w:ascii="Times New Roman" w:hAnsi="Times New Roman" w:cs="Times New Roman"/>
+          <w:rPrChange w:id="122" w:author="Luke Kim" w:date="2009-05-14T09:59:00Z">
+            <w:rPr/>
+          </w:rPrChange>
+        </w:rPr>
         <w:id w:val="1180791"/>
         <w:docPartObj>
           <w:docPartGallery w:val="Bibliographies"/>
@@ -1177,14 +2122,25 @@
           <w:pPr>
             <w:jc w:val="both"/>
             <w:rPr>
-              <w:rFonts w:ascii="Times New Roman" w:hAnsi="Times New Roman"/>
+              <w:rFonts w:ascii="Times New Roman" w:hAnsi="Times New Roman" w:cs="Times New Roman"/>
+              <w:rPrChange w:id="123" w:author="Luke Kim" w:date="2009-05-14T09:59:00Z">
+                <w:rPr>
+                  <w:rFonts w:ascii="Times New Roman" w:hAnsi="Times New Roman"/>
+                </w:rPr>
+              </w:rPrChange>
             </w:rPr>
           </w:pPr>
           <w:r>
             <w:rPr>
-              <w:rFonts w:ascii="Times New Roman" w:hAnsi="Times New Roman"/>
+              <w:rFonts w:ascii="Times New Roman" w:hAnsi="Times New Roman" w:cs="Times New Roman"/>
               <w:b/>
-              <w:sz w:val="28"/>
+              <w:rPrChange w:id="124" w:author="Luke Kim" w:date="2009-05-14T09:59:00Z">
+                <w:rPr>
+                  <w:rFonts w:ascii="Times New Roman" w:hAnsi="Times New Roman"/>
+                  <w:b/>
+                  <w:sz w:val="28"/>
+                </w:rPr>
+              </w:rPrChange>
             </w:rPr>
             <w:t>References</w:t>
           </w:r>
@@ -1193,41 +2149,99 @@
           <w:pPr>
             <w:pStyle w:val="Bibliography"/>
             <w:rPr>
+              <w:rFonts w:ascii="Times New Roman" w:hAnsi="Times New Roman" w:cs="Times New Roman"/>
               <w:noProof/>
+              <w:rPrChange w:id="125" w:author="Luke Kim" w:date="2009-05-14T09:59:00Z">
+                <w:rPr>
+                  <w:noProof/>
+                </w:rPr>
+              </w:rPrChange>
             </w:rPr>
           </w:pPr>
           <w:r>
+            <w:rPr>
+              <w:rFonts w:ascii="Times New Roman" w:hAnsi="Times New Roman" w:cs="Times New Roman"/>
+              <w:rPrChange w:id="126" w:author="Luke Kim" w:date="2009-05-14T09:59:00Z">
+                <w:rPr/>
+              </w:rPrChange>
+            </w:rPr>
             <w:fldChar w:fldCharType="begin"/>
           </w:r>
           <w:r>
+            <w:rPr>
+              <w:rFonts w:ascii="Times New Roman" w:hAnsi="Times New Roman" w:cs="Times New Roman"/>
+              <w:rPrChange w:id="127" w:author="Luke Kim" w:date="2009-05-14T09:59:00Z">
+                <w:rPr/>
+              </w:rPrChange>
+            </w:rPr>
             <w:instrText xml:space="preserve"> BIBLIOGRAPHY </w:instrText>
           </w:r>
           <w:r>
+            <w:rPr>
+              <w:rFonts w:ascii="Times New Roman" w:hAnsi="Times New Roman" w:cs="Times New Roman"/>
+              <w:rPrChange w:id="128" w:author="Luke Kim" w:date="2009-05-14T09:59:00Z">
+                <w:rPr/>
+              </w:rPrChange>
+            </w:rPr>
             <w:fldChar w:fldCharType="separate"/>
           </w:r>
           <w:r>
             <w:rPr>
+              <w:rFonts w:ascii="Times New Roman" w:hAnsi="Times New Roman" w:cs="Times New Roman"/>
               <w:noProof/>
+              <w:rPrChange w:id="129" w:author="Luke Kim" w:date="2009-05-14T09:59:00Z">
+                <w:rPr>
+                  <w:noProof/>
+                </w:rPr>
+              </w:rPrChange>
             </w:rPr>
             <w:t xml:space="preserve">1. Alpha-Beta pruning. </w:t>
           </w:r>
           <w:r>
             <w:rPr>
+              <w:rFonts w:ascii="Times New Roman" w:hAnsi="Times New Roman" w:cs="Times New Roman"/>
               <w:i/>
               <w:iCs/>
               <w:noProof/>
+              <w:rPrChange w:id="130" w:author="Luke Kim" w:date="2009-05-14T09:59:00Z">
+                <w:rPr>
+                  <w:i/>
+                  <w:iCs/>
+                  <w:noProof/>
+                </w:rPr>
+              </w:rPrChange>
             </w:rPr>
             <w:t xml:space="preserve">Wikipedia. </w:t>
           </w:r>
           <w:r>
             <w:rPr>
+              <w:rFonts w:ascii="Times New Roman" w:hAnsi="Times New Roman" w:cs="Times New Roman"/>
               <w:noProof/>
+              <w:rPrChange w:id="131" w:author="Luke Kim" w:date="2009-05-14T09:59:00Z">
+                <w:rPr>
+                  <w:noProof/>
+                </w:rPr>
+              </w:rPrChange>
             </w:rPr>
             <w:t>[Online] [Cited: May 13, 2009.] http://en.wikipedia.org/wiki/Alpha-beta_pruning.</w:t>
           </w:r>
         </w:p>
         <w:p>
+          <w:pPr>
+            <w:rPr>
+              <w:rFonts w:ascii="Times New Roman" w:hAnsi="Times New Roman" w:cs="Times New Roman"/>
+              <w:rPrChange w:id="132" w:author="Luke Kim" w:date="2009-05-14T09:59:00Z">
+                <w:rPr/>
+              </w:rPrChange>
+            </w:rPr>
+          </w:pPr>
           <w:r>
+            <w:rPr>
+              <w:rFonts w:ascii="Times New Roman" w:hAnsi="Times New Roman" w:cs="Times New Roman"/>
+              <w:rPrChange w:id="133" w:author="Luke Kim" w:date="2009-05-14T09:59:00Z">
+                <w:rPr/>
+              </w:rPrChange>
+            </w:rPr>
             <w:fldChar w:fldCharType="end"/>
           </w:r>
         </w:p>
@@ -1237,7 +2251,12 @@
       <w:pPr>
         <w:jc w:val="both"/>
         <w:rPr>
-          <w:rFonts w:ascii="Times New Roman" w:hAnsi="Times New Roman"/>
+          <w:rFonts w:ascii="Times New Roman" w:hAnsi="Times New Roman" w:cs="Times New Roman"/>
+          <w:rPrChange w:id="134" w:author="Luke Kim" w:date="2009-05-14T09:59:00Z">
+            <w:rPr>
+              <w:rFonts w:ascii="Times New Roman" w:hAnsi="Times New Roman"/>
+            </w:rPr>
+          </w:rPrChange>
         </w:rPr>
       </w:pPr>
     </w:p>
@@ -1987,7 +3006,7 @@
 </file>
 
 <file path=customXml/itemProps1.xml><?xml version="1.0" encoding="utf-8"?>
-<ds:datastoreItem xmlns:ds="http://schemas.openxmlformats.org/officeDocument/2006/customXml" ds:itemID="{F4429E13-CF97-4423-B8E7-92AF9AA92E12}">
+<ds:datastoreItem xmlns:ds="http://schemas.openxmlformats.org/officeDocument/2006/customXml" ds:itemID="{C5F8D312-BE4A-49B3-98AE-FC7B27D6CBC7}">
   <ds:schemaRefs>
     <ds:schemaRef ds:uri="http://schemas.openxmlformats.org/officeDocument/2006/bibliography"/>
   </ds:schemaRefs>

</xml_diff>

<commit_message>
Added more, waiting on results
</commit_message>
<xml_diff>
--- a/doc/report.docx
+++ b/doc/report.docx
@@ -559,6 +559,11 @@
           <w:rFonts w:ascii="Times New Roman" w:hAnsi="Times New Roman"/>
           <w:sz w:val="28"/>
         </w:rPr>
+        <w:pPrChange w:id="7" w:author="Luke Kim" w:date="2009-05-14T10:46:00Z">
+          <w:pPr>
+            <w:jc w:val="both"/>
+          </w:pPr>
+        </w:pPrChange>
       </w:pPr>
       <w:r>
         <w:rPr>
@@ -575,6 +580,11 @@
         <w:rPr>
           <w:rFonts w:ascii="Times New Roman" w:hAnsi="Times New Roman"/>
         </w:rPr>
+        <w:pPrChange w:id="8" w:author="Luke Kim" w:date="2009-05-14T10:46:00Z">
+          <w:pPr>
+            <w:jc w:val="both"/>
+          </w:pPr>
+        </w:pPrChange>
       </w:pPr>
       <w:r>
         <w:rPr>
@@ -667,6 +677,11 @@
         <w:rPr>
           <w:rFonts w:ascii="Times New Roman" w:hAnsi="Times New Roman"/>
         </w:rPr>
+        <w:pPrChange w:id="9" w:author="Luke Kim" w:date="2009-05-14T10:46:00Z">
+          <w:pPr>
+            <w:jc w:val="both"/>
+          </w:pPr>
+        </w:pPrChange>
       </w:pPr>
       <w:r>
         <w:rPr>
@@ -808,6 +823,11 @@
         <w:rPr>
           <w:rFonts w:ascii="Times New Roman" w:hAnsi="Times New Roman"/>
         </w:rPr>
+        <w:pPrChange w:id="10" w:author="Luke Kim" w:date="2009-05-14T10:46:00Z">
+          <w:pPr>
+            <w:jc w:val="both"/>
+          </w:pPr>
+        </w:pPrChange>
       </w:pPr>
       <w:r>
         <w:rPr>
@@ -865,6 +885,11 @@
         <w:rPr>
           <w:rFonts w:ascii="Times New Roman" w:hAnsi="Times New Roman"/>
         </w:rPr>
+        <w:pPrChange w:id="11" w:author="Luke Kim" w:date="2009-05-14T10:46:00Z">
+          <w:pPr>
+            <w:jc w:val="both"/>
+          </w:pPr>
+        </w:pPrChange>
       </w:pPr>
       <w:r>
         <w:rPr>
@@ -872,7 +897,7 @@
         </w:rPr>
         <w:t xml:space="preserve">Therefore our hypothesis </w:t>
       </w:r>
-      <w:del w:id="7" w:author="Luke Kim" w:date="2009-05-14T10:15:00Z">
+      <w:del w:id="12" w:author="Luke Kim" w:date="2009-05-14T10:15:00Z">
         <w:r>
           <w:rPr>
             <w:rFonts w:ascii="Times New Roman" w:hAnsi="Times New Roman"/>
@@ -880,7 +905,7 @@
           <w:delText>is,</w:delText>
         </w:r>
       </w:del>
-      <w:ins w:id="8" w:author="Luke Kim" w:date="2009-05-14T10:15:00Z">
+      <w:ins w:id="13" w:author="Luke Kim" w:date="2009-05-14T10:15:00Z">
         <w:r>
           <w:rPr>
             <w:rFonts w:ascii="Times New Roman" w:hAnsi="Times New Roman"/>
@@ -967,6 +992,11 @@
         <w:rPr>
           <w:rFonts w:ascii="Times New Roman" w:hAnsi="Times New Roman" w:cs="Times New Roman"/>
         </w:rPr>
+        <w:pPrChange w:id="14" w:author="Luke Kim" w:date="2009-05-14T10:46:00Z">
+          <w:pPr>
+            <w:jc w:val="both"/>
+          </w:pPr>
+        </w:pPrChange>
       </w:pPr>
       <w:r>
         <w:rPr>
@@ -1025,7 +1055,7 @@
         <w:rPr>
           <w:rFonts w:ascii="Times New Roman" w:hAnsi="Times New Roman" w:cs="Times New Roman"/>
           <w:b/>
-          <w:rPrChange w:id="9" w:author="Luke Kim" w:date="2009-05-14T09:59:00Z">
+          <w:rPrChange w:id="15" w:author="Luke Kim" w:date="2009-05-14T09:59:00Z">
             <w:rPr>
               <w:rFonts w:ascii="Times New Roman" w:hAnsi="Times New Roman"/>
               <w:b/>
@@ -1033,6 +1063,11 @@
             </w:rPr>
           </w:rPrChange>
         </w:rPr>
+        <w:pPrChange w:id="16" w:author="Luke Kim" w:date="2009-05-14T10:46:00Z">
+          <w:pPr>
+            <w:jc w:val="both"/>
+          </w:pPr>
+        </w:pPrChange>
       </w:pPr>
       <w:r>
         <w:rPr>
@@ -1044,7 +1079,7 @@
         <w:rPr>
           <w:rFonts w:ascii="Times New Roman" w:hAnsi="Times New Roman" w:cs="Times New Roman"/>
           <w:b/>
-          <w:rPrChange w:id="10" w:author="Luke Kim" w:date="2009-05-14T09:59:00Z">
+          <w:rPrChange w:id="17" w:author="Luke Kim" w:date="2009-05-14T09:59:00Z">
             <w:rPr>
               <w:rFonts w:ascii="Times New Roman" w:hAnsi="Times New Roman"/>
               <w:b/>
@@ -1061,7 +1096,7 @@
         <w:rPr>
           <w:rFonts w:ascii="Times New Roman" w:hAnsi="Times New Roman" w:cs="Times New Roman"/>
           <w:b/>
-          <w:rPrChange w:id="11" w:author="Luke Kim" w:date="2009-05-14T09:59:00Z">
+          <w:rPrChange w:id="18" w:author="Luke Kim" w:date="2009-05-14T09:59:00Z">
             <w:rPr>
               <w:rFonts w:ascii="Times New Roman" w:hAnsi="Times New Roman"/>
               <w:b/>
@@ -1069,12 +1104,17 @@
             </w:rPr>
           </w:rPrChange>
         </w:rPr>
-      </w:pPr>
-      <w:r>
-        <w:rPr>
-          <w:rFonts w:ascii="Times New Roman" w:hAnsi="Times New Roman" w:cs="Times New Roman"/>
-          <w:b/>
-          <w:rPrChange w:id="12" w:author="Luke Kim" w:date="2009-05-14T09:59:00Z">
+        <w:pPrChange w:id="19" w:author="Luke Kim" w:date="2009-05-14T10:46:00Z">
+          <w:pPr>
+            <w:jc w:val="both"/>
+          </w:pPr>
+        </w:pPrChange>
+      </w:pPr>
+      <w:r>
+        <w:rPr>
+          <w:rFonts w:ascii="Times New Roman" w:hAnsi="Times New Roman" w:cs="Times New Roman"/>
+          <w:b/>
+          <w:rPrChange w:id="20" w:author="Luke Kim" w:date="2009-05-14T09:59:00Z">
             <w:rPr>
               <w:rFonts w:ascii="Times New Roman" w:hAnsi="Times New Roman"/>
               <w:b/>
@@ -1087,10 +1127,11 @@
     </w:p>
     <w:p>
       <w:pPr>
-        <w:rPr>
-          <w:rFonts w:ascii="Times New Roman" w:hAnsi="Times New Roman" w:cs="Times New Roman"/>
-          <w:b/>
-          <w:rPrChange w:id="13" w:author="Luke Kim" w:date="2009-05-14T09:59:00Z">
+        <w:jc w:val="both"/>
+        <w:rPr>
+          <w:rFonts w:ascii="Times New Roman" w:hAnsi="Times New Roman" w:cs="Times New Roman"/>
+          <w:b/>
+          <w:rPrChange w:id="21" w:author="Luke Kim" w:date="2009-05-14T09:59:00Z">
             <w:rPr>
               <w:rFonts w:ascii="Times New Roman" w:hAnsi="Times New Roman"/>
               <w:b/>
@@ -1098,12 +1139,15 @@
             </w:rPr>
           </w:rPrChange>
         </w:rPr>
-      </w:pPr>
-      <w:r>
-        <w:rPr>
-          <w:rFonts w:ascii="Times New Roman" w:hAnsi="Times New Roman" w:cs="Times New Roman"/>
-          <w:b/>
-          <w:rPrChange w:id="14" w:author="Luke Kim" w:date="2009-05-14T09:59:00Z">
+        <w:pPrChange w:id="22" w:author="Luke Kim" w:date="2009-05-14T10:46:00Z">
+          <w:pPr/>
+        </w:pPrChange>
+      </w:pPr>
+      <w:r>
+        <w:rPr>
+          <w:rFonts w:ascii="Times New Roman" w:hAnsi="Times New Roman" w:cs="Times New Roman"/>
+          <w:b/>
+          <w:rPrChange w:id="23" w:author="Luke Kim" w:date="2009-05-14T09:59:00Z">
             <w:rPr>
               <w:rFonts w:ascii="Times New Roman" w:hAnsi="Times New Roman"/>
               <w:b/>
@@ -1113,12 +1157,12 @@
         </w:rPr>
         <w:t xml:space="preserve">2.1 </w:t>
       </w:r>
-      <w:del w:id="15" w:author="Luke Kim" w:date="2009-05-14T09:58:00Z">
+      <w:del w:id="24" w:author="Luke Kim" w:date="2009-05-14T09:58:00Z">
         <w:r>
           <w:rPr>
             <w:rFonts w:ascii="Times New Roman" w:hAnsi="Times New Roman" w:cs="Times New Roman"/>
             <w:b/>
-            <w:rPrChange w:id="16" w:author="Luke Kim" w:date="2009-05-14T09:59:00Z">
+            <w:rPrChange w:id="25" w:author="Luke Kim" w:date="2009-05-14T09:59:00Z">
               <w:rPr>
                 <w:rFonts w:ascii="Times New Roman" w:hAnsi="Times New Roman"/>
                 <w:b/>
@@ -1129,12 +1173,12 @@
           <w:delText>Learning Decision Trees</w:delText>
         </w:r>
       </w:del>
-      <w:ins w:id="17" w:author="Luke Kim" w:date="2009-05-14T09:58:00Z">
+      <w:ins w:id="26" w:author="Luke Kim" w:date="2009-05-14T09:58:00Z">
         <w:r>
           <w:rPr>
             <w:rFonts w:ascii="Times New Roman" w:hAnsi="Times New Roman" w:cs="Times New Roman"/>
             <w:b/>
-            <w:rPrChange w:id="18" w:author="Luke Kim" w:date="2009-05-14T09:59:00Z">
+            <w:rPrChange w:id="27" w:author="Luke Kim" w:date="2009-05-14T09:59:00Z">
               <w:rPr>
                 <w:rFonts w:ascii="Times New Roman" w:hAnsi="Times New Roman"/>
                 <w:b/>
@@ -1145,12 +1189,12 @@
           <w:t>De</w:t>
         </w:r>
       </w:ins>
-      <w:ins w:id="19" w:author="Luke Kim" w:date="2009-05-14T09:59:00Z">
+      <w:ins w:id="28" w:author="Luke Kim" w:date="2009-05-14T09:59:00Z">
         <w:r>
           <w:rPr>
             <w:rFonts w:ascii="Times New Roman" w:hAnsi="Times New Roman" w:cs="Times New Roman"/>
             <w:b/>
-            <w:rPrChange w:id="20" w:author="Luke Kim" w:date="2009-05-14T09:59:00Z">
+            <w:rPrChange w:id="29" w:author="Luke Kim" w:date="2009-05-14T09:59:00Z">
               <w:rPr>
                 <w:rFonts w:ascii="Times New Roman" w:hAnsi="Times New Roman"/>
                 <w:b/>
@@ -1164,163 +1208,73 @@
     </w:p>
     <w:p>
       <w:pPr>
-        <w:rPr>
-          <w:rFonts w:ascii="Times New Roman" w:hAnsi="Times New Roman" w:cs="Times New Roman"/>
-          <w:rPrChange w:id="21" w:author="Luke Kim" w:date="2009-05-14T09:59:00Z">
-            <w:rPr/>
-          </w:rPrChange>
-        </w:rPr>
-      </w:pPr>
-      <w:r>
-        <w:rPr>
-          <w:rFonts w:ascii="Times New Roman" w:hAnsi="Times New Roman" w:cs="Times New Roman"/>
-          <w:rPrChange w:id="22" w:author="Luke Kim" w:date="2009-05-14T09:59:00Z">
-            <w:rPr/>
-          </w:rPrChange>
-        </w:rPr>
-        <w:lastRenderedPageBreak/>
-        <w:t xml:space="preserve">To effectively "teach" our Agent what the best move is given the current state of the environment, we asked it to "learn" </w:t>
-      </w:r>
-      <w:r>
-        <w:rPr>
-          <w:rFonts w:ascii="Times New Roman" w:hAnsi="Times New Roman" w:cs="Times New Roman"/>
-          <w:rPrChange w:id="23" w:author="Luke Kim" w:date="2009-05-14T09:59:00Z">
-            <w:rPr/>
-          </w:rPrChange>
-        </w:rPr>
-        <w:t>decision trees, something known as Decision Tree Induction.</w:t>
-      </w:r>
-    </w:p>
-    <w:p>
-      <w:pPr>
-        <w:rPr>
-          <w:ins w:id="24" w:author="Luke Kim" w:date="2009-05-14T10:24:00Z"/>
-          <w:rFonts w:ascii="Times New Roman" w:hAnsi="Times New Roman" w:cs="Times New Roman"/>
-        </w:rPr>
-      </w:pPr>
-      <w:ins w:id="25" w:author="Luke Kim" w:date="2009-05-14T10:24:00Z">
-        <w:r>
-          <w:rPr>
-            <w:rFonts w:ascii="Times New Roman" w:hAnsi="Times New Roman" w:cs="Times New Roman"/>
-          </w:rPr>
-          <w:t>We started by building a training set; a database of Attributes and their associated Goals.</w:t>
-        </w:r>
-      </w:ins>
-    </w:p>
-    <w:p>
-      <w:pPr>
-        <w:rPr>
-          <w:del w:id="26" w:author="Luke Kim" w:date="2009-05-14T10:24:00Z"/>
-          <w:rFonts w:ascii="Times New Roman" w:hAnsi="Times New Roman" w:cs="Times New Roman"/>
-          <w:rPrChange w:id="27" w:author="Luke Kim" w:date="2009-05-14T09:59:00Z">
-            <w:rPr>
-              <w:del w:id="28" w:author="Luke Kim" w:date="2009-05-14T10:24:00Z"/>
-            </w:rPr>
-          </w:rPrChange>
-        </w:rPr>
-      </w:pPr>
-      <w:r>
-        <w:rPr>
-          <w:rFonts w:ascii="Times New Roman" w:hAnsi="Times New Roman" w:cs="Times New Roman"/>
-          <w:rPrChange w:id="29" w:author="Luke Kim" w:date="2009-05-14T09:59:00Z">
-            <w:rPr/>
-          </w:rPrChange>
-        </w:rPr>
-        <w:t>Each node within the tree is called an Attribute, and can be thought of as the input. Each resulting decision is called the Goal.</w:t>
-      </w:r>
-    </w:p>
-    <w:p>
-      <w:pPr>
+        <w:jc w:val="both"/>
         <w:rPr>
           <w:rFonts w:ascii="Times New Roman" w:hAnsi="Times New Roman" w:cs="Times New Roman"/>
           <w:rPrChange w:id="30" w:author="Luke Kim" w:date="2009-05-14T09:59:00Z">
             <w:rPr/>
           </w:rPrChange>
         </w:rPr>
-      </w:pPr>
-      <w:del w:id="31" w:author="Luke Kim" w:date="2009-05-14T10:24:00Z">
-        <w:r>
-          <w:rPr>
-            <w:rFonts w:ascii="Times New Roman" w:hAnsi="Times New Roman" w:cs="Times New Roman"/>
-            <w:rPrChange w:id="32" w:author="Luke Kim" w:date="2009-05-14T09:59:00Z">
-              <w:rPr/>
-            </w:rPrChange>
-          </w:rPr>
-          <w:delText xml:space="preserve">We started </w:delText>
-        </w:r>
-        <w:r>
-          <w:rPr>
-            <w:rFonts w:ascii="Times New Roman" w:hAnsi="Times New Roman" w:cs="Times New Roman"/>
-            <w:rPrChange w:id="33" w:author="Luke Kim" w:date="2009-05-14T09:59:00Z">
-              <w:rPr/>
-            </w:rPrChange>
-          </w:rPr>
-          <w:delText xml:space="preserve">by building a </w:delText>
-        </w:r>
-        <w:r>
-          <w:rPr>
-            <w:rFonts w:ascii="Times New Roman" w:hAnsi="Times New Roman" w:cs="Times New Roman"/>
-            <w:rPrChange w:id="34" w:author="Luke Kim" w:date="2009-05-14T09:59:00Z">
-              <w:rPr/>
-            </w:rPrChange>
-          </w:rPr>
-          <w:delText xml:space="preserve">training set; a </w:delText>
-        </w:r>
-        <w:r>
-          <w:rPr>
-            <w:rFonts w:ascii="Times New Roman" w:hAnsi="Times New Roman" w:cs="Times New Roman"/>
-            <w:rPrChange w:id="35" w:author="Luke Kim" w:date="2009-05-14T09:59:00Z">
-              <w:rPr/>
-            </w:rPrChange>
-          </w:rPr>
-          <w:delText>database of Attributes and their associated Goals.</w:delText>
-        </w:r>
-      </w:del>
-    </w:p>
-    <w:p>
-      <w:pPr>
-        <w:rPr>
-          <w:rFonts w:ascii="Times New Roman" w:hAnsi="Times New Roman" w:cs="Times New Roman"/>
-          <w:rPrChange w:id="36" w:author="Luke Kim" w:date="2009-05-14T09:59:00Z">
+        <w:pPrChange w:id="31" w:author="Luke Kim" w:date="2009-05-14T10:46:00Z">
+          <w:pPr/>
+        </w:pPrChange>
+      </w:pPr>
+      <w:r>
+        <w:rPr>
+          <w:rFonts w:ascii="Times New Roman" w:hAnsi="Times New Roman" w:cs="Times New Roman"/>
+          <w:rPrChange w:id="32" w:author="Luke Kim" w:date="2009-05-14T09:59:00Z">
             <w:rPr/>
           </w:rPrChange>
         </w:rPr>
-      </w:pPr>
-      <w:r>
-        <w:rPr>
-          <w:rFonts w:ascii="Times New Roman" w:hAnsi="Times New Roman" w:cs="Times New Roman"/>
-          <w:rPrChange w:id="37" w:author="Luke Kim" w:date="2009-05-14T09:59:00Z">
+        <w:lastRenderedPageBreak/>
+        <w:t xml:space="preserve">To effectively "teach" our Agent what the best move is given the current state of the environment, we asked it to "learn" </w:t>
+      </w:r>
+      <w:r>
+        <w:rPr>
+          <w:rFonts w:ascii="Times New Roman" w:hAnsi="Times New Roman" w:cs="Times New Roman"/>
+          <w:rPrChange w:id="33" w:author="Luke Kim" w:date="2009-05-14T09:59:00Z">
             <w:rPr/>
           </w:rPrChange>
         </w:rPr>
-        <w:t>To maintain a feasible experiment we chose relatively simple, but pertinent Attributes to compute, such as if our Agent could take a piece or be taken by a piece.</w:t>
-      </w:r>
-    </w:p>
-    <w:p>
-      <w:pPr>
-        <w:rPr>
-          <w:ins w:id="38" w:author="Luke Kim" w:date="2009-05-14T10:24:00Z"/>
-          <w:rFonts w:ascii="Times New Roman" w:hAnsi="Times New Roman" w:cs="Times New Roman"/>
-        </w:rPr>
-      </w:pPr>
-      <w:r>
-        <w:rPr>
-          <w:rFonts w:ascii="Times New Roman" w:hAnsi="Times New Roman" w:cs="Times New Roman"/>
-          <w:rPrChange w:id="39" w:author="Luke Kim" w:date="2009-05-14T09:59:00Z">
-            <w:rPr/>
+        <w:t>decision trees, something known as Decision Tree Induction.</w:t>
+      </w:r>
+    </w:p>
+    <w:p>
+      <w:pPr>
+        <w:jc w:val="both"/>
+        <w:rPr>
+          <w:ins w:id="34" w:author="Luke Kim" w:date="2009-05-14T10:24:00Z"/>
+          <w:rFonts w:ascii="Times New Roman" w:hAnsi="Times New Roman" w:cs="Times New Roman"/>
+        </w:rPr>
+        <w:pPrChange w:id="35" w:author="Luke Kim" w:date="2009-05-14T10:46:00Z">
+          <w:pPr/>
+        </w:pPrChange>
+      </w:pPr>
+      <w:ins w:id="36" w:author="Luke Kim" w:date="2009-05-14T10:24:00Z">
+        <w:r>
+          <w:rPr>
+            <w:rFonts w:ascii="Times New Roman" w:hAnsi="Times New Roman" w:cs="Times New Roman"/>
+          </w:rPr>
+          <w:t>We started by building a training set; a database of Attributes and their associated Goals.</w:t>
+        </w:r>
+      </w:ins>
+    </w:p>
+    <w:p>
+      <w:pPr>
+        <w:jc w:val="both"/>
+        <w:rPr>
+          <w:del w:id="37" w:author="Luke Kim" w:date="2009-05-14T10:24:00Z"/>
+          <w:rFonts w:ascii="Times New Roman" w:hAnsi="Times New Roman" w:cs="Times New Roman"/>
+          <w:rPrChange w:id="38" w:author="Luke Kim" w:date="2009-05-14T09:59:00Z">
+            <w:rPr>
+              <w:del w:id="39" w:author="Luke Kim" w:date="2009-05-14T10:24:00Z"/>
+            </w:rPr>
           </w:rPrChange>
         </w:rPr>
-        <w:t xml:space="preserve">The </w:t>
-      </w:r>
-      <w:r>
-        <w:rPr>
-          <w:rFonts w:ascii="Times New Roman" w:hAnsi="Times New Roman" w:cs="Times New Roman"/>
-          <w:rPrChange w:id="40" w:author="Luke Kim" w:date="2009-05-14T09:59:00Z">
-            <w:rPr/>
-          </w:rPrChange>
-        </w:rPr>
-        <w:t>Goals were</w:t>
-      </w:r>
+        <w:pPrChange w:id="40" w:author="Luke Kim" w:date="2009-05-14T10:46:00Z">
+          <w:pPr/>
+        </w:pPrChange>
+      </w:pPr>
       <w:r>
         <w:rPr>
           <w:rFonts w:ascii="Times New Roman" w:hAnsi="Times New Roman" w:cs="Times New Roman"/>
@@ -1328,38 +1282,41 @@
             <w:rPr/>
           </w:rPrChange>
         </w:rPr>
-        <w:t xml:space="preserve"> provided by a human "expert" or an Agent known to be better than Alpha-Beta pruning</w:t>
-      </w:r>
-      <w:ins w:id="42" w:author="Luke Kim" w:date="2009-05-14T10:25:00Z">
-        <w:r>
-          <w:rPr>
-            <w:rFonts w:ascii="Times New Roman" w:hAnsi="Times New Roman" w:cs="Times New Roman"/>
-          </w:rPr>
-          <w:t xml:space="preserve"> playing games. We captured the result of the Agent performing each combination of Attributes.</w:t>
-        </w:r>
-      </w:ins>
-      <w:del w:id="43" w:author="Luke Kim" w:date="2009-05-14T10:24:00Z">
-        <w:r>
-          <w:rPr>
-            <w:rFonts w:ascii="Times New Roman" w:hAnsi="Times New Roman" w:cs="Times New Roman"/>
-            <w:rPrChange w:id="44" w:author="Luke Kim" w:date="2009-05-14T09:59:00Z">
+        <w:t>Each node within the tree is called an Attribute, and can be thought of as the input. Each resulting decision is called the Goal.</w:t>
+      </w:r>
+    </w:p>
+    <w:p>
+      <w:pPr>
+        <w:jc w:val="both"/>
+        <w:rPr>
+          <w:rFonts w:ascii="Times New Roman" w:hAnsi="Times New Roman" w:cs="Times New Roman"/>
+          <w:rPrChange w:id="42" w:author="Luke Kim" w:date="2009-05-14T09:59:00Z">
+            <w:rPr/>
+          </w:rPrChange>
+        </w:rPr>
+        <w:pPrChange w:id="43" w:author="Luke Kim" w:date="2009-05-14T10:46:00Z">
+          <w:pPr/>
+        </w:pPrChange>
+      </w:pPr>
+      <w:del w:id="44" w:author="Luke Kim" w:date="2009-05-14T10:24:00Z">
+        <w:r>
+          <w:rPr>
+            <w:rFonts w:ascii="Times New Roman" w:hAnsi="Times New Roman" w:cs="Times New Roman"/>
+            <w:rPrChange w:id="45" w:author="Luke Kim" w:date="2009-05-14T09:59:00Z">
               <w:rPr/>
             </w:rPrChange>
           </w:rPr>
-          <w:delText>.</w:delText>
-        </w:r>
-      </w:del>
-    </w:p>
-    <w:p>
-      <w:pPr>
-        <w:rPr>
-          <w:rFonts w:ascii="Times New Roman" w:hAnsi="Times New Roman" w:cs="Times New Roman"/>
-          <w:rPrChange w:id="45" w:author="Luke Kim" w:date="2009-05-14T09:59:00Z">
-            <w:rPr/>
-          </w:rPrChange>
-        </w:rPr>
-      </w:pPr>
-      <w:del w:id="46" w:author="Luke Kim" w:date="2009-05-14T10:24:00Z">
+          <w:delText xml:space="preserve">We started </w:delText>
+        </w:r>
+        <w:r>
+          <w:rPr>
+            <w:rFonts w:ascii="Times New Roman" w:hAnsi="Times New Roman" w:cs="Times New Roman"/>
+            <w:rPrChange w:id="46" w:author="Luke Kim" w:date="2009-05-14T09:59:00Z">
+              <w:rPr/>
+            </w:rPrChange>
+          </w:rPr>
+          <w:delText xml:space="preserve">by building a </w:delText>
+        </w:r>
         <w:r>
           <w:rPr>
             <w:rFonts w:ascii="Times New Roman" w:hAnsi="Times New Roman" w:cs="Times New Roman"/>
@@ -1367,38 +1324,157 @@
               <w:rPr/>
             </w:rPrChange>
           </w:rPr>
-          <w:delText xml:space="preserve"> </w:delText>
+          <w:delText xml:space="preserve">training set; a </w:delText>
+        </w:r>
+        <w:r>
+          <w:rPr>
+            <w:rFonts w:ascii="Times New Roman" w:hAnsi="Times New Roman" w:cs="Times New Roman"/>
+            <w:rPrChange w:id="48" w:author="Luke Kim" w:date="2009-05-14T09:59:00Z">
+              <w:rPr/>
+            </w:rPrChange>
+          </w:rPr>
+          <w:delText>database of Attributes and their associated Goals.</w:delText>
         </w:r>
       </w:del>
-      <w:r>
-        <w:rPr>
-          <w:rFonts w:ascii="Times New Roman" w:hAnsi="Times New Roman" w:cs="Times New Roman"/>
-          <w:rPrChange w:id="48" w:author="Luke Kim" w:date="2009-05-14T09:59:00Z">
+    </w:p>
+    <w:p>
+      <w:pPr>
+        <w:jc w:val="both"/>
+        <w:rPr>
+          <w:rFonts w:ascii="Times New Roman" w:hAnsi="Times New Roman" w:cs="Times New Roman"/>
+          <w:rPrChange w:id="49" w:author="Luke Kim" w:date="2009-05-14T09:59:00Z">
             <w:rPr/>
           </w:rPrChange>
         </w:rPr>
-        <w:t>Originally we hoped to provide all Goals via human experts, but due to the volume of data, generated Goals from known better performing players were used.</w:t>
-      </w:r>
-    </w:p>
-    <w:p>
-      <w:pPr>
-        <w:rPr>
-          <w:ins w:id="49" w:author="Luke Kim" w:date="2009-05-14T10:16:00Z"/>
-          <w:rFonts w:ascii="Times New Roman" w:hAnsi="Times New Roman" w:cs="Times New Roman"/>
-        </w:rPr>
-      </w:pPr>
-      <w:del w:id="50" w:author="Luke Kim" w:date="2009-05-14T10:03:00Z">
-        <w:r>
-          <w:rPr>
-            <w:rFonts w:ascii="Times New Roman" w:hAnsi="Times New Roman" w:cs="Times New Roman"/>
-            <w:rPrChange w:id="51" w:author="Luke Kim" w:date="2009-05-14T09:59:00Z">
+        <w:pPrChange w:id="50" w:author="Luke Kim" w:date="2009-05-14T10:46:00Z">
+          <w:pPr/>
+        </w:pPrChange>
+      </w:pPr>
+      <w:r>
+        <w:rPr>
+          <w:rFonts w:ascii="Times New Roman" w:hAnsi="Times New Roman" w:cs="Times New Roman"/>
+          <w:rPrChange w:id="51" w:author="Luke Kim" w:date="2009-05-14T09:59:00Z">
+            <w:rPr/>
+          </w:rPrChange>
+        </w:rPr>
+        <w:t>To maintain a feasible experiment we chose relatively simple, but pertinent Attributes to compute, such as if our Agent could take a piece or be taken by a piece.</w:t>
+      </w:r>
+    </w:p>
+    <w:p>
+      <w:pPr>
+        <w:jc w:val="both"/>
+        <w:rPr>
+          <w:ins w:id="52" w:author="Luke Kim" w:date="2009-05-14T10:24:00Z"/>
+          <w:rFonts w:ascii="Times New Roman" w:hAnsi="Times New Roman" w:cs="Times New Roman"/>
+        </w:rPr>
+        <w:pPrChange w:id="53" w:author="Luke Kim" w:date="2009-05-14T10:46:00Z">
+          <w:pPr/>
+        </w:pPrChange>
+      </w:pPr>
+      <w:r>
+        <w:rPr>
+          <w:rFonts w:ascii="Times New Roman" w:hAnsi="Times New Roman" w:cs="Times New Roman"/>
+          <w:rPrChange w:id="54" w:author="Luke Kim" w:date="2009-05-14T09:59:00Z">
+            <w:rPr/>
+          </w:rPrChange>
+        </w:rPr>
+        <w:t xml:space="preserve">The </w:t>
+      </w:r>
+      <w:r>
+        <w:rPr>
+          <w:rFonts w:ascii="Times New Roman" w:hAnsi="Times New Roman" w:cs="Times New Roman"/>
+          <w:rPrChange w:id="55" w:author="Luke Kim" w:date="2009-05-14T09:59:00Z">
+            <w:rPr/>
+          </w:rPrChange>
+        </w:rPr>
+        <w:t>Goals were</w:t>
+      </w:r>
+      <w:r>
+        <w:rPr>
+          <w:rFonts w:ascii="Times New Roman" w:hAnsi="Times New Roman" w:cs="Times New Roman"/>
+          <w:rPrChange w:id="56" w:author="Luke Kim" w:date="2009-05-14T09:59:00Z">
+            <w:rPr/>
+          </w:rPrChange>
+        </w:rPr>
+        <w:t xml:space="preserve"> provided by a human "expert" or an Agent known to be better than Alpha-Beta pruning</w:t>
+      </w:r>
+      <w:ins w:id="57" w:author="Luke Kim" w:date="2009-05-14T10:25:00Z">
+        <w:r>
+          <w:rPr>
+            <w:rFonts w:ascii="Times New Roman" w:hAnsi="Times New Roman" w:cs="Times New Roman"/>
+          </w:rPr>
+          <w:t xml:space="preserve"> playing games. We captured the result of the Agent performing each combination of Attributes.</w:t>
+        </w:r>
+      </w:ins>
+      <w:del w:id="58" w:author="Luke Kim" w:date="2009-05-14T10:24:00Z">
+        <w:r>
+          <w:rPr>
+            <w:rFonts w:ascii="Times New Roman" w:hAnsi="Times New Roman" w:cs="Times New Roman"/>
+            <w:rPrChange w:id="59" w:author="Luke Kim" w:date="2009-05-14T09:59:00Z">
               <w:rPr/>
             </w:rPrChange>
           </w:rPr>
+          <w:delText>.</w:delText>
+        </w:r>
+      </w:del>
+    </w:p>
+    <w:p>
+      <w:pPr>
+        <w:jc w:val="both"/>
+        <w:rPr>
+          <w:rFonts w:ascii="Times New Roman" w:hAnsi="Times New Roman" w:cs="Times New Roman"/>
+          <w:rPrChange w:id="60" w:author="Luke Kim" w:date="2009-05-14T09:59:00Z">
+            <w:rPr/>
+          </w:rPrChange>
+        </w:rPr>
+        <w:pPrChange w:id="61" w:author="Luke Kim" w:date="2009-05-14T10:46:00Z">
+          <w:pPr/>
+        </w:pPrChange>
+      </w:pPr>
+      <w:del w:id="62" w:author="Luke Kim" w:date="2009-05-14T10:24:00Z">
+        <w:r>
+          <w:rPr>
+            <w:rFonts w:ascii="Times New Roman" w:hAnsi="Times New Roman" w:cs="Times New Roman"/>
+            <w:rPrChange w:id="63" w:author="Luke Kim" w:date="2009-05-14T09:59:00Z">
+              <w:rPr/>
+            </w:rPrChange>
+          </w:rPr>
+          <w:delText xml:space="preserve"> </w:delText>
+        </w:r>
+      </w:del>
+      <w:r>
+        <w:rPr>
+          <w:rFonts w:ascii="Times New Roman" w:hAnsi="Times New Roman" w:cs="Times New Roman"/>
+          <w:rPrChange w:id="64" w:author="Luke Kim" w:date="2009-05-14T09:59:00Z">
+            <w:rPr/>
+          </w:rPrChange>
+        </w:rPr>
+        <w:t>Originally we hoped to provide all Goals via human experts, but due to the volume of data, generated Goals from known better performing players were used.</w:t>
+      </w:r>
+    </w:p>
+    <w:p>
+      <w:pPr>
+        <w:jc w:val="both"/>
+        <w:rPr>
+          <w:ins w:id="65" w:author="Luke Kim" w:date="2009-05-14T10:16:00Z"/>
+          <w:rFonts w:ascii="Times New Roman" w:hAnsi="Times New Roman" w:cs="Times New Roman"/>
+        </w:rPr>
+        <w:pPrChange w:id="66" w:author="Luke Kim" w:date="2009-05-14T10:46:00Z">
+          <w:pPr/>
+        </w:pPrChange>
+      </w:pPr>
+      <w:del w:id="67" w:author="Luke Kim" w:date="2009-05-14T10:03:00Z">
+        <w:r>
+          <w:rPr>
+            <w:rFonts w:ascii="Times New Roman" w:hAnsi="Times New Roman" w:cs="Times New Roman"/>
+            <w:rPrChange w:id="68" w:author="Luke Kim" w:date="2009-05-14T09:59:00Z">
+              <w:rPr/>
+            </w:rPrChange>
+          </w:rPr>
           <w:delText>Once the training set was complete for multiple games, we then analysed the sets together to produce probabilities for each Decision Tree branch. This data was then fed into</w:delText>
         </w:r>
       </w:del>
-      <w:ins w:id="52" w:author="Luke Kim" w:date="2009-05-14T10:05:00Z">
+      <w:ins w:id="69" w:author="Luke Kim" w:date="2009-05-14T10:05:00Z">
         <w:r>
           <w:rPr>
             <w:rFonts w:ascii="Times New Roman" w:hAnsi="Times New Roman" w:cs="Times New Roman"/>
@@ -1406,7 +1482,7 @@
           <w:t>Each training set</w:t>
         </w:r>
       </w:ins>
-      <w:ins w:id="53" w:author="Luke Kim" w:date="2009-05-14T10:13:00Z">
+      <w:ins w:id="70" w:author="Luke Kim" w:date="2009-05-14T10:13:00Z">
         <w:r>
           <w:rPr>
             <w:rFonts w:ascii="Times New Roman" w:hAnsi="Times New Roman" w:cs="Times New Roman"/>
@@ -1417,13 +1493,17 @@
     </w:p>
     <w:p>
       <w:pPr>
-        <w:rPr>
-          <w:ins w:id="54" w:author="Luke Kim" w:date="2009-05-14T10:17:00Z"/>
-          <w:rFonts w:ascii="Times New Roman" w:hAnsi="Times New Roman" w:cs="Times New Roman"/>
-          <w:b/>
-        </w:rPr>
-      </w:pPr>
-      <w:ins w:id="55" w:author="Luke Kim" w:date="2009-05-14T10:16:00Z">
+        <w:jc w:val="both"/>
+        <w:rPr>
+          <w:ins w:id="71" w:author="Luke Kim" w:date="2009-05-14T10:17:00Z"/>
+          <w:rFonts w:ascii="Times New Roman" w:hAnsi="Times New Roman" w:cs="Times New Roman"/>
+          <w:b/>
+        </w:rPr>
+        <w:pPrChange w:id="72" w:author="Luke Kim" w:date="2009-05-14T10:46:00Z">
+          <w:pPr/>
+        </w:pPrChange>
+      </w:pPr>
+      <w:ins w:id="73" w:author="Luke Kim" w:date="2009-05-14T10:16:00Z">
         <w:r>
           <w:rPr>
             <w:rFonts w:ascii="Times New Roman" w:hAnsi="Times New Roman" w:cs="Times New Roman"/>
@@ -1439,7 +1519,7 @@
           <w:t xml:space="preserve"> </w:t>
         </w:r>
       </w:ins>
-      <w:ins w:id="56" w:author="Luke Kim" w:date="2009-05-14T10:17:00Z">
+      <w:ins w:id="74" w:author="Luke Kim" w:date="2009-05-14T10:17:00Z">
         <w:r>
           <w:rPr>
             <w:rFonts w:ascii="Times New Roman" w:hAnsi="Times New Roman" w:cs="Times New Roman"/>
@@ -1451,12 +1531,16 @@
     </w:p>
     <w:p>
       <w:pPr>
-        <w:rPr>
-          <w:ins w:id="57" w:author="Luke Kim" w:date="2009-05-14T10:26:00Z"/>
-          <w:rFonts w:ascii="Times New Roman" w:hAnsi="Times New Roman" w:cs="Times New Roman"/>
-        </w:rPr>
-      </w:pPr>
-      <w:ins w:id="58" w:author="Luke Kim" w:date="2009-05-14T10:19:00Z">
+        <w:jc w:val="both"/>
+        <w:rPr>
+          <w:ins w:id="75" w:author="Luke Kim" w:date="2009-05-14T10:26:00Z"/>
+          <w:rFonts w:ascii="Times New Roman" w:hAnsi="Times New Roman" w:cs="Times New Roman"/>
+        </w:rPr>
+        <w:pPrChange w:id="76" w:author="Luke Kim" w:date="2009-05-14T10:46:00Z">
+          <w:pPr/>
+        </w:pPrChange>
+      </w:pPr>
+      <w:ins w:id="77" w:author="Luke Kim" w:date="2009-05-14T10:19:00Z">
         <w:r>
           <w:rPr>
             <w:rFonts w:ascii="Times New Roman" w:hAnsi="Times New Roman" w:cs="Times New Roman"/>
@@ -1464,7 +1548,7 @@
           <w:t xml:space="preserve">Once our training set was complete, we then fed this </w:t>
         </w:r>
       </w:ins>
-      <w:ins w:id="59" w:author="Luke Kim" w:date="2009-05-14T10:20:00Z">
+      <w:ins w:id="78" w:author="Luke Kim" w:date="2009-05-14T10:20:00Z">
         <w:r>
           <w:rPr>
             <w:rFonts w:ascii="Times New Roman" w:hAnsi="Times New Roman" w:cs="Times New Roman"/>
@@ -1472,7 +1556,7 @@
           <w:t xml:space="preserve">raw </w:t>
         </w:r>
       </w:ins>
-      <w:ins w:id="60" w:author="Luke Kim" w:date="2009-05-14T10:19:00Z">
+      <w:ins w:id="79" w:author="Luke Kim" w:date="2009-05-14T10:19:00Z">
         <w:r>
           <w:rPr>
             <w:rFonts w:ascii="Times New Roman" w:hAnsi="Times New Roman" w:cs="Times New Roman"/>
@@ -1480,7 +1564,7 @@
           <w:t xml:space="preserve">data into </w:t>
         </w:r>
       </w:ins>
-      <w:ins w:id="61" w:author="Luke Kim" w:date="2009-05-14T10:20:00Z">
+      <w:ins w:id="80" w:author="Luke Kim" w:date="2009-05-14T10:20:00Z">
         <w:r>
           <w:rPr>
             <w:rFonts w:ascii="Times New Roman" w:hAnsi="Times New Roman" w:cs="Times New Roman"/>
@@ -1488,7 +1572,107 @@
           <w:t>the jaDTi library</w:t>
         </w:r>
       </w:ins>
-      <w:ins w:id="62" w:author="Luke Kim" w:date="2009-05-14T10:26:00Z">
+      <w:customXmlInsRangeStart w:id="81" w:author="Luke Kim" w:date="2009-05-14T10:46:00Z"/>
+      <w:sdt>
+        <w:sdtPr>
+          <w:rPr>
+            <w:rFonts w:ascii="Times New Roman" w:hAnsi="Times New Roman" w:cs="Times New Roman"/>
+          </w:rPr>
+          <w:id w:val="693693"/>
+          <w:citation/>
+        </w:sdtPr>
+        <w:sdtEndPr>
+          <w:rPr>
+            <w:vertAlign w:val="superscript"/>
+            <w:rPrChange w:id="82" w:author="Luke Kim" w:date="2009-05-14T09:59:00Z">
+              <w:rPr/>
+            </w:rPrChange>
+          </w:rPr>
+        </w:sdtEndPr>
+        <w:sdtContent>
+          <w:customXmlInsRangeEnd w:id="81"/>
+          <w:ins w:id="83" w:author="Luke Kim" w:date="2009-05-14T10:46:00Z">
+            <w:r>
+              <w:rPr>
+                <w:rFonts w:ascii="Times New Roman" w:hAnsi="Times New Roman" w:cs="Times New Roman"/>
+                <w:vertAlign w:val="superscript"/>
+                <w:rPrChange w:id="84" w:author="Luke Kim" w:date="2009-05-14T10:46:00Z">
+                  <w:rPr>
+                    <w:rFonts w:ascii="Times New Roman" w:hAnsi="Times New Roman" w:cs="Times New Roman"/>
+                  </w:rPr>
+                </w:rPrChange>
+              </w:rPr>
+              <w:fldChar w:fldCharType="begin"/>
+            </w:r>
+            <w:r>
+              <w:rPr>
+                <w:rFonts w:ascii="Times New Roman" w:hAnsi="Times New Roman" w:cs="Times New Roman"/>
+                <w:vertAlign w:val="superscript"/>
+                <w:rPrChange w:id="85" w:author="Luke Kim" w:date="2009-05-14T10:46:00Z">
+                  <w:rPr>
+                    <w:rFonts w:ascii="Times New Roman" w:hAnsi="Times New Roman" w:cs="Times New Roman"/>
+                  </w:rPr>
+                </w:rPrChange>
+              </w:rPr>
+              <w:instrText xml:space="preserve"> CITATION Jea09 \l 3081 </w:instrText>
+            </w:r>
+          </w:ins>
+          <w:r>
+            <w:rPr>
+              <w:rFonts w:ascii="Times New Roman" w:hAnsi="Times New Roman" w:cs="Times New Roman"/>
+              <w:vertAlign w:val="superscript"/>
+              <w:rPrChange w:id="86" w:author="Luke Kim" w:date="2009-05-14T10:46:00Z">
+                <w:rPr>
+                  <w:rFonts w:ascii="Times New Roman" w:hAnsi="Times New Roman" w:cs="Times New Roman"/>
+                </w:rPr>
+              </w:rPrChange>
+            </w:rPr>
+            <w:fldChar w:fldCharType="separate"/>
+          </w:r>
+          <w:ins w:id="87" w:author="Luke Kim" w:date="2009-05-14T10:46:00Z">
+            <w:r>
+              <w:rPr>
+                <w:rFonts w:ascii="Times New Roman" w:hAnsi="Times New Roman" w:cs="Times New Roman"/>
+                <w:noProof/>
+                <w:vertAlign w:val="superscript"/>
+                <w:rPrChange w:id="88" w:author="Luke Kim" w:date="2009-05-14T10:46:00Z">
+                  <w:rPr>
+                    <w:rFonts w:ascii="Times New Roman" w:hAnsi="Times New Roman" w:cs="Times New Roman"/>
+                    <w:noProof/>
+                  </w:rPr>
+                </w:rPrChange>
+              </w:rPr>
+              <w:t xml:space="preserve"> </w:t>
+            </w:r>
+            <w:r>
+              <w:rPr>
+                <w:rFonts w:ascii="Times New Roman" w:hAnsi="Times New Roman" w:cs="Times New Roman"/>
+                <w:noProof/>
+                <w:vertAlign w:val="superscript"/>
+                <w:rPrChange w:id="89" w:author="Luke Kim" w:date="2009-05-14T10:46:00Z">
+                  <w:rPr/>
+                </w:rPrChange>
+              </w:rPr>
+              <w:t>(2)</w:t>
+            </w:r>
+            <w:r>
+              <w:rPr>
+                <w:rFonts w:ascii="Times New Roman" w:hAnsi="Times New Roman" w:cs="Times New Roman"/>
+                <w:vertAlign w:val="superscript"/>
+                <w:rPrChange w:id="90" w:author="Luke Kim" w:date="2009-05-14T10:46:00Z">
+                  <w:rPr>
+                    <w:rFonts w:ascii="Times New Roman" w:hAnsi="Times New Roman" w:cs="Times New Roman"/>
+                  </w:rPr>
+                </w:rPrChange>
+              </w:rPr>
+              <w:fldChar w:fldCharType="end"/>
+            </w:r>
+          </w:ins>
+          <w:customXmlInsRangeStart w:id="91" w:author="Luke Kim" w:date="2009-05-14T10:46:00Z"/>
+        </w:sdtContent>
+      </w:sdt>
+      <w:customXmlInsRangeEnd w:id="91"/>
+      <w:ins w:id="92" w:author="Luke Kim" w:date="2009-05-14T10:26:00Z">
         <w:r>
           <w:rPr>
             <w:rFonts w:ascii="Times New Roman" w:hAnsi="Times New Roman" w:cs="Times New Roman"/>
@@ -1499,12 +1683,16 @@
     </w:p>
     <w:p>
       <w:pPr>
-        <w:rPr>
-          <w:ins w:id="63" w:author="Luke Kim" w:date="2009-05-14T10:28:00Z"/>
-          <w:rFonts w:ascii="Times New Roman" w:hAnsi="Times New Roman" w:cs="Times New Roman"/>
-        </w:rPr>
-      </w:pPr>
-      <w:ins w:id="64" w:author="Luke Kim" w:date="2009-05-14T10:26:00Z">
+        <w:jc w:val="both"/>
+        <w:rPr>
+          <w:ins w:id="93" w:author="Luke Kim" w:date="2009-05-14T10:28:00Z"/>
+          <w:rFonts w:ascii="Times New Roman" w:hAnsi="Times New Roman" w:cs="Times New Roman"/>
+        </w:rPr>
+        <w:pPrChange w:id="94" w:author="Luke Kim" w:date="2009-05-14T10:46:00Z">
+          <w:pPr/>
+        </w:pPrChange>
+      </w:pPr>
+      <w:ins w:id="95" w:author="Luke Kim" w:date="2009-05-14T10:26:00Z">
         <w:r>
           <w:rPr>
             <w:rFonts w:ascii="Times New Roman" w:hAnsi="Times New Roman" w:cs="Times New Roman"/>
@@ -1512,7 +1700,7 @@
           <w:t>We used the jaDTi library in interest of time, and because we didn</w:t>
         </w:r>
       </w:ins>
-      <w:ins w:id="65" w:author="Luke Kim" w:date="2009-05-14T10:27:00Z">
+      <w:ins w:id="96" w:author="Luke Kim" w:date="2009-05-14T10:27:00Z">
         <w:r>
           <w:rPr>
             <w:rFonts w:ascii="Times New Roman" w:hAnsi="Times New Roman" w:cs="Times New Roman"/>
@@ -1553,12 +1741,16 @@
     </w:p>
     <w:p>
       <w:pPr>
-        <w:rPr>
-          <w:ins w:id="66" w:author="Luke Kim" w:date="2009-05-14T10:28:00Z"/>
-          <w:rFonts w:ascii="Times New Roman" w:hAnsi="Times New Roman" w:cs="Times New Roman"/>
-        </w:rPr>
-      </w:pPr>
-      <w:ins w:id="67" w:author="Luke Kim" w:date="2009-05-14T10:28:00Z">
+        <w:jc w:val="both"/>
+        <w:rPr>
+          <w:ins w:id="97" w:author="Luke Kim" w:date="2009-05-14T10:28:00Z"/>
+          <w:rFonts w:ascii="Times New Roman" w:hAnsi="Times New Roman" w:cs="Times New Roman"/>
+        </w:rPr>
+        <w:pPrChange w:id="98" w:author="Luke Kim" w:date="2009-05-14T10:46:00Z">
+          <w:pPr/>
+        </w:pPrChange>
+      </w:pPr>
+      <w:ins w:id="99" w:author="Luke Kim" w:date="2009-05-14T10:28:00Z">
         <w:r>
           <w:rPr>
             <w:rFonts w:ascii="Times New Roman" w:hAnsi="Times New Roman" w:cs="Times New Roman"/>
@@ -1569,12 +1761,16 @@
     </w:p>
     <w:p>
       <w:pPr>
-        <w:rPr>
-          <w:ins w:id="68" w:author="Luke Kim" w:date="2009-05-14T10:33:00Z"/>
-          <w:rFonts w:ascii="Times New Roman" w:hAnsi="Times New Roman" w:cs="Times New Roman"/>
-        </w:rPr>
-      </w:pPr>
-      <w:ins w:id="69" w:author="Luke Kim" w:date="2009-05-14T10:33:00Z">
+        <w:jc w:val="both"/>
+        <w:rPr>
+          <w:ins w:id="100" w:author="Luke Kim" w:date="2009-05-14T10:33:00Z"/>
+          <w:rFonts w:ascii="Times New Roman" w:hAnsi="Times New Roman" w:cs="Times New Roman"/>
+        </w:rPr>
+        <w:pPrChange w:id="101" w:author="Luke Kim" w:date="2009-05-14T10:46:00Z">
+          <w:pPr/>
+        </w:pPrChange>
+      </w:pPr>
+      <w:ins w:id="102" w:author="Luke Kim" w:date="2009-05-14T10:33:00Z">
         <w:r>
           <w:rPr>
             <w:rFonts w:ascii="Times New Roman" w:hAnsi="Times New Roman" w:cs="Times New Roman"/>
@@ -1586,15 +1782,16 @@
     </w:p>
     <w:p>
       <w:pPr>
-        <w:rPr>
-          <w:ins w:id="70" w:author="Luke Kim" w:date="2009-05-14T10:33:00Z"/>
-          <w:rFonts w:ascii="Times New Roman" w:hAnsi="Times New Roman" w:cs="Times New Roman"/>
-        </w:rPr>
-        <w:pPrChange w:id="71" w:author="Luke Kim" w:date="2009-05-14T10:30:00Z">
+        <w:jc w:val="both"/>
+        <w:rPr>
+          <w:ins w:id="103" w:author="Luke Kim" w:date="2009-05-14T10:33:00Z"/>
+          <w:rFonts w:ascii="Times New Roman" w:hAnsi="Times New Roman" w:cs="Times New Roman"/>
+        </w:rPr>
+        <w:pPrChange w:id="104" w:author="Luke Kim" w:date="2009-05-14T10:46:00Z">
           <w:pPr/>
         </w:pPrChange>
       </w:pPr>
-      <w:ins w:id="72" w:author="Luke Kim" w:date="2009-05-14T10:33:00Z">
+      <w:ins w:id="105" w:author="Luke Kim" w:date="2009-05-14T10:33:00Z">
         <w:r>
           <w:rPr>
             <w:rFonts w:ascii="Times New Roman" w:hAnsi="Times New Roman" w:cs="Times New Roman"/>
@@ -1605,15 +1802,16 @@
     </w:p>
     <w:p>
       <w:pPr>
-        <w:rPr>
-          <w:ins w:id="73" w:author="Luke Kim" w:date="2009-05-14T10:32:00Z"/>
-          <w:rFonts w:ascii="Times New Roman" w:hAnsi="Times New Roman" w:cs="Times New Roman"/>
-        </w:rPr>
-        <w:pPrChange w:id="74" w:author="Luke Kim" w:date="2009-05-14T10:30:00Z">
+        <w:jc w:val="both"/>
+        <w:rPr>
+          <w:ins w:id="106" w:author="Luke Kim" w:date="2009-05-14T10:32:00Z"/>
+          <w:rFonts w:ascii="Times New Roman" w:hAnsi="Times New Roman" w:cs="Times New Roman"/>
+        </w:rPr>
+        <w:pPrChange w:id="107" w:author="Luke Kim" w:date="2009-05-14T10:46:00Z">
           <w:pPr/>
         </w:pPrChange>
       </w:pPr>
-      <w:ins w:id="75" w:author="Luke Kim" w:date="2009-05-14T10:29:00Z">
+      <w:ins w:id="108" w:author="Luke Kim" w:date="2009-05-14T10:29:00Z">
         <w:r>
           <w:rPr>
             <w:rFonts w:ascii="Times New Roman" w:hAnsi="Times New Roman" w:cs="Times New Roman"/>
@@ -1621,7 +1819,7 @@
           <w:t xml:space="preserve">Once the database was built, </w:t>
         </w:r>
       </w:ins>
-      <w:ins w:id="76" w:author="Luke Kim" w:date="2009-05-14T10:31:00Z">
+      <w:ins w:id="109" w:author="Luke Kim" w:date="2009-05-14T10:31:00Z">
         <w:r>
           <w:rPr>
             <w:rFonts w:ascii="Times New Roman" w:hAnsi="Times New Roman" w:cs="Times New Roman"/>
@@ -1629,7 +1827,7 @@
           <w:t xml:space="preserve">upon </w:t>
         </w:r>
       </w:ins>
-      <w:ins w:id="77" w:author="Luke Kim" w:date="2009-05-14T10:33:00Z">
+      <w:ins w:id="110" w:author="Luke Kim" w:date="2009-05-14T10:33:00Z">
         <w:r>
           <w:rPr>
             <w:rFonts w:ascii="Times New Roman" w:hAnsi="Times New Roman" w:cs="Times New Roman"/>
@@ -1637,7 +1835,7 @@
           <w:t>initialisation</w:t>
         </w:r>
       </w:ins>
-      <w:ins w:id="78" w:author="Luke Kim" w:date="2009-05-14T10:31:00Z">
+      <w:ins w:id="111" w:author="Luke Kim" w:date="2009-05-14T10:31:00Z">
         <w:r>
           <w:rPr>
             <w:rFonts w:ascii="Times New Roman" w:hAnsi="Times New Roman" w:cs="Times New Roman"/>
@@ -1645,7 +1843,7 @@
           <w:t xml:space="preserve"> of our Agent we run </w:t>
         </w:r>
       </w:ins>
-      <w:ins w:id="79" w:author="Luke Kim" w:date="2009-05-14T10:29:00Z">
+      <w:ins w:id="112" w:author="Luke Kim" w:date="2009-05-14T10:29:00Z">
         <w:r>
           <w:rPr>
             <w:rFonts w:ascii="Times New Roman" w:hAnsi="Times New Roman" w:cs="Times New Roman"/>
@@ -1653,7 +1851,7 @@
           <w:t>jaDTi over the data, generating actual Decision Tree objects.</w:t>
         </w:r>
       </w:ins>
-      <w:ins w:id="80" w:author="Luke Kim" w:date="2009-05-14T10:32:00Z">
+      <w:ins w:id="113" w:author="Luke Kim" w:date="2009-05-14T10:32:00Z">
         <w:r>
           <w:rPr>
             <w:rFonts w:ascii="Times New Roman" w:hAnsi="Times New Roman" w:cs="Times New Roman"/>
@@ -1661,7 +1859,7 @@
           <w:t xml:space="preserve"> At this stage the Agent has </w:t>
         </w:r>
       </w:ins>
-      <w:ins w:id="81" w:author="Luke Kim" w:date="2009-05-14T10:33:00Z">
+      <w:ins w:id="114" w:author="Luke Kim" w:date="2009-05-14T10:33:00Z">
         <w:r>
           <w:rPr>
             <w:rFonts w:ascii="Times New Roman" w:hAnsi="Times New Roman" w:cs="Times New Roman"/>
@@ -1708,12 +1906,16 @@
     </w:p>
     <w:p>
       <w:pPr>
-        <w:rPr>
-          <w:del w:id="82" w:author="Luke Kim" w:date="2009-05-13T21:59:00Z"/>
-          <w:rFonts w:ascii="Times New Roman" w:hAnsi="Times New Roman" w:cs="Times New Roman"/>
-        </w:rPr>
-      </w:pPr>
-      <w:ins w:id="83" w:author="Luke Kim" w:date="2009-05-14T10:32:00Z">
+        <w:jc w:val="both"/>
+        <w:rPr>
+          <w:del w:id="115" w:author="Luke Kim" w:date="2009-05-13T21:59:00Z"/>
+          <w:rFonts w:ascii="Times New Roman" w:hAnsi="Times New Roman" w:cs="Times New Roman"/>
+        </w:rPr>
+        <w:pPrChange w:id="116" w:author="Luke Kim" w:date="2009-05-14T10:46:00Z">
+          <w:pPr/>
+        </w:pPrChange>
+      </w:pPr>
+      <w:ins w:id="117" w:author="Luke Kim" w:date="2009-05-14T10:32:00Z">
         <w:r>
           <w:rPr>
             <w:rFonts w:ascii="Times New Roman" w:hAnsi="Times New Roman" w:cs="Times New Roman"/>
@@ -1721,7 +1923,7 @@
           <w:t>These Decision Trees are then used duri</w:t>
         </w:r>
       </w:ins>
-      <w:ins w:id="84" w:author="Luke Kim" w:date="2009-05-14T10:33:00Z">
+      <w:ins w:id="118" w:author="Luke Kim" w:date="2009-05-14T10:33:00Z">
         <w:r>
           <w:rPr>
             <w:rFonts w:ascii="Times New Roman" w:hAnsi="Times New Roman" w:cs="Times New Roman"/>
@@ -1732,39 +1934,47 @@
     </w:p>
     <w:p>
       <w:pPr>
-        <w:rPr>
-          <w:ins w:id="85" w:author="Luke Kim" w:date="2009-05-14T10:35:00Z"/>
-          <w:rFonts w:ascii="Times New Roman" w:hAnsi="Times New Roman" w:cs="Times New Roman"/>
-          <w:rPrChange w:id="86" w:author="Luke Kim" w:date="2009-05-14T09:59:00Z">
-            <w:rPr>
-              <w:ins w:id="87" w:author="Luke Kim" w:date="2009-05-14T10:35:00Z"/>
+        <w:jc w:val="both"/>
+        <w:rPr>
+          <w:ins w:id="119" w:author="Luke Kim" w:date="2009-05-14T10:35:00Z"/>
+          <w:rFonts w:ascii="Times New Roman" w:hAnsi="Times New Roman" w:cs="Times New Roman"/>
+          <w:rPrChange w:id="120" w:author="Luke Kim" w:date="2009-05-14T09:59:00Z">
+            <w:rPr>
+              <w:ins w:id="121" w:author="Luke Kim" w:date="2009-05-14T10:35:00Z"/>
             </w:rPr>
           </w:rPrChange>
         </w:rPr>
-      </w:pPr>
-    </w:p>
-    <w:p>
-      <w:pPr>
-        <w:rPr>
-          <w:del w:id="88" w:author="Luke Kim" w:date="2009-05-13T21:59:00Z"/>
-          <w:rFonts w:ascii="Times New Roman" w:hAnsi="Times New Roman" w:cs="Times New Roman"/>
-          <w:b/>
-          <w:rPrChange w:id="89" w:author="Luke Kim" w:date="2009-05-14T09:59:00Z">
-            <w:rPr>
-              <w:del w:id="90" w:author="Luke Kim" w:date="2009-05-13T21:59:00Z"/>
+        <w:pPrChange w:id="122" w:author="Luke Kim" w:date="2009-05-14T10:46:00Z">
+          <w:pPr/>
+        </w:pPrChange>
+      </w:pPr>
+    </w:p>
+    <w:p>
+      <w:pPr>
+        <w:jc w:val="both"/>
+        <w:rPr>
+          <w:del w:id="123" w:author="Luke Kim" w:date="2009-05-13T21:59:00Z"/>
+          <w:rFonts w:ascii="Times New Roman" w:hAnsi="Times New Roman" w:cs="Times New Roman"/>
+          <w:b/>
+          <w:rPrChange w:id="124" w:author="Luke Kim" w:date="2009-05-14T09:59:00Z">
+            <w:rPr>
+              <w:del w:id="125" w:author="Luke Kim" w:date="2009-05-13T21:59:00Z"/>
               <w:rFonts w:ascii="Times New Roman" w:hAnsi="Times New Roman"/>
               <w:b/>
               <w:sz w:val="28"/>
             </w:rPr>
           </w:rPrChange>
         </w:rPr>
-      </w:pPr>
-      <w:del w:id="91" w:author="Luke Kim" w:date="2009-05-13T21:59:00Z">
+        <w:pPrChange w:id="126" w:author="Luke Kim" w:date="2009-05-14T10:46:00Z">
+          <w:pPr/>
+        </w:pPrChange>
+      </w:pPr>
+      <w:del w:id="127" w:author="Luke Kim" w:date="2009-05-13T21:59:00Z">
         <w:r>
           <w:rPr>
             <w:rFonts w:ascii="Times New Roman" w:hAnsi="Times New Roman" w:cs="Times New Roman"/>
             <w:b/>
-            <w:rPrChange w:id="92" w:author="Luke Kim" w:date="2009-05-14T09:59:00Z">
+            <w:rPrChange w:id="128" w:author="Luke Kim" w:date="2009-05-14T09:59:00Z">
               <w:rPr>
                 <w:rFonts w:ascii="Times New Roman" w:hAnsi="Times New Roman"/>
                 <w:b/>
@@ -1778,18 +1988,22 @@
     </w:p>
     <w:p>
       <w:pPr>
-        <w:rPr>
-          <w:ins w:id="93" w:author="Luke Kim" w:date="2009-05-14T10:35:00Z"/>
-          <w:rFonts w:ascii="Times New Roman" w:hAnsi="Times New Roman" w:cs="Times New Roman"/>
-          <w:b/>
-        </w:rPr>
-      </w:pPr>
-      <w:del w:id="94" w:author="Luke Kim" w:date="2009-05-14T10:30:00Z">
+        <w:jc w:val="both"/>
+        <w:rPr>
+          <w:ins w:id="129" w:author="Luke Kim" w:date="2009-05-14T10:35:00Z"/>
+          <w:rFonts w:ascii="Times New Roman" w:hAnsi="Times New Roman" w:cs="Times New Roman"/>
+          <w:b/>
+        </w:rPr>
+        <w:pPrChange w:id="130" w:author="Luke Kim" w:date="2009-05-14T10:46:00Z">
+          <w:pPr/>
+        </w:pPrChange>
+      </w:pPr>
+      <w:del w:id="131" w:author="Luke Kim" w:date="2009-05-14T10:30:00Z">
         <w:r>
           <w:rPr>
             <w:rFonts w:ascii="Times New Roman" w:hAnsi="Times New Roman" w:cs="Times New Roman"/>
             <w:b/>
-            <w:rPrChange w:id="95" w:author="Luke Kim" w:date="2009-05-14T09:59:00Z">
+            <w:rPrChange w:id="132" w:author="Luke Kim" w:date="2009-05-14T09:59:00Z">
               <w:rPr>
                 <w:rFonts w:ascii="Times New Roman" w:hAnsi="Times New Roman"/>
                 <w:b/>
@@ -1800,12 +2014,12 @@
           <w:br/>
         </w:r>
       </w:del>
-      <w:del w:id="96" w:author="Luke Kim" w:date="2009-05-14T10:35:00Z">
+      <w:del w:id="133" w:author="Luke Kim" w:date="2009-05-14T10:35:00Z">
         <w:r>
           <w:rPr>
             <w:rFonts w:ascii="Times New Roman" w:hAnsi="Times New Roman" w:cs="Times New Roman"/>
             <w:b/>
-            <w:rPrChange w:id="97" w:author="Luke Kim" w:date="2009-05-14T09:59:00Z">
+            <w:rPrChange w:id="134" w:author="Luke Kim" w:date="2009-05-14T09:59:00Z">
               <w:rPr>
                 <w:rFonts w:ascii="Times New Roman" w:hAnsi="Times New Roman"/>
                 <w:b/>
@@ -1820,7 +2034,7 @@
         <w:rPr>
           <w:rFonts w:ascii="Times New Roman" w:hAnsi="Times New Roman" w:cs="Times New Roman"/>
           <w:b/>
-          <w:rPrChange w:id="98" w:author="Luke Kim" w:date="2009-05-14T09:59:00Z">
+          <w:rPrChange w:id="135" w:author="Luke Kim" w:date="2009-05-14T09:59:00Z">
             <w:rPr>
               <w:rFonts w:ascii="Times New Roman" w:hAnsi="Times New Roman"/>
               <w:b/>
@@ -1830,12 +2044,12 @@
         </w:rPr>
         <w:t xml:space="preserve">2.3 </w:t>
       </w:r>
-      <w:del w:id="99" w:author="Luke Kim" w:date="2009-05-14T10:35:00Z">
+      <w:del w:id="136" w:author="Luke Kim" w:date="2009-05-14T10:35:00Z">
         <w:r>
           <w:rPr>
             <w:rFonts w:ascii="Times New Roman" w:hAnsi="Times New Roman" w:cs="Times New Roman"/>
             <w:b/>
-            <w:rPrChange w:id="100" w:author="Luke Kim" w:date="2009-05-14T09:59:00Z">
+            <w:rPrChange w:id="137" w:author="Luke Kim" w:date="2009-05-14T09:59:00Z">
               <w:rPr>
                 <w:rFonts w:ascii="Times New Roman" w:hAnsi="Times New Roman"/>
                 <w:b/>
@@ -1846,7 +2060,7 @@
           <w:delText>Application of Moves</w:delText>
         </w:r>
       </w:del>
-      <w:ins w:id="101" w:author="Luke Kim" w:date="2009-05-14T10:35:00Z">
+      <w:ins w:id="138" w:author="Luke Kim" w:date="2009-05-14T10:35:00Z">
         <w:r>
           <w:rPr>
             <w:rFonts w:ascii="Times New Roman" w:hAnsi="Times New Roman" w:cs="Times New Roman"/>
@@ -1858,12 +2072,16 @@
     </w:p>
     <w:p>
       <w:pPr>
-        <w:rPr>
-          <w:ins w:id="102" w:author="Luke Kim" w:date="2009-05-14T10:36:00Z"/>
-          <w:rFonts w:ascii="Times New Roman" w:hAnsi="Times New Roman" w:cs="Times New Roman"/>
-        </w:rPr>
-      </w:pPr>
-      <w:ins w:id="103" w:author="Luke Kim" w:date="2009-05-14T10:35:00Z">
+        <w:jc w:val="both"/>
+        <w:rPr>
+          <w:ins w:id="139" w:author="Luke Kim" w:date="2009-05-14T10:36:00Z"/>
+          <w:rFonts w:ascii="Times New Roman" w:hAnsi="Times New Roman" w:cs="Times New Roman"/>
+        </w:rPr>
+        <w:pPrChange w:id="140" w:author="Luke Kim" w:date="2009-05-14T10:46:00Z">
+          <w:pPr/>
+        </w:pPrChange>
+      </w:pPr>
+      <w:ins w:id="141" w:author="Luke Kim" w:date="2009-05-14T10:35:00Z">
         <w:r>
           <w:rPr>
             <w:rFonts w:ascii="Times New Roman" w:hAnsi="Times New Roman" w:cs="Times New Roman"/>
@@ -1871,7 +2089,7 @@
           <w:t xml:space="preserve">As it would be infeasible to capture data for all possible moves, and therefore build Decision Trees for every game state, </w:t>
         </w:r>
       </w:ins>
-      <w:ins w:id="104" w:author="Luke Kim" w:date="2009-05-14T10:36:00Z">
+      <w:ins w:id="142" w:author="Luke Kim" w:date="2009-05-14T10:36:00Z">
         <w:r>
           <w:rPr>
             <w:rFonts w:ascii="Times New Roman" w:hAnsi="Times New Roman" w:cs="Times New Roman"/>
@@ -1879,7 +2097,7 @@
           <w:t>our Agent</w:t>
         </w:r>
       </w:ins>
-      <w:ins w:id="105" w:author="Luke Kim" w:date="2009-05-14T10:35:00Z">
+      <w:ins w:id="143" w:author="Luke Kim" w:date="2009-05-14T10:35:00Z">
         <w:r>
           <w:rPr>
             <w:rFonts w:ascii="Times New Roman" w:hAnsi="Times New Roman" w:cs="Times New Roman"/>
@@ -1887,7 +2105,7 @@
           <w:t xml:space="preserve"> had to </w:t>
         </w:r>
       </w:ins>
-      <w:ins w:id="106" w:author="Luke Kim" w:date="2009-05-14T10:39:00Z">
+      <w:ins w:id="144" w:author="Luke Kim" w:date="2009-05-14T10:39:00Z">
         <w:r>
           <w:rPr>
             <w:rFonts w:ascii="Times New Roman" w:hAnsi="Times New Roman" w:cs="Times New Roman"/>
@@ -1895,7 +2113,7 @@
           <w:t>fall back</w:t>
         </w:r>
       </w:ins>
-      <w:ins w:id="107" w:author="Luke Kim" w:date="2009-05-14T10:35:00Z">
+      <w:ins w:id="145" w:author="Luke Kim" w:date="2009-05-14T10:35:00Z">
         <w:r>
           <w:rPr>
             <w:rFonts w:ascii="Times New Roman" w:hAnsi="Times New Roman" w:cs="Times New Roman"/>
@@ -1903,7 +2121,7 @@
           <w:t xml:space="preserve"> on a generalisation wher</w:t>
         </w:r>
       </w:ins>
-      <w:ins w:id="108" w:author="Luke Kim" w:date="2009-05-14T10:36:00Z">
+      <w:ins w:id="146" w:author="Luke Kim" w:date="2009-05-14T10:36:00Z">
         <w:r>
           <w:rPr>
             <w:rFonts w:ascii="Times New Roman" w:hAnsi="Times New Roman" w:cs="Times New Roman"/>
@@ -1932,9 +2150,10 @@
     </w:p>
     <w:p>
       <w:pPr>
-        <w:rPr>
-          <w:rFonts w:ascii="Times New Roman" w:hAnsi="Times New Roman" w:cs="Times New Roman"/>
-          <w:rPrChange w:id="109" w:author="Luke Kim" w:date="2009-05-14T10:35:00Z">
+        <w:jc w:val="both"/>
+        <w:rPr>
+          <w:rFonts w:ascii="Times New Roman" w:hAnsi="Times New Roman" w:cs="Times New Roman"/>
+          <w:rPrChange w:id="147" w:author="Luke Kim" w:date="2009-05-14T10:44:00Z">
             <w:rPr>
               <w:rFonts w:ascii="Times New Roman" w:hAnsi="Times New Roman"/>
               <w:b/>
@@ -1942,11 +2161,11 @@
             </w:rPr>
           </w:rPrChange>
         </w:rPr>
-        <w:pPrChange w:id="110" w:author="Luke Kim" w:date="2009-05-14T10:42:00Z">
+        <w:pPrChange w:id="148" w:author="Luke Kim" w:date="2009-05-14T10:46:00Z">
           <w:pPr/>
         </w:pPrChange>
       </w:pPr>
-      <w:ins w:id="111" w:author="Luke Kim" w:date="2009-05-14T10:36:00Z">
+      <w:ins w:id="149" w:author="Luke Kim" w:date="2009-05-14T10:36:00Z">
         <w:r>
           <w:rPr>
             <w:rFonts w:ascii="Times New Roman" w:hAnsi="Times New Roman" w:cs="Times New Roman"/>
@@ -1961,7 +2180,7 @@
         <w:rPr>
           <w:rFonts w:ascii="Times New Roman" w:hAnsi="Times New Roman" w:cs="Times New Roman"/>
           <w:b/>
-          <w:rPrChange w:id="112" w:author="Luke Kim" w:date="2009-05-14T09:59:00Z">
+          <w:rPrChange w:id="150" w:author="Luke Kim" w:date="2009-05-14T09:59:00Z">
             <w:rPr>
               <w:rFonts w:ascii="Times New Roman" w:hAnsi="Times New Roman"/>
               <w:b/>
@@ -1974,7 +2193,7 @@
         <w:rPr>
           <w:rFonts w:ascii="Times New Roman" w:hAnsi="Times New Roman" w:cs="Times New Roman"/>
           <w:b/>
-          <w:rPrChange w:id="113" w:author="Luke Kim" w:date="2009-05-14T09:59:00Z">
+          <w:rPrChange w:id="151" w:author="Luke Kim" w:date="2009-05-14T09:59:00Z">
             <w:rPr>
               <w:rFonts w:ascii="Times New Roman" w:hAnsi="Times New Roman"/>
               <w:b/>
@@ -1987,10 +2206,11 @@
     </w:p>
     <w:p>
       <w:pPr>
-        <w:rPr>
-          <w:rFonts w:ascii="Times New Roman" w:hAnsi="Times New Roman" w:cs="Times New Roman"/>
-          <w:b/>
-          <w:rPrChange w:id="114" w:author="Luke Kim" w:date="2009-05-14T09:59:00Z">
+        <w:ind w:left="284" w:hanging="284"/>
+        <w:rPr>
+          <w:rFonts w:ascii="Times New Roman" w:hAnsi="Times New Roman" w:cs="Times New Roman"/>
+          <w:b/>
+          <w:rPrChange w:id="152" w:author="Luke Kim" w:date="2009-05-14T09:59:00Z">
             <w:rPr>
               <w:rFonts w:ascii="Times New Roman" w:hAnsi="Times New Roman"/>
               <w:b/>
@@ -1998,12 +2218,15 @@
             </w:rPr>
           </w:rPrChange>
         </w:rPr>
-      </w:pPr>
-      <w:r>
-        <w:rPr>
-          <w:rFonts w:ascii="Times New Roman" w:hAnsi="Times New Roman" w:cs="Times New Roman"/>
-          <w:b/>
-          <w:rPrChange w:id="115" w:author="Luke Kim" w:date="2009-05-14T09:59:00Z">
+        <w:pPrChange w:id="153" w:author="Luke Kim" w:date="2009-05-14T10:49:00Z">
+          <w:pPr/>
+        </w:pPrChange>
+      </w:pPr>
+      <w:r>
+        <w:rPr>
+          <w:rFonts w:ascii="Times New Roman" w:hAnsi="Times New Roman" w:cs="Times New Roman"/>
+          <w:b/>
+          <w:rPrChange w:id="154" w:author="Luke Kim" w:date="2009-05-14T09:59:00Z">
             <w:rPr>
               <w:rFonts w:ascii="Times New Roman" w:hAnsi="Times New Roman"/>
               <w:b/>
@@ -2017,7 +2240,7 @@
         <w:rPr>
           <w:rFonts w:ascii="Times New Roman" w:hAnsi="Times New Roman" w:cs="Times New Roman"/>
           <w:b/>
-          <w:rPrChange w:id="116" w:author="Luke Kim" w:date="2009-05-14T09:59:00Z">
+          <w:rPrChange w:id="155" w:author="Luke Kim" w:date="2009-05-14T09:59:00Z">
             <w:rPr>
               <w:rFonts w:ascii="Times New Roman" w:hAnsi="Times New Roman"/>
               <w:b/>
@@ -2032,7 +2255,7 @@
         <w:rPr>
           <w:rFonts w:ascii="Times New Roman" w:hAnsi="Times New Roman" w:cs="Times New Roman"/>
           <w:b/>
-          <w:rPrChange w:id="117" w:author="Luke Kim" w:date="2009-05-14T09:59:00Z">
+          <w:rPrChange w:id="156" w:author="Luke Kim" w:date="2009-05-14T09:59:00Z">
             <w:rPr>
               <w:rFonts w:ascii="Times New Roman" w:hAnsi="Times New Roman"/>
               <w:b/>
@@ -2047,7 +2270,7 @@
         <w:rPr>
           <w:rFonts w:ascii="Times New Roman" w:hAnsi="Times New Roman" w:cs="Times New Roman"/>
           <w:b/>
-          <w:rPrChange w:id="118" w:author="Luke Kim" w:date="2009-05-14T09:59:00Z">
+          <w:rPrChange w:id="157" w:author="Luke Kim" w:date="2009-05-14T09:59:00Z">
             <w:rPr>
               <w:rFonts w:ascii="Times New Roman" w:hAnsi="Times New Roman"/>
               <w:b/>
@@ -2062,7 +2285,7 @@
         <w:rPr>
           <w:rFonts w:ascii="Times New Roman" w:hAnsi="Times New Roman" w:cs="Times New Roman"/>
           <w:b/>
-          <w:rPrChange w:id="119" w:author="Luke Kim" w:date="2009-05-14T09:59:00Z">
+          <w:rPrChange w:id="158" w:author="Luke Kim" w:date="2009-05-14T09:59:00Z">
             <w:rPr>
               <w:rFonts w:ascii="Times New Roman" w:hAnsi="Times New Roman"/>
               <w:b/>
@@ -2077,7 +2300,7 @@
         <w:rPr>
           <w:rFonts w:ascii="Times New Roman" w:hAnsi="Times New Roman" w:cs="Times New Roman"/>
           <w:b/>
-          <w:rPrChange w:id="120" w:author="Luke Kim" w:date="2009-05-14T09:59:00Z">
+          <w:rPrChange w:id="159" w:author="Luke Kim" w:date="2009-05-14T09:59:00Z">
             <w:rPr>
               <w:rFonts w:ascii="Times New Roman" w:hAnsi="Times New Roman"/>
               <w:b/>
@@ -2091,7 +2314,7 @@
         <w:rPr>
           <w:rFonts w:ascii="Times New Roman" w:hAnsi="Times New Roman" w:cs="Times New Roman"/>
           <w:b/>
-          <w:rPrChange w:id="121" w:author="Luke Kim" w:date="2009-05-14T09:59:00Z">
+          <w:rPrChange w:id="160" w:author="Luke Kim" w:date="2009-05-14T09:59:00Z">
             <w:rPr>
               <w:rFonts w:ascii="Times New Roman" w:hAnsi="Times New Roman"/>
               <w:b/>
@@ -2107,7 +2330,7 @@
       <w:sdtPr>
         <w:rPr>
           <w:rFonts w:ascii="Times New Roman" w:hAnsi="Times New Roman" w:cs="Times New Roman"/>
-          <w:rPrChange w:id="122" w:author="Luke Kim" w:date="2009-05-14T09:59:00Z">
+          <w:rPrChange w:id="161" w:author="Luke Kim" w:date="2009-05-14T09:59:00Z">
             <w:rPr/>
           </w:rPrChange>
         </w:rPr>
@@ -2123,7 +2346,7 @@
             <w:jc w:val="both"/>
             <w:rPr>
               <w:rFonts w:ascii="Times New Roman" w:hAnsi="Times New Roman" w:cs="Times New Roman"/>
-              <w:rPrChange w:id="123" w:author="Luke Kim" w:date="2009-05-14T09:59:00Z">
+              <w:rPrChange w:id="162" w:author="Luke Kim" w:date="2009-05-14T09:59:00Z">
                 <w:rPr>
                   <w:rFonts w:ascii="Times New Roman" w:hAnsi="Times New Roman"/>
                 </w:rPr>
@@ -2134,7 +2357,7 @@
             <w:rPr>
               <w:rFonts w:ascii="Times New Roman" w:hAnsi="Times New Roman" w:cs="Times New Roman"/>
               <w:b/>
-              <w:rPrChange w:id="124" w:author="Luke Kim" w:date="2009-05-14T09:59:00Z">
+              <w:rPrChange w:id="163" w:author="Luke Kim" w:date="2009-05-14T09:59:00Z">
                 <w:rPr>
                   <w:rFonts w:ascii="Times New Roman" w:hAnsi="Times New Roman"/>
                   <w:b/>
@@ -2149,96 +2372,245 @@
           <w:pPr>
             <w:pStyle w:val="Bibliography"/>
             <w:rPr>
+              <w:ins w:id="164" w:author="Luke Kim" w:date="2009-05-14T10:51:00Z"/>
+              <w:noProof/>
+            </w:rPr>
+            <w:pPrChange w:id="165" w:author="Luke Kim" w:date="2009-05-14T10:51:00Z">
+              <w:pPr>
+                <w:pStyle w:val="Bibliography"/>
+              </w:pPr>
+            </w:pPrChange>
+          </w:pPr>
+          <w:r>
+            <w:rPr>
+              <w:rFonts w:ascii="Times New Roman" w:hAnsi="Times New Roman" w:cs="Times New Roman"/>
+              <w:rPrChange w:id="166" w:author="Luke Kim" w:date="2009-05-14T09:59:00Z">
+                <w:rPr/>
+              </w:rPrChange>
+            </w:rPr>
+            <w:fldChar w:fldCharType="begin"/>
+          </w:r>
+          <w:r>
+            <w:rPr>
+              <w:rFonts w:ascii="Times New Roman" w:hAnsi="Times New Roman" w:cs="Times New Roman"/>
+              <w:rPrChange w:id="167" w:author="Luke Kim" w:date="2009-05-14T09:59:00Z">
+                <w:rPr/>
+              </w:rPrChange>
+            </w:rPr>
+            <w:instrText xml:space="preserve"> BIBLIOGRAPHY </w:instrText>
+          </w:r>
+          <w:r>
+            <w:rPr>
+              <w:rFonts w:ascii="Times New Roman" w:hAnsi="Times New Roman" w:cs="Times New Roman"/>
+              <w:rPrChange w:id="168" w:author="Luke Kim" w:date="2009-05-14T09:59:00Z">
+                <w:rPr/>
+              </w:rPrChange>
+            </w:rPr>
+            <w:fldChar w:fldCharType="separate"/>
+          </w:r>
+          <w:ins w:id="169" w:author="Luke Kim" w:date="2009-05-14T10:51:00Z">
+            <w:r>
+              <w:rPr>
+                <w:noProof/>
+              </w:rPr>
+              <w:t xml:space="preserve">1. Alpha-Beta pruning. </w:t>
+            </w:r>
+            <w:r>
+              <w:rPr>
+                <w:i/>
+                <w:iCs/>
+                <w:noProof/>
+              </w:rPr>
+              <w:t xml:space="preserve">Wikipedia. </w:t>
+            </w:r>
+            <w:r>
+              <w:rPr>
+                <w:noProof/>
+              </w:rPr>
+              <w:t>[Online] [Cited: 13 May 2009.] http://en.wikipedia.org/wiki/Alpha-beta_pruning.</w:t>
+            </w:r>
+          </w:ins>
+        </w:p>
+        <w:p>
+          <w:pPr>
+            <w:pStyle w:val="Bibliography"/>
+            <w:rPr>
+              <w:ins w:id="170" w:author="Luke Kim" w:date="2009-05-14T10:51:00Z"/>
+              <w:noProof/>
+            </w:rPr>
+            <w:pPrChange w:id="171" w:author="Luke Kim" w:date="2009-05-14T10:51:00Z">
+              <w:pPr>
+                <w:pStyle w:val="Bibliography"/>
+              </w:pPr>
+            </w:pPrChange>
+          </w:pPr>
+          <w:ins w:id="172" w:author="Luke Kim" w:date="2009-05-14T10:51:00Z">
+            <w:r>
+              <w:rPr>
+                <w:noProof/>
+              </w:rPr>
+              <w:t xml:space="preserve">2. </w:t>
+            </w:r>
+            <w:r>
+              <w:rPr>
+                <w:b/>
+                <w:bCs/>
+                <w:noProof/>
+              </w:rPr>
+              <w:t>François, Jean-Marc.</w:t>
+            </w:r>
+            <w:r>
+              <w:rPr>
+                <w:noProof/>
+              </w:rPr>
+              <w:t xml:space="preserve"> </w:t>
+            </w:r>
+            <w:r>
+              <w:rPr>
+                <w:i/>
+                <w:iCs/>
+                <w:noProof/>
+              </w:rPr>
+              <w:t xml:space="preserve">jaDTi - Decision Trees: a Java implementation. </w:t>
+            </w:r>
+            <w:r>
+              <w:rPr>
+                <w:noProof/>
+              </w:rPr>
+              <w:t>[Online] [Cited: 14 May 2009.] http://www.run.montefiore.ulg.ac.be/~francois/software/jaDTi/.</w:t>
+            </w:r>
+          </w:ins>
+        </w:p>
+        <w:p>
+          <w:pPr>
+            <w:pStyle w:val="Bibliography"/>
+            <w:rPr>
+              <w:ins w:id="173" w:author="Luke Kim" w:date="2009-05-14T10:51:00Z"/>
+              <w:noProof/>
+            </w:rPr>
+            <w:pPrChange w:id="174" w:author="Luke Kim" w:date="2009-05-14T10:51:00Z">
+              <w:pPr>
+                <w:pStyle w:val="Bibliography"/>
+              </w:pPr>
+            </w:pPrChange>
+          </w:pPr>
+          <w:ins w:id="175" w:author="Luke Kim" w:date="2009-05-14T10:51:00Z">
+            <w:r>
+              <w:rPr>
+                <w:noProof/>
+              </w:rPr>
+              <w:lastRenderedPageBreak/>
+              <w:t xml:space="preserve">3. </w:t>
+            </w:r>
+            <w:r>
+              <w:rPr>
+                <w:b/>
+                <w:bCs/>
+                <w:noProof/>
+              </w:rPr>
+              <w:t>Laramée, François Dominic.</w:t>
+            </w:r>
+            <w:r>
+              <w:rPr>
+                <w:noProof/>
+              </w:rPr>
+              <w:t xml:space="preserve"> Chess Programming Part VI: Evaluation Functions. </w:t>
+            </w:r>
+            <w:r>
+              <w:rPr>
+                <w:i/>
+                <w:iCs/>
+                <w:noProof/>
+              </w:rPr>
+              <w:t xml:space="preserve">GameDev. </w:t>
+            </w:r>
+            <w:r>
+              <w:rPr>
+                <w:noProof/>
+              </w:rPr>
+              <w:t>[Online] [Cited: 12 May 2009.] http://www.gamedev.net/reference/articles/article1208.asp.</w:t>
+            </w:r>
+          </w:ins>
+        </w:p>
+        <w:p>
+          <w:pPr>
+            <w:pStyle w:val="Bibliography"/>
+            <w:rPr>
+              <w:del w:id="176" w:author="Luke Kim" w:date="2009-05-14T10:46:00Z"/>
               <w:rFonts w:ascii="Times New Roman" w:hAnsi="Times New Roman" w:cs="Times New Roman"/>
               <w:noProof/>
-              <w:rPrChange w:id="125" w:author="Luke Kim" w:date="2009-05-14T09:59:00Z">
+              <w:rPrChange w:id="177" w:author="Luke Kim" w:date="2009-05-14T09:59:00Z">
                 <w:rPr>
+                  <w:del w:id="178" w:author="Luke Kim" w:date="2009-05-14T10:46:00Z"/>
                   <w:noProof/>
                 </w:rPr>
               </w:rPrChange>
             </w:rPr>
+            <w:pPrChange w:id="179" w:author="Luke Kim" w:date="2009-05-14T10:51:00Z">
+              <w:pPr>
+                <w:pStyle w:val="Bibliography"/>
+              </w:pPr>
+            </w:pPrChange>
           </w:pPr>
-          <w:r>
-            <w:rPr>
-              <w:rFonts w:ascii="Times New Roman" w:hAnsi="Times New Roman" w:cs="Times New Roman"/>
-              <w:rPrChange w:id="126" w:author="Luke Kim" w:date="2009-05-14T09:59:00Z">
-                <w:rPr/>
-              </w:rPrChange>
-            </w:rPr>
-            <w:fldChar w:fldCharType="begin"/>
-          </w:r>
-          <w:r>
-            <w:rPr>
-              <w:rFonts w:ascii="Times New Roman" w:hAnsi="Times New Roman" w:cs="Times New Roman"/>
-              <w:rPrChange w:id="127" w:author="Luke Kim" w:date="2009-05-14T09:59:00Z">
-                <w:rPr/>
-              </w:rPrChange>
-            </w:rPr>
-            <w:instrText xml:space="preserve"> BIBLIOGRAPHY </w:instrText>
-          </w:r>
-          <w:r>
-            <w:rPr>
-              <w:rFonts w:ascii="Times New Roman" w:hAnsi="Times New Roman" w:cs="Times New Roman"/>
-              <w:rPrChange w:id="128" w:author="Luke Kim" w:date="2009-05-14T09:59:00Z">
-                <w:rPr/>
-              </w:rPrChange>
-            </w:rPr>
-            <w:fldChar w:fldCharType="separate"/>
-          </w:r>
-          <w:r>
-            <w:rPr>
-              <w:rFonts w:ascii="Times New Roman" w:hAnsi="Times New Roman" w:cs="Times New Roman"/>
-              <w:noProof/>
-              <w:rPrChange w:id="129" w:author="Luke Kim" w:date="2009-05-14T09:59:00Z">
-                <w:rPr>
-                  <w:noProof/>
-                </w:rPr>
-              </w:rPrChange>
-            </w:rPr>
-            <w:t xml:space="preserve">1. Alpha-Beta pruning. </w:t>
-          </w:r>
-          <w:r>
-            <w:rPr>
-              <w:rFonts w:ascii="Times New Roman" w:hAnsi="Times New Roman" w:cs="Times New Roman"/>
-              <w:i/>
-              <w:iCs/>
-              <w:noProof/>
-              <w:rPrChange w:id="130" w:author="Luke Kim" w:date="2009-05-14T09:59:00Z">
-                <w:rPr>
-                  <w:i/>
-                  <w:iCs/>
-                  <w:noProof/>
-                </w:rPr>
-              </w:rPrChange>
-            </w:rPr>
-            <w:t xml:space="preserve">Wikipedia. </w:t>
-          </w:r>
-          <w:r>
-            <w:rPr>
-              <w:rFonts w:ascii="Times New Roman" w:hAnsi="Times New Roman" w:cs="Times New Roman"/>
-              <w:noProof/>
-              <w:rPrChange w:id="131" w:author="Luke Kim" w:date="2009-05-14T09:59:00Z">
-                <w:rPr>
-                  <w:noProof/>
-                </w:rPr>
-              </w:rPrChange>
-            </w:rPr>
-            <w:t>[Online] [Cited: May 13, 2009.] http://en.wikipedia.org/wiki/Alpha-beta_pruning.</w:t>
-          </w:r>
+          <w:del w:id="180" w:author="Luke Kim" w:date="2009-05-14T10:46:00Z">
+            <w:r>
+              <w:rPr>
+                <w:rFonts w:ascii="Times New Roman" w:hAnsi="Times New Roman" w:cs="Times New Roman"/>
+                <w:noProof/>
+                <w:rPrChange w:id="181" w:author="Luke Kim" w:date="2009-05-14T09:59:00Z">
+                  <w:rPr>
+                    <w:noProof/>
+                  </w:rPr>
+                </w:rPrChange>
+              </w:rPr>
+              <w:delText xml:space="preserve">1. Alpha-Beta pruning. </w:delText>
+            </w:r>
+            <w:r>
+              <w:rPr>
+                <w:rFonts w:ascii="Times New Roman" w:hAnsi="Times New Roman" w:cs="Times New Roman"/>
+                <w:i/>
+                <w:iCs/>
+                <w:noProof/>
+                <w:rPrChange w:id="182" w:author="Luke Kim" w:date="2009-05-14T09:59:00Z">
+                  <w:rPr>
+                    <w:i/>
+                    <w:iCs/>
+                    <w:noProof/>
+                  </w:rPr>
+                </w:rPrChange>
+              </w:rPr>
+              <w:delText xml:space="preserve">Wikipedia. </w:delText>
+            </w:r>
+            <w:r>
+              <w:rPr>
+                <w:rFonts w:ascii="Times New Roman" w:hAnsi="Times New Roman" w:cs="Times New Roman"/>
+                <w:noProof/>
+                <w:rPrChange w:id="183" w:author="Luke Kim" w:date="2009-05-14T09:59:00Z">
+                  <w:rPr>
+                    <w:noProof/>
+                  </w:rPr>
+                </w:rPrChange>
+              </w:rPr>
+              <w:delText>[Online] [Cited: May 13, 2009.] http://en.wikipedia.org/wiki/Alpha-beta_pruning.</w:delText>
+            </w:r>
+          </w:del>
         </w:p>
         <w:p>
           <w:pPr>
             <w:rPr>
               <w:rFonts w:ascii="Times New Roman" w:hAnsi="Times New Roman" w:cs="Times New Roman"/>
-              <w:rPrChange w:id="132" w:author="Luke Kim" w:date="2009-05-14T09:59:00Z">
+              <w:rPrChange w:id="184" w:author="Luke Kim" w:date="2009-05-14T09:59:00Z">
                 <w:rPr/>
               </w:rPrChange>
             </w:rPr>
+            <w:pPrChange w:id="185" w:author="Luke Kim" w:date="2009-05-14T10:51:00Z">
+              <w:pPr/>
+            </w:pPrChange>
           </w:pPr>
           <w:r>
             <w:rPr>
               <w:rFonts w:ascii="Times New Roman" w:hAnsi="Times New Roman" w:cs="Times New Roman"/>
-              <w:rPrChange w:id="133" w:author="Luke Kim" w:date="2009-05-14T09:59:00Z">
+              <w:rPrChange w:id="186" w:author="Luke Kim" w:date="2009-05-14T09:59:00Z">
                 <w:rPr/>
               </w:rPrChange>
             </w:rPr>
@@ -2252,7 +2624,7 @@
         <w:jc w:val="both"/>
         <w:rPr>
           <w:rFonts w:ascii="Times New Roman" w:hAnsi="Times New Roman" w:cs="Times New Roman"/>
-          <w:rPrChange w:id="134" w:author="Luke Kim" w:date="2009-05-14T09:59:00Z">
+          <w:rPrChange w:id="187" w:author="Luke Kim" w:date="2009-05-14T09:59:00Z">
             <w:rPr>
               <w:rFonts w:ascii="Times New Roman" w:hAnsi="Times New Roman"/>
             </w:rPr>
@@ -3002,11 +3374,59 @@
     <b:URL>http://en.wikipedia.org/wiki/Alpha-beta_pruning</b:URL>
     <b:RefOrder>1</b:RefOrder>
   </b:Source>
+  <b:Source>
+    <b:Tag>Jea09</b:Tag>
+    <b:SourceType>InternetSite</b:SourceType>
+    <b:Guid>{0F962797-4186-4751-8599-6FB3C0657334}</b:Guid>
+    <b:LCID>0</b:LCID>
+    <b:Author>
+      <b:Author>
+        <b:NameList>
+          <b:Person>
+            <b:Last>François</b:Last>
+            <b:First>Jean-Marc</b:First>
+          </b:Person>
+        </b:NameList>
+      </b:Author>
+    </b:Author>
+    <b:InternetSiteTitle>jaDTi - Decision Trees: a Java implementation</b:InternetSiteTitle>
+    <b:YearAccessed>2009</b:YearAccessed>
+    <b:MonthAccessed>May</b:MonthAccessed>
+    <b:DayAccessed>14</b:DayAccessed>
+    <b:URL>http://www.run.montefiore.ulg.ac.be/~francois/software/jaDTi/</b:URL>
+    <b:RefOrder>2</b:RefOrder>
+  </b:Source>
+  <b:Source>
+    <b:Tag>Fra09</b:Tag>
+    <b:SourceType>DocumentFromInternetSite</b:SourceType>
+    <b:Guid>{D8DB640F-15A9-4226-A941-5558158E34F6}</b:Guid>
+    <b:LCID>0</b:LCID>
+    <b:Author>
+      <b:Author>
+        <b:NameList>
+          <b:Person>
+            <b:Last>Laramée</b:Last>
+            <b:First>François</b:First>
+            <b:Middle>Dominic</b:Middle>
+          </b:Person>
+        </b:NameList>
+      </b:Author>
+    </b:Author>
+    <b:Title>Chess Programming Part VI: Evaluation Functions</b:Title>
+    <b:InternetSiteTitle>GameDev</b:InternetSiteTitle>
+    <b:Month>Oct</b:Month>
+    <b:Day>2000</b:Day>
+    <b:YearAccessed>2009</b:YearAccessed>
+    <b:MonthAccessed>May</b:MonthAccessed>
+    <b:DayAccessed>12</b:DayAccessed>
+    <b:URL>http://www.gamedev.net/reference/articles/article1208.asp</b:URL>
+    <b:RefOrder>3</b:RefOrder>
+  </b:Source>
 </b:Sources>
 </file>
 
 <file path=customXml/itemProps1.xml><?xml version="1.0" encoding="utf-8"?>
-<ds:datastoreItem xmlns:ds="http://schemas.openxmlformats.org/officeDocument/2006/customXml" ds:itemID="{C5F8D312-BE4A-49B3-98AE-FC7B27D6CBC7}">
+<ds:datastoreItem xmlns:ds="http://schemas.openxmlformats.org/officeDocument/2006/customXml" ds:itemID="{DC5CA9DF-17B7-4193-804A-7905208B5535}">
   <ds:schemaRefs>
     <ds:schemaRef ds:uri="http://schemas.openxmlformats.org/officeDocument/2006/bibliography"/>
   </ds:schemaRefs>

</xml_diff>

<commit_message>
Added chart to report
</commit_message>
<xml_diff>
--- a/doc/report.docx
+++ b/doc/report.docx
@@ -2626,11 +2626,49 @@
     </w:p>
     <w:p>
       <w:pPr>
+        <w:keepNext/>
         <w:jc w:val="both"/>
         <w:rPr>
-          <w:rFonts w:ascii="Times New Roman" w:hAnsi="Times New Roman" w:cs="Times New Roman"/>
-          <w:b/>
-          <w:rPrChange w:id="205" w:author="Luke Kim" w:date="2009-05-14T09:59:00Z">
+          <w:ins w:id="205" w:author="Luke Kim" w:date="2009-05-14T14:38:00Z"/>
+        </w:rPr>
+        <w:pPrChange w:id="206" w:author="Luke Kim" w:date="2009-05-14T14:38:00Z">
+          <w:pPr>
+            <w:jc w:val="both"/>
+          </w:pPr>
+        </w:pPrChange>
+      </w:pPr>
+      <w:ins w:id="207" w:author="Luke Kim" w:date="2009-05-14T14:26:00Z">
+        <w:r>
+          <w:rPr>
+            <w:rFonts w:ascii="Times New Roman" w:hAnsi="Times New Roman" w:cs="Times New Roman"/>
+            <w:b/>
+          </w:rPr>
+          <w:lastRenderedPageBreak/>
+          <w:drawing>
+            <wp:inline distT="0" distB="0" distL="0" distR="0">
+              <wp:extent cx="2860627" cy="3091218"/>
+              <wp:effectExtent l="19050" t="0" r="15923" b="0"/>
+              <wp:docPr id="1" name="Chart 1"/>
+              <wp:cNvGraphicFramePr/>
+              <a:graphic xmlns:a="http://schemas.openxmlformats.org/drawingml/2006/main">
+                <a:graphicData uri="http://schemas.openxmlformats.org/drawingml/2006/chart">
+                  <c:chart xmlns:c="http://schemas.openxmlformats.org/drawingml/2006/chart" xmlns:r="http://schemas.openxmlformats.org/officeDocument/2006/relationships" r:id="rId12"/>
+                </a:graphicData>
+              </a:graphic>
+            </wp:inline>
+          </w:drawing>
+        </w:r>
+      </w:ins>
+    </w:p>
+    <w:p>
+      <w:pPr>
+        <w:pStyle w:val="Caption"/>
+        <w:jc w:val="both"/>
+        <w:rPr>
+          <w:rFonts w:ascii="Times New Roman" w:hAnsi="Times New Roman" w:cs="Times New Roman"/>
+          <w:b w:val="0"/>
+          <w:sz w:val="24"/>
+          <w:rPrChange w:id="208" w:author="Luke Kim" w:date="2009-05-14T09:59:00Z">
             <w:rPr>
               <w:rFonts w:ascii="Times New Roman" w:hAnsi="Times New Roman"/>
               <w:b/>
@@ -2638,17 +2676,50 @@
             </w:rPr>
           </w:rPrChange>
         </w:rPr>
-      </w:pPr>
+        <w:pPrChange w:id="209" w:author="Luke Kim" w:date="2009-05-14T14:38:00Z">
+          <w:pPr>
+            <w:jc w:val="both"/>
+          </w:pPr>
+        </w:pPrChange>
+      </w:pPr>
+      <w:ins w:id="210" w:author="Luke Kim" w:date="2009-05-14T14:38:00Z">
+        <w:r>
+          <w:t xml:space="preserve">Figure </w:t>
+        </w:r>
+        <w:r>
+          <w:fldChar w:fldCharType="begin"/>
+        </w:r>
+        <w:r>
+          <w:instrText xml:space="preserve"> SEQ Figure \* ARABIC </w:instrText>
+        </w:r>
+      </w:ins>
+      <w:r>
+        <w:fldChar w:fldCharType="separate"/>
+      </w:r>
+      <w:ins w:id="211" w:author="Luke Kim" w:date="2009-05-14T14:38:00Z">
+        <w:r>
+          <w:rPr>
+            <w:noProof/>
+          </w:rPr>
+          <w:t>1</w:t>
+        </w:r>
+        <w:r>
+          <w:fldChar w:fldCharType="end"/>
+        </w:r>
+        <w:r>
+          <w:t>. Branching expansion with and without DT learning results.</w:t>
+        </w:r>
+      </w:ins>
     </w:p>
     <w:p>
       <w:pPr>
         <w:ind w:left="284" w:hanging="284"/>
         <w:rPr>
-          <w:ins w:id="206" w:author="Luke Kim" w:date="2009-05-14T11:27:00Z"/>
-          <w:rFonts w:ascii="Times New Roman" w:hAnsi="Times New Roman" w:cs="Times New Roman"/>
-          <w:b/>
-        </w:rPr>
-        <w:pPrChange w:id="207" w:author="Luke Kim" w:date="2009-05-14T11:27:00Z">
+          <w:ins w:id="212" w:author="Luke Kim" w:date="2009-05-14T11:27:00Z"/>
+          <w:rFonts w:ascii="Times New Roman" w:hAnsi="Times New Roman" w:cs="Times New Roman"/>
+          <w:b/>
+        </w:rPr>
+        <w:pPrChange w:id="213" w:author="Luke Kim" w:date="2009-05-14T11:27:00Z">
           <w:pPr/>
         </w:pPrChange>
       </w:pPr>
@@ -2656,7 +2727,7 @@
         <w:rPr>
           <w:rFonts w:ascii="Times New Roman" w:hAnsi="Times New Roman" w:cs="Times New Roman"/>
           <w:b/>
-          <w:rPrChange w:id="208" w:author="Luke Kim" w:date="2009-05-14T09:59:00Z">
+          <w:rPrChange w:id="214" w:author="Luke Kim" w:date="2009-05-14T09:59:00Z">
             <w:rPr>
               <w:rFonts w:ascii="Times New Roman" w:hAnsi="Times New Roman"/>
               <w:b/>
@@ -2670,7 +2741,7 @@
         <w:rPr>
           <w:rFonts w:ascii="Times New Roman" w:hAnsi="Times New Roman" w:cs="Times New Roman"/>
           <w:b/>
-          <w:rPrChange w:id="209" w:author="Luke Kim" w:date="2009-05-14T09:59:00Z">
+          <w:rPrChange w:id="215" w:author="Luke Kim" w:date="2009-05-14T09:59:00Z">
             <w:rPr>
               <w:rFonts w:ascii="Times New Roman" w:hAnsi="Times New Roman"/>
               <w:b/>
@@ -2685,7 +2756,7 @@
         <w:rPr>
           <w:rFonts w:ascii="Times New Roman" w:hAnsi="Times New Roman" w:cs="Times New Roman"/>
           <w:b/>
-          <w:rPrChange w:id="210" w:author="Luke Kim" w:date="2009-05-14T09:59:00Z">
+          <w:rPrChange w:id="216" w:author="Luke Kim" w:date="2009-05-14T09:59:00Z">
             <w:rPr>
               <w:rFonts w:ascii="Times New Roman" w:hAnsi="Times New Roman"/>
               <w:b/>
@@ -2700,7 +2771,7 @@
         <w:rPr>
           <w:rFonts w:ascii="Times New Roman" w:hAnsi="Times New Roman" w:cs="Times New Roman"/>
           <w:b/>
-          <w:rPrChange w:id="211" w:author="Luke Kim" w:date="2009-05-14T09:59:00Z">
+          <w:rPrChange w:id="217" w:author="Luke Kim" w:date="2009-05-14T09:59:00Z">
             <w:rPr>
               <w:rFonts w:ascii="Times New Roman" w:hAnsi="Times New Roman"/>
               <w:b/>
@@ -2711,7 +2782,7 @@
         <w:br/>
         <w:t>4.3 Decision Tree</w:t>
       </w:r>
-      <w:ins w:id="212" w:author="Luke Kim" w:date="2009-05-14T11:27:00Z">
+      <w:ins w:id="218" w:author="Luke Kim" w:date="2009-05-14T11:27:00Z">
         <w:r>
           <w:rPr>
             <w:rFonts w:ascii="Times New Roman" w:hAnsi="Times New Roman" w:cs="Times New Roman"/>
@@ -2725,15 +2796,15 @@
       <w:pPr>
         <w:ind w:left="284" w:hanging="284"/>
         <w:rPr>
-          <w:ins w:id="213" w:author="Luke Kim" w:date="2009-05-14T11:27:00Z"/>
-          <w:rFonts w:ascii="Times New Roman" w:hAnsi="Times New Roman" w:cs="Times New Roman"/>
-          <w:b/>
-        </w:rPr>
-        <w:pPrChange w:id="214" w:author="Luke Kim" w:date="2009-05-14T11:27:00Z">
+          <w:ins w:id="219" w:author="Luke Kim" w:date="2009-05-14T11:27:00Z"/>
+          <w:rFonts w:ascii="Times New Roman" w:hAnsi="Times New Roman" w:cs="Times New Roman"/>
+          <w:b/>
+        </w:rPr>
+        <w:pPrChange w:id="220" w:author="Luke Kim" w:date="2009-05-14T11:27:00Z">
           <w:pPr/>
         </w:pPrChange>
       </w:pPr>
-      <w:ins w:id="215" w:author="Luke Kim" w:date="2009-05-14T11:27:00Z">
+      <w:ins w:id="221" w:author="Luke Kim" w:date="2009-05-14T11:27:00Z">
         <w:r>
           <w:rPr>
             <w:rFonts w:ascii="Times New Roman" w:hAnsi="Times New Roman" w:cs="Times New Roman"/>
@@ -2747,79 +2818,15 @@
       <w:pPr>
         <w:ind w:left="284" w:hanging="284"/>
         <w:rPr>
-          <w:ins w:id="216" w:author="Luke Kim" w:date="2009-05-14T11:23:00Z"/>
-          <w:rFonts w:ascii="Times New Roman" w:hAnsi="Times New Roman" w:cs="Times New Roman"/>
-          <w:b/>
-        </w:rPr>
-        <w:pPrChange w:id="217" w:author="Luke Kim" w:date="2009-05-14T11:27:00Z">
+          <w:ins w:id="222" w:author="Luke Kim" w:date="2009-05-14T11:23:00Z"/>
+          <w:rFonts w:ascii="Times New Roman" w:hAnsi="Times New Roman" w:cs="Times New Roman"/>
+          <w:b/>
+        </w:rPr>
+        <w:pPrChange w:id="223" w:author="Luke Kim" w:date="2009-05-14T11:27:00Z">
           <w:pPr/>
         </w:pPrChange>
       </w:pPr>
-      <w:del w:id="218" w:author="Luke Kim" w:date="2009-05-14T11:27:00Z">
-        <w:r>
-          <w:rPr>
-            <w:rFonts w:ascii="Times New Roman" w:hAnsi="Times New Roman" w:cs="Times New Roman"/>
-            <w:b/>
-            <w:rPrChange w:id="219" w:author="Luke Kim" w:date="2009-05-14T09:59:00Z">
-              <w:rPr>
-                <w:rFonts w:ascii="Times New Roman" w:hAnsi="Times New Roman"/>
-                <w:b/>
-                <w:sz w:val="28"/>
-              </w:rPr>
-            </w:rPrChange>
-          </w:rPr>
-          <w:delText>s</w:delText>
-        </w:r>
-      </w:del>
-      <w:r>
-        <w:rPr>
-          <w:rFonts w:ascii="Times New Roman" w:hAnsi="Times New Roman" w:cs="Times New Roman"/>
-          <w:b/>
-          <w:rPrChange w:id="220" w:author="Luke Kim" w:date="2009-05-14T09:59:00Z">
-            <w:rPr>
-              <w:rFonts w:ascii="Times New Roman" w:hAnsi="Times New Roman"/>
-              <w:b/>
-              <w:sz w:val="28"/>
-            </w:rPr>
-          </w:rPrChange>
-        </w:rPr>
-        <w:br/>
-        <w:t>4.4 Machine Learning</w:t>
-      </w:r>
-    </w:p>
-    <w:p>
-      <w:pPr>
-        <w:ind w:left="284" w:hanging="284"/>
-        <w:rPr>
-          <w:rFonts w:ascii="Times New Roman" w:hAnsi="Times New Roman" w:cs="Times New Roman"/>
-          <w:b/>
-          <w:rPrChange w:id="221" w:author="Luke Kim" w:date="2009-05-14T09:59:00Z">
-            <w:rPr>
-              <w:rFonts w:ascii="Times New Roman" w:hAnsi="Times New Roman"/>
-              <w:b/>
-              <w:sz w:val="28"/>
-            </w:rPr>
-          </w:rPrChange>
-        </w:rPr>
-        <w:pPrChange w:id="222" w:author="Luke Kim" w:date="2009-05-14T10:49:00Z">
-          <w:pPr/>
-        </w:pPrChange>
-      </w:pPr>
-      <w:del w:id="223" w:author="Luke Kim" w:date="2009-05-14T11:23:00Z">
-        <w:r>
-          <w:rPr>
-            <w:rFonts w:ascii="Times New Roman" w:hAnsi="Times New Roman" w:cs="Times New Roman"/>
-            <w:b/>
-            <w:rPrChange w:id="224" w:author="Luke Kim" w:date="2009-05-14T09:59:00Z">
-              <w:rPr>
-                <w:rFonts w:ascii="Times New Roman" w:hAnsi="Times New Roman"/>
-                <w:b/>
-                <w:sz w:val="28"/>
-              </w:rPr>
-            </w:rPrChange>
-          </w:rPr>
-          <w:br/>
-        </w:r>
+      <w:del w:id="224" w:author="Luke Kim" w:date="2009-05-14T11:27:00Z">
         <w:r>
           <w:rPr>
             <w:rFonts w:ascii="Times New Roman" w:hAnsi="Times New Roman" w:cs="Times New Roman"/>
@@ -2832,14 +2839,78 @@
               </w:rPr>
             </w:rPrChange>
           </w:rPr>
+          <w:delText>s</w:delText>
+        </w:r>
+      </w:del>
+      <w:r>
+        <w:rPr>
+          <w:rFonts w:ascii="Times New Roman" w:hAnsi="Times New Roman" w:cs="Times New Roman"/>
+          <w:b/>
+          <w:rPrChange w:id="226" w:author="Luke Kim" w:date="2009-05-14T09:59:00Z">
+            <w:rPr>
+              <w:rFonts w:ascii="Times New Roman" w:hAnsi="Times New Roman"/>
+              <w:b/>
+              <w:sz w:val="28"/>
+            </w:rPr>
+          </w:rPrChange>
+        </w:rPr>
+        <w:br/>
+        <w:t>4.4 Machine Learning</w:t>
+      </w:r>
+    </w:p>
+    <w:p>
+      <w:pPr>
+        <w:ind w:left="284" w:hanging="284"/>
+        <w:rPr>
+          <w:rFonts w:ascii="Times New Roman" w:hAnsi="Times New Roman" w:cs="Times New Roman"/>
+          <w:b/>
+          <w:rPrChange w:id="227" w:author="Luke Kim" w:date="2009-05-14T09:59:00Z">
+            <w:rPr>
+              <w:rFonts w:ascii="Times New Roman" w:hAnsi="Times New Roman"/>
+              <w:b/>
+              <w:sz w:val="28"/>
+            </w:rPr>
+          </w:rPrChange>
+        </w:rPr>
+        <w:pPrChange w:id="228" w:author="Luke Kim" w:date="2009-05-14T10:49:00Z">
+          <w:pPr/>
+        </w:pPrChange>
+      </w:pPr>
+      <w:del w:id="229" w:author="Luke Kim" w:date="2009-05-14T11:23:00Z">
+        <w:r>
+          <w:rPr>
+            <w:rFonts w:ascii="Times New Roman" w:hAnsi="Times New Roman" w:cs="Times New Roman"/>
+            <w:b/>
+            <w:rPrChange w:id="230" w:author="Luke Kim" w:date="2009-05-14T09:59:00Z">
+              <w:rPr>
+                <w:rFonts w:ascii="Times New Roman" w:hAnsi="Times New Roman"/>
+                <w:b/>
+                <w:sz w:val="28"/>
+              </w:rPr>
+            </w:rPrChange>
+          </w:rPr>
           <w:br/>
         </w:r>
+        <w:r>
+          <w:rPr>
+            <w:rFonts w:ascii="Times New Roman" w:hAnsi="Times New Roman" w:cs="Times New Roman"/>
+            <w:b/>
+            <w:rPrChange w:id="231" w:author="Luke Kim" w:date="2009-05-14T09:59:00Z">
+              <w:rPr>
+                <w:rFonts w:ascii="Times New Roman" w:hAnsi="Times New Roman"/>
+                <w:b/>
+                <w:sz w:val="28"/>
+              </w:rPr>
+            </w:rPrChange>
+          </w:rPr>
+          <w:br/>
+        </w:r>
       </w:del>
       <w:r>
         <w:rPr>
           <w:rFonts w:ascii="Times New Roman" w:hAnsi="Times New Roman" w:cs="Times New Roman"/>
           <w:b/>
-          <w:rPrChange w:id="226" w:author="Luke Kim" w:date="2009-05-14T09:59:00Z">
+          <w:rPrChange w:id="232" w:author="Luke Kim" w:date="2009-05-14T09:59:00Z">
             <w:rPr>
               <w:rFonts w:ascii="Times New Roman" w:hAnsi="Times New Roman"/>
               <w:b/>
@@ -2873,7 +2944,7 @@
             <w:rPr>
               <w:rFonts w:ascii="Times New Roman" w:hAnsi="Times New Roman" w:cs="Times New Roman"/>
               <w:b/>
-              <w:rPrChange w:id="227" w:author="Luke Kim" w:date="2009-05-14T09:59:00Z">
+              <w:rPrChange w:id="233" w:author="Luke Kim" w:date="2009-05-14T09:59:00Z">
                 <w:rPr>
                   <w:rFonts w:ascii="Times New Roman" w:hAnsi="Times New Roman"/>
                   <w:b/>
@@ -2894,17 +2965,16 @@
           <w:r>
             <w:rPr>
               <w:rFonts w:ascii="Times New Roman" w:hAnsi="Times New Roman" w:cs="Times New Roman"/>
-              <w:rPrChange w:id="228" w:author="Luke Kim" w:date="2009-05-14T09:59:00Z">
+              <w:rPrChange w:id="234" w:author="Luke Kim" w:date="2009-05-14T09:59:00Z">
                 <w:rPr/>
               </w:rPrChange>
             </w:rPr>
-            <w:lastRenderedPageBreak/>
             <w:fldChar w:fldCharType="begin"/>
           </w:r>
           <w:r>
             <w:rPr>
               <w:rFonts w:ascii="Times New Roman" w:hAnsi="Times New Roman" w:cs="Times New Roman"/>
-              <w:rPrChange w:id="229" w:author="Luke Kim" w:date="2009-05-14T09:59:00Z">
+              <w:rPrChange w:id="235" w:author="Luke Kim" w:date="2009-05-14T09:59:00Z">
                 <w:rPr/>
               </w:rPrChange>
             </w:rPr>
@@ -2913,7 +2983,7 @@
           <w:r>
             <w:rPr>
               <w:rFonts w:ascii="Times New Roman" w:hAnsi="Times New Roman" w:cs="Times New Roman"/>
-              <w:rPrChange w:id="230" w:author="Luke Kim" w:date="2009-05-14T09:59:00Z">
+              <w:rPrChange w:id="236" w:author="Luke Kim" w:date="2009-05-14T09:59:00Z">
                 <w:rPr/>
               </w:rPrChange>
             </w:rPr>
@@ -3035,6 +3105,7 @@
             <w:rPr>
               <w:noProof/>
             </w:rPr>
+            <w:lastRenderedPageBreak/>
             <w:t xml:space="preserve">4. </w:t>
           </w:r>
           <w:r>
@@ -3069,16 +3140,19 @@
         <w:p>
           <w:pPr>
             <w:rPr>
+              <w:del w:id="237" w:author="Luke Kim" w:date="2009-05-14T14:38:00Z"/>
               <w:rFonts w:ascii="Times New Roman" w:hAnsi="Times New Roman" w:cs="Times New Roman"/>
-              <w:rPrChange w:id="231" w:author="Luke Kim" w:date="2009-05-14T09:59:00Z">
-                <w:rPr/>
+              <w:rPrChange w:id="238" w:author="Luke Kim" w:date="2009-05-14T09:59:00Z">
+                <w:rPr>
+                  <w:del w:id="239" w:author="Luke Kim" w:date="2009-05-14T14:38:00Z"/>
+                </w:rPr>
               </w:rPrChange>
             </w:rPr>
           </w:pPr>
           <w:r>
             <w:rPr>
               <w:rFonts w:ascii="Times New Roman" w:hAnsi="Times New Roman" w:cs="Times New Roman"/>
-              <w:rPrChange w:id="232" w:author="Luke Kim" w:date="2009-05-14T09:59:00Z">
+              <w:rPrChange w:id="240" w:author="Luke Kim" w:date="2009-05-14T09:59:00Z">
                 <w:rPr/>
               </w:rPrChange>
             </w:rPr>
@@ -3089,10 +3163,14 @@
     </w:sdt>
     <w:p>
       <w:pPr>
-        <w:jc w:val="both"/>
-        <w:rPr>
-          <w:rFonts w:ascii="Times New Roman" w:hAnsi="Times New Roman" w:cs="Times New Roman"/>
-        </w:rPr>
+        <w:rPr>
+          <w:rFonts w:ascii="Times New Roman" w:hAnsi="Times New Roman" w:cs="Times New Roman"/>
+        </w:rPr>
+        <w:pPrChange w:id="241" w:author="Luke Kim" w:date="2009-05-14T14:38:00Z">
+          <w:pPr>
+            <w:jc w:val="both"/>
+          </w:pPr>
+        </w:pPrChange>
       </w:pPr>
     </w:p>
     <w:sectPr>
@@ -3501,7 +3579,854 @@
     <w:unhideWhenUsed/>
     <w:rsid w:val="00AE5606"/>
   </w:style>
+  <w:style w:type="paragraph" w:styleId="Caption">
+    <w:name w:val="caption"/>
+    <w:basedOn w:val="Normal"/>
+    <w:next w:val="Normal"/>
+    <w:uiPriority w:val="35"/>
+    <w:unhideWhenUsed/>
+    <w:qFormat/>
+    <w:rsid w:val="005B2CA7"/>
+    <w:rPr>
+      <w:b/>
+      <w:bCs/>
+      <w:color w:val="4F81BD" w:themeColor="accent1"/>
+      <w:sz w:val="18"/>
+      <w:szCs w:val="18"/>
+    </w:rPr>
+  </w:style>
 </w:styles>
+</file>
+
+<file path=word/charts/chart1.xml><?xml version="1.0" encoding="utf-8"?>
+<c:chartSpace xmlns:c="http://schemas.openxmlformats.org/drawingml/2006/chart" xmlns:a="http://schemas.openxmlformats.org/drawingml/2006/main" xmlns:r="http://schemas.openxmlformats.org/officeDocument/2006/relationships">
+  <c:date1904 val="1"/>
+  <c:lang val="en-US"/>
+  <c:chart>
+    <c:title>
+      <c:tx>
+        <c:rich>
+          <a:bodyPr/>
+          <a:lstStyle/>
+          <a:p>
+            <a:pPr>
+              <a:defRPr/>
+            </a:pPr>
+            <a:r>
+              <a:rPr lang="en-US" sz="1400" baseline="0"/>
+              <a:t>Branching Expansion</a:t>
+            </a:r>
+          </a:p>
+        </c:rich>
+      </c:tx>
+    </c:title>
+    <c:plotArea>
+      <c:layout>
+        <c:manualLayout>
+          <c:layoutTarget val="inner"/>
+          <c:xMode val="edge"/>
+          <c:yMode val="edge"/>
+          <c:x val="0.1577443054203371"/>
+          <c:y val="0.15377709317326543"/>
+          <c:w val="0.76681717473867039"/>
+          <c:h val="0.49836743229125086"/>
+        </c:manualLayout>
+      </c:layout>
+      <c:lineChart>
+        <c:grouping val="standard"/>
+        <c:ser>
+          <c:idx val="0"/>
+          <c:order val="0"/>
+          <c:tx>
+            <c:strRef>
+              <c:f>resultnorm1!$N$1</c:f>
+              <c:strCache>
+                <c:ptCount val="1"/>
+                <c:pt idx="0">
+                  <c:v>ave. Width without DT</c:v>
+                </c:pt>
+              </c:strCache>
+            </c:strRef>
+          </c:tx>
+          <c:spPr>
+            <a:ln w="19050"/>
+          </c:spPr>
+          <c:marker>
+            <c:symbol val="none"/>
+          </c:marker>
+          <c:val>
+            <c:numRef>
+              <c:f>resultnorm1!$N$2:$N$52</c:f>
+              <c:numCache>
+                <c:formatCode>General</c:formatCode>
+                <c:ptCount val="51"/>
+                <c:pt idx="0">
+                  <c:v>19.143687333333325</c:v>
+                </c:pt>
+                <c:pt idx="1">
+                  <c:v>18.821230333333325</c:v>
+                </c:pt>
+                <c:pt idx="2">
+                  <c:v>19.49803799999999</c:v>
+                </c:pt>
+                <c:pt idx="3">
+                  <c:v>20.767508666666668</c:v>
+                </c:pt>
+                <c:pt idx="4">
+                  <c:v>20.825725666666667</c:v>
+                </c:pt>
+                <c:pt idx="5">
+                  <c:v>20.497494666666665</c:v>
+                </c:pt>
+                <c:pt idx="6">
+                  <c:v>22.19486633333333</c:v>
+                </c:pt>
+                <c:pt idx="7">
+                  <c:v>22.400458</c:v>
+                </c:pt>
+                <c:pt idx="8">
+                  <c:v>20.806931333333324</c:v>
+                </c:pt>
+                <c:pt idx="9">
+                  <c:v>20.68187833333333</c:v>
+                </c:pt>
+                <c:pt idx="10">
+                  <c:v>21.19000766666667</c:v>
+                </c:pt>
+                <c:pt idx="11">
+                  <c:v>22.635162333333323</c:v>
+                </c:pt>
+                <c:pt idx="12">
+                  <c:v>21.668690666666663</c:v>
+                </c:pt>
+                <c:pt idx="13">
+                  <c:v>21.579563666666672</c:v>
+                </c:pt>
+                <c:pt idx="14">
+                  <c:v>22.065915</c:v>
+                </c:pt>
+                <c:pt idx="15">
+                  <c:v>21.418729333333321</c:v>
+                </c:pt>
+                <c:pt idx="16">
+                  <c:v>22.077738999999994</c:v>
+                </c:pt>
+                <c:pt idx="17">
+                  <c:v>23.054420666666672</c:v>
+                </c:pt>
+                <c:pt idx="18">
+                  <c:v>23.660125000000004</c:v>
+                </c:pt>
+                <c:pt idx="19">
+                  <c:v>24.323651000000005</c:v>
+                </c:pt>
+                <c:pt idx="20">
+                  <c:v>23.609741666666665</c:v>
+                </c:pt>
+                <c:pt idx="21">
+                  <c:v>20.485149666666661</c:v>
+                </c:pt>
+                <c:pt idx="22">
+                  <c:v>21.362367333333324</c:v>
+                </c:pt>
+                <c:pt idx="23">
+                  <c:v>20.742964333333326</c:v>
+                </c:pt>
+                <c:pt idx="24">
+                  <c:v>18.479916333333325</c:v>
+                </c:pt>
+                <c:pt idx="25">
+                  <c:v>18.882069499999997</c:v>
+                </c:pt>
+                <c:pt idx="26">
+                  <c:v>16.476189999999995</c:v>
+                </c:pt>
+                <c:pt idx="27">
+                  <c:v>16.383697999999995</c:v>
+                </c:pt>
+                <c:pt idx="28">
+                  <c:v>16.896540000000002</c:v>
+                </c:pt>
+                <c:pt idx="29">
+                  <c:v>17.185873000000001</c:v>
+                </c:pt>
+                <c:pt idx="30">
+                  <c:v>17.377388000000003</c:v>
+                </c:pt>
+                <c:pt idx="31">
+                  <c:v>17.169311999999998</c:v>
+                </c:pt>
+                <c:pt idx="32">
+                  <c:v>16.118556999999999</c:v>
+                </c:pt>
+                <c:pt idx="33">
+                  <c:v>15.126582000000003</c:v>
+                </c:pt>
+                <c:pt idx="34">
+                  <c:v>17.126064000000003</c:v>
+                </c:pt>
+                <c:pt idx="35">
+                  <c:v>17.537095999999998</c:v>
+                </c:pt>
+                <c:pt idx="36">
+                  <c:v>16.953271999999995</c:v>
+                </c:pt>
+                <c:pt idx="37">
+                  <c:v>17.448543999999988</c:v>
+                </c:pt>
+                <c:pt idx="38">
+                  <c:v>14.103536000000002</c:v>
+                </c:pt>
+                <c:pt idx="39">
+                  <c:v>14.012220000000001</c:v>
+                </c:pt>
+                <c:pt idx="40">
+                  <c:v>11.313793</c:v>
+                </c:pt>
+                <c:pt idx="41">
+                  <c:v>13.156342500000001</c:v>
+                </c:pt>
+                <c:pt idx="42">
+                  <c:v>13.555341</c:v>
+                </c:pt>
+                <c:pt idx="43">
+                  <c:v>12.611510999999998</c:v>
+                </c:pt>
+                <c:pt idx="44">
+                  <c:v>13.803167</c:v>
+                </c:pt>
+                <c:pt idx="45">
+                  <c:v>13.515464000000001</c:v>
+                </c:pt>
+                <c:pt idx="46">
+                  <c:v>13.807205</c:v>
+                </c:pt>
+                <c:pt idx="47">
+                  <c:v>12.249344000000001</c:v>
+                </c:pt>
+                <c:pt idx="48">
+                  <c:v>12.289157000000001</c:v>
+                </c:pt>
+                <c:pt idx="49">
+                  <c:v>9.5097080000000016</c:v>
+                </c:pt>
+                <c:pt idx="50">
+                  <c:v>9.9425840000000019</c:v>
+                </c:pt>
+              </c:numCache>
+            </c:numRef>
+          </c:val>
+        </c:ser>
+        <c:ser>
+          <c:idx val="1"/>
+          <c:order val="1"/>
+          <c:tx>
+            <c:strRef>
+              <c:f>resultnorm1!$O$1</c:f>
+              <c:strCache>
+                <c:ptCount val="1"/>
+                <c:pt idx="0">
+                  <c:v>ave. Depth without DT</c:v>
+                </c:pt>
+              </c:strCache>
+            </c:strRef>
+          </c:tx>
+          <c:spPr>
+            <a:ln w="19050"/>
+          </c:spPr>
+          <c:marker>
+            <c:symbol val="none"/>
+          </c:marker>
+          <c:val>
+            <c:numRef>
+              <c:f>resultnorm1!$O$2:$O$52</c:f>
+              <c:numCache>
+                <c:formatCode>General</c:formatCode>
+                <c:ptCount val="51"/>
+                <c:pt idx="0">
+                  <c:v>1.5817080599999995</c:v>
+                </c:pt>
+                <c:pt idx="1">
+                  <c:v>2.8392276666666665</c:v>
+                </c:pt>
+                <c:pt idx="2">
+                  <c:v>2.8461092666666667</c:v>
+                </c:pt>
+                <c:pt idx="3">
+                  <c:v>2.8506061999999988</c:v>
+                </c:pt>
+                <c:pt idx="4">
+                  <c:v>2.856110933333333</c:v>
+                </c:pt>
+                <c:pt idx="5">
+                  <c:v>2.8700987666666666</c:v>
+                </c:pt>
+                <c:pt idx="6">
+                  <c:v>2.8829101333333327</c:v>
+                </c:pt>
+                <c:pt idx="7">
+                  <c:v>2.8953639666666668</c:v>
+                </c:pt>
+                <c:pt idx="8">
+                  <c:v>1.5960256499999999</c:v>
+                </c:pt>
+                <c:pt idx="9">
+                  <c:v>1.5958205666666665</c:v>
+                </c:pt>
+                <c:pt idx="10">
+                  <c:v>2.2341772800000004</c:v>
+                </c:pt>
+                <c:pt idx="11">
+                  <c:v>2.8859456999999997</c:v>
+                </c:pt>
+                <c:pt idx="12">
+                  <c:v>1.6064571500000002</c:v>
+                </c:pt>
+                <c:pt idx="13">
+                  <c:v>0.96583461666666681</c:v>
+                </c:pt>
+                <c:pt idx="14">
+                  <c:v>2.2532918100000003</c:v>
+                </c:pt>
+                <c:pt idx="15">
+                  <c:v>0.96124134666666672</c:v>
+                </c:pt>
+                <c:pt idx="16">
+                  <c:v>1.6036274099999999</c:v>
+                </c:pt>
+                <c:pt idx="17">
+                  <c:v>1.6108967999999999</c:v>
+                </c:pt>
+                <c:pt idx="18">
+                  <c:v>1.5880536166666668</c:v>
+                </c:pt>
+                <c:pt idx="19">
+                  <c:v>0.96433975999999999</c:v>
+                </c:pt>
+                <c:pt idx="20">
+                  <c:v>0.9637518533333338</c:v>
+                </c:pt>
+                <c:pt idx="21">
+                  <c:v>0.96007302333333344</c:v>
+                </c:pt>
+                <c:pt idx="22">
+                  <c:v>2.2338765999999999</c:v>
+                </c:pt>
+                <c:pt idx="23">
+                  <c:v>0.96259736666666651</c:v>
+                </c:pt>
+                <c:pt idx="24">
+                  <c:v>0.96178069999999993</c:v>
+                </c:pt>
+                <c:pt idx="25">
+                  <c:v>1.9276740999999997</c:v>
+                </c:pt>
+                <c:pt idx="26">
+                  <c:v>0.96687369999999995</c:v>
+                </c:pt>
+                <c:pt idx="27">
+                  <c:v>0.97017890000000007</c:v>
+                </c:pt>
+                <c:pt idx="28">
+                  <c:v>2.9049493999999996</c:v>
+                </c:pt>
+                <c:pt idx="29">
+                  <c:v>0.97026020000000002</c:v>
+                </c:pt>
+                <c:pt idx="30">
+                  <c:v>2.9290989999999995</c:v>
+                </c:pt>
+                <c:pt idx="31">
+                  <c:v>0.97178130000000007</c:v>
+                </c:pt>
+                <c:pt idx="32">
+                  <c:v>0.97250859999999983</c:v>
+                </c:pt>
+                <c:pt idx="33">
+                  <c:v>0.97257380000000004</c:v>
+                </c:pt>
+                <c:pt idx="34">
+                  <c:v>0.97103919999999999</c:v>
+                </c:pt>
+                <c:pt idx="35">
+                  <c:v>0.97096777000000001</c:v>
+                </c:pt>
+                <c:pt idx="36">
+                  <c:v>0.97009339999999999</c:v>
+                </c:pt>
+                <c:pt idx="37">
+                  <c:v>0.96504855000000012</c:v>
+                </c:pt>
+                <c:pt idx="38">
+                  <c:v>0.96464646000000009</c:v>
+                </c:pt>
+                <c:pt idx="39">
+                  <c:v>2.9255454999999997</c:v>
+                </c:pt>
+                <c:pt idx="40">
+                  <c:v>0.96896552999999996</c:v>
+                </c:pt>
+                <c:pt idx="41">
+                  <c:v>0.96755164999999999</c:v>
+                </c:pt>
+                <c:pt idx="42">
+                  <c:v>2.9255682999999997</c:v>
+                </c:pt>
+                <c:pt idx="43">
+                  <c:v>0.97122299999999984</c:v>
+                </c:pt>
+                <c:pt idx="44">
+                  <c:v>0.96832580000000013</c:v>
+                </c:pt>
+                <c:pt idx="45">
+                  <c:v>0.97319585000000008</c:v>
+                </c:pt>
+                <c:pt idx="46">
+                  <c:v>2.9123632999999995</c:v>
+                </c:pt>
+                <c:pt idx="47">
+                  <c:v>0.96850395</c:v>
+                </c:pt>
+                <c:pt idx="48">
+                  <c:v>0.96385544999999995</c:v>
+                </c:pt>
+                <c:pt idx="49">
+                  <c:v>0.96601939999999997</c:v>
+                </c:pt>
+                <c:pt idx="50">
+                  <c:v>0.96650720000000001</c:v>
+                </c:pt>
+              </c:numCache>
+            </c:numRef>
+          </c:val>
+        </c:ser>
+        <c:ser>
+          <c:idx val="2"/>
+          <c:order val="2"/>
+          <c:tx>
+            <c:strRef>
+              <c:f>resultnorm1!#REF!</c:f>
+              <c:strCache>
+                <c:ptCount val="1"/>
+                <c:pt idx="0">
+                  <c:v>#REF!</c:v>
+                </c:pt>
+              </c:strCache>
+            </c:strRef>
+          </c:tx>
+          <c:marker>
+            <c:symbol val="none"/>
+          </c:marker>
+          <c:val>
+            <c:numRef>
+              <c:f>resultnorm1!#REF!</c:f>
+              <c:numCache>
+                <c:formatCode>General</c:formatCode>
+                <c:ptCount val="1"/>
+                <c:pt idx="0">
+                  <c:v>1</c:v>
+                </c:pt>
+              </c:numCache>
+            </c:numRef>
+          </c:val>
+        </c:ser>
+        <c:ser>
+          <c:idx val="3"/>
+          <c:order val="3"/>
+          <c:tx>
+            <c:strRef>
+              <c:f>resultnorm1!$P$1</c:f>
+              <c:strCache>
+                <c:ptCount val="1"/>
+                <c:pt idx="0">
+                  <c:v>ave. Width with DT</c:v>
+                </c:pt>
+              </c:strCache>
+            </c:strRef>
+          </c:tx>
+          <c:spPr>
+            <a:ln w="19050"/>
+          </c:spPr>
+          <c:marker>
+            <c:symbol val="none"/>
+          </c:marker>
+          <c:val>
+            <c:numRef>
+              <c:f>resultnorm1!$P$2:$P$52</c:f>
+              <c:numCache>
+                <c:formatCode>General</c:formatCode>
+                <c:ptCount val="51"/>
+                <c:pt idx="0">
+                  <c:v>2.8658534999999996</c:v>
+                </c:pt>
+                <c:pt idx="1">
+                  <c:v>8.0409539999999993</c:v>
+                </c:pt>
+                <c:pt idx="2">
+                  <c:v>6.8658146999999969</c:v>
+                </c:pt>
+                <c:pt idx="3">
+                  <c:v>2.7361564999999994</c:v>
+                </c:pt>
+                <c:pt idx="4">
+                  <c:v>3.0833333000000005</c:v>
+                </c:pt>
+                <c:pt idx="5">
+                  <c:v>3.6755725999999997</c:v>
+                </c:pt>
+                <c:pt idx="6">
+                  <c:v>3.4458599999999997</c:v>
+                </c:pt>
+                <c:pt idx="7">
+                  <c:v>3.8211626666666665</c:v>
+                </c:pt>
+                <c:pt idx="8">
+                  <c:v>2.8233333000000003</c:v>
+                </c:pt>
+                <c:pt idx="9">
+                  <c:v>3.5603341666666677</c:v>
+                </c:pt>
+                <c:pt idx="10">
+                  <c:v>3.9184572999999996</c:v>
+                </c:pt>
+                <c:pt idx="11">
+                  <c:v>5.5822745000000005</c:v>
+                </c:pt>
+                <c:pt idx="12">
+                  <c:v>5.2241912999999975</c:v>
+                </c:pt>
+                <c:pt idx="13">
+                  <c:v>5.6414425500000007</c:v>
+                </c:pt>
+                <c:pt idx="14">
+                  <c:v>4.7340920000000004</c:v>
+                </c:pt>
+                <c:pt idx="15">
+                  <c:v>2.8809542500000007</c:v>
+                </c:pt>
+                <c:pt idx="16">
+                  <c:v>3.4076805999999999</c:v>
+                </c:pt>
+                <c:pt idx="17">
+                  <c:v>11.048217849999999</c:v>
+                </c:pt>
+                <c:pt idx="18">
+                  <c:v>10.411429500000002</c:v>
+                </c:pt>
+                <c:pt idx="19">
+                  <c:v>10.4398079</c:v>
+                </c:pt>
+                <c:pt idx="20">
+                  <c:v>11.541847000000001</c:v>
+                </c:pt>
+                <c:pt idx="21">
+                  <c:v>10.850846500000003</c:v>
+                </c:pt>
+                <c:pt idx="22">
+                  <c:v>11.14080665</c:v>
+                </c:pt>
+                <c:pt idx="23">
+                  <c:v>11.522929100000001</c:v>
+                </c:pt>
+                <c:pt idx="24">
+                  <c:v>12.358244650000001</c:v>
+                </c:pt>
+                <c:pt idx="25">
+                  <c:v>11.02452665</c:v>
+                </c:pt>
+                <c:pt idx="26">
+                  <c:v>10.381148</c:v>
+                </c:pt>
+                <c:pt idx="27">
+                  <c:v>10.63164235</c:v>
+                </c:pt>
+                <c:pt idx="28">
+                  <c:v>11.099390250000003</c:v>
+                </c:pt>
+                <c:pt idx="29">
+                  <c:v>17.979165999999999</c:v>
+                </c:pt>
+                <c:pt idx="30">
+                  <c:v>19.624199000000001</c:v>
+                </c:pt>
+                <c:pt idx="31">
+                  <c:v>18.702477999999996</c:v>
+                </c:pt>
+                <c:pt idx="32">
+                  <c:v>19.581780999999996</c:v>
+                </c:pt>
+                <c:pt idx="33">
+                  <c:v>20.065384000000002</c:v>
+                </c:pt>
+                <c:pt idx="34">
+                  <c:v>20.895985000000003</c:v>
+                </c:pt>
+                <c:pt idx="35">
+                  <c:v>22.733650000000001</c:v>
+                </c:pt>
+              </c:numCache>
+            </c:numRef>
+          </c:val>
+        </c:ser>
+        <c:ser>
+          <c:idx val="4"/>
+          <c:order val="4"/>
+          <c:tx>
+            <c:strRef>
+              <c:f>resultnorm1!$Q$1</c:f>
+              <c:strCache>
+                <c:ptCount val="1"/>
+                <c:pt idx="0">
+                  <c:v>ave. Depth with DT</c:v>
+                </c:pt>
+              </c:strCache>
+            </c:strRef>
+          </c:tx>
+          <c:spPr>
+            <a:ln w="19050"/>
+          </c:spPr>
+          <c:marker>
+            <c:symbol val="none"/>
+          </c:marker>
+          <c:val>
+            <c:numRef>
+              <c:f>resultnorm1!$Q$2:$Q$52</c:f>
+              <c:numCache>
+                <c:formatCode>General</c:formatCode>
+                <c:ptCount val="51"/>
+                <c:pt idx="0">
+                  <c:v>0.92682930000000008</c:v>
+                </c:pt>
+                <c:pt idx="1">
+                  <c:v>2.7998812000000002</c:v>
+                </c:pt>
+                <c:pt idx="2">
+                  <c:v>0.9361022</c:v>
+                </c:pt>
+                <c:pt idx="3">
+                  <c:v>0.94462539999999995</c:v>
+                </c:pt>
+                <c:pt idx="4">
+                  <c:v>0.94696970000000003</c:v>
+                </c:pt>
+                <c:pt idx="5">
+                  <c:v>0.94656489999999982</c:v>
+                </c:pt>
+                <c:pt idx="6">
+                  <c:v>0.94267520000000016</c:v>
+                </c:pt>
+                <c:pt idx="7">
+                  <c:v>2.2133055533333339</c:v>
+                </c:pt>
+                <c:pt idx="8">
+                  <c:v>0.95333329999999994</c:v>
+                </c:pt>
+                <c:pt idx="9">
+                  <c:v>0.95611386666666653</c:v>
+                </c:pt>
+                <c:pt idx="10">
+                  <c:v>0.95631363333333352</c:v>
+                </c:pt>
+                <c:pt idx="11">
+                  <c:v>2.8779649999999997</c:v>
+                </c:pt>
+                <c:pt idx="12">
+                  <c:v>0.96218731999999996</c:v>
+                </c:pt>
+                <c:pt idx="13">
+                  <c:v>0.96274585000000024</c:v>
+                </c:pt>
+                <c:pt idx="14">
+                  <c:v>0.96401163000000012</c:v>
+                </c:pt>
+                <c:pt idx="15">
+                  <c:v>0.96070809999999995</c:v>
+                </c:pt>
+                <c:pt idx="16">
+                  <c:v>1.899256075</c:v>
+                </c:pt>
+                <c:pt idx="17">
+                  <c:v>1.8952219699999999</c:v>
+                </c:pt>
+                <c:pt idx="18">
+                  <c:v>1.8951729650000002</c:v>
+                </c:pt>
+                <c:pt idx="19">
+                  <c:v>2.8537602999999998</c:v>
+                </c:pt>
+                <c:pt idx="20">
+                  <c:v>1.9043603</c:v>
+                </c:pt>
+                <c:pt idx="21">
+                  <c:v>2.8742183499999996</c:v>
+                </c:pt>
+                <c:pt idx="22">
+                  <c:v>1.91029633</c:v>
+                </c:pt>
+                <c:pt idx="23">
+                  <c:v>2.8844299499999999</c:v>
+                </c:pt>
+                <c:pt idx="24">
+                  <c:v>1.9347665700000001</c:v>
+                </c:pt>
+                <c:pt idx="25">
+                  <c:v>1.9172174850000001</c:v>
+                </c:pt>
+                <c:pt idx="26">
+                  <c:v>2.8920322499999997</c:v>
+                </c:pt>
+                <c:pt idx="27">
+                  <c:v>1.9207196</c:v>
+                </c:pt>
+                <c:pt idx="28">
+                  <c:v>1.9321043499999999</c:v>
+                </c:pt>
+                <c:pt idx="29">
+                  <c:v>0.95833329999999994</c:v>
+                </c:pt>
+                <c:pt idx="30">
+                  <c:v>2.8750809999999998</c:v>
+                </c:pt>
+                <c:pt idx="31">
+                  <c:v>0.96280990000000011</c:v>
+                </c:pt>
+                <c:pt idx="32">
+                  <c:v>0.9627329</c:v>
+                </c:pt>
+                <c:pt idx="33">
+                  <c:v>0.96538460000000004</c:v>
+                </c:pt>
+                <c:pt idx="34">
+                  <c:v>0.96532845000000012</c:v>
+                </c:pt>
+                <c:pt idx="35">
+                  <c:v>2.9083111000000001</c:v>
+                </c:pt>
+              </c:numCache>
+            </c:numRef>
+          </c:val>
+        </c:ser>
+        <c:marker val="1"/>
+        <c:axId val="156785280"/>
+        <c:axId val="158934144"/>
+      </c:lineChart>
+      <c:catAx>
+        <c:axId val="156785280"/>
+        <c:scaling>
+          <c:orientation val="minMax"/>
+        </c:scaling>
+        <c:axPos val="b"/>
+        <c:title>
+          <c:tx>
+            <c:rich>
+              <a:bodyPr/>
+              <a:lstStyle/>
+              <a:p>
+                <a:pPr>
+                  <a:defRPr/>
+                </a:pPr>
+                <a:r>
+                  <a:rPr lang="en-US"/>
+                  <a:t>turn</a:t>
+                </a:r>
+              </a:p>
+            </c:rich>
+          </c:tx>
+          <c:layout>
+            <c:manualLayout>
+              <c:xMode val="edge"/>
+              <c:yMode val="edge"/>
+              <c:x val="0.49261480745435426"/>
+              <c:y val="0.73393626719306115"/>
+            </c:manualLayout>
+          </c:layout>
+        </c:title>
+        <c:majorTickMark val="none"/>
+        <c:tickLblPos val="nextTo"/>
+        <c:txPr>
+          <a:bodyPr/>
+          <a:lstStyle/>
+          <a:p>
+            <a:pPr>
+              <a:defRPr sz="800" baseline="0"/>
+            </a:pPr>
+            <a:endParaRPr lang="en-US"/>
+          </a:p>
+        </c:txPr>
+        <c:crossAx val="158934144"/>
+        <c:crosses val="autoZero"/>
+        <c:auto val="1"/>
+        <c:lblAlgn val="ctr"/>
+        <c:lblOffset val="100"/>
+      </c:catAx>
+      <c:valAx>
+        <c:axId val="158934144"/>
+        <c:scaling>
+          <c:orientation val="minMax"/>
+        </c:scaling>
+        <c:axPos val="l"/>
+        <c:majorGridlines/>
+        <c:title>
+          <c:tx>
+            <c:rich>
+              <a:bodyPr rot="-5400000" vert="horz"/>
+              <a:lstStyle/>
+              <a:p>
+                <a:pPr>
+                  <a:defRPr/>
+                </a:pPr>
+                <a:r>
+                  <a:rPr lang="en-US"/>
+                  <a:t>size</a:t>
+                </a:r>
+              </a:p>
+            </c:rich>
+          </c:tx>
+        </c:title>
+        <c:numFmt formatCode="General" sourceLinked="1"/>
+        <c:majorTickMark val="none"/>
+        <c:tickLblPos val="nextTo"/>
+        <c:spPr>
+          <a:ln w="9525">
+            <a:noFill/>
+          </a:ln>
+        </c:spPr>
+        <c:txPr>
+          <a:bodyPr/>
+          <a:lstStyle/>
+          <a:p>
+            <a:pPr>
+              <a:defRPr sz="800" baseline="0"/>
+            </a:pPr>
+            <a:endParaRPr lang="en-US"/>
+          </a:p>
+        </c:txPr>
+        <c:crossAx val="156785280"/>
+        <c:crosses val="autoZero"/>
+        <c:crossBetween val="between"/>
+      </c:valAx>
+    </c:plotArea>
+    <c:legend>
+      <c:legendPos val="b"/>
+      <c:legendEntry>
+        <c:idx val="2"/>
+        <c:delete val="1"/>
+      </c:legendEntry>
+      <c:layout>
+        <c:manualLayout>
+          <c:xMode val="edge"/>
+          <c:yMode val="edge"/>
+          <c:x val="5.2423832103697832E-2"/>
+          <c:y val="0.78990093872382994"/>
+          <c:w val="0.89080059620512353"/>
+          <c:h val="0.20997386790578987"/>
+        </c:manualLayout>
+      </c:layout>
+    </c:legend>
+    <c:plotVisOnly val="1"/>
+  </c:chart>
+  <c:externalData r:id="rId1"/>
+</c:chartSpace>
 </file>
 
 <file path=word/theme/theme1.xml><?xml version="1.0" encoding="utf-8"?>
@@ -3908,7 +4833,7 @@
 </file>
 
 <file path=customXml/itemProps1.xml><?xml version="1.0" encoding="utf-8"?>
-<ds:datastoreItem xmlns:ds="http://schemas.openxmlformats.org/officeDocument/2006/customXml" ds:itemID="{64DBD365-106D-4F06-A16C-9197785E7EE0}">
+<ds:datastoreItem xmlns:ds="http://schemas.openxmlformats.org/officeDocument/2006/customXml" ds:itemID="{791440F6-8A10-4C99-A9CE-1437214CE621}">
   <ds:schemaRefs>
     <ds:schemaRef ds:uri="http://schemas.openxmlformats.org/officeDocument/2006/bibliography"/>
   </ds:schemaRefs>

</xml_diff>